<commit_message>
added visualization in train.py and elastic deformation in custom_transforms.py
</commit_message>
<xml_diff>
--- a/what_are_we_doing.docx
+++ b/what_are_we_doing.docx
@@ -14,7 +14,119 @@
     </w:p>
     <w:p>
       <w:pPr>
-        <w:pStyle w:val="Normal"/>
+        <w:pStyle w:val="Heading1"/>
+        <w:numPr>
+          <w:ilvl w:val="0"/>
+          <w:numId w:val="0"/>
+        </w:numPr>
+        <w:ind w:left="720" w:hanging="0"/>
+        <w:rPr/>
+      </w:pPr>
+      <w:r>
+        <w:rPr/>
+        <w:t>TO DO</w:t>
+      </w:r>
+    </w:p>
+    <w:p>
+      <w:pPr>
+        <w:pStyle w:val="Normal"/>
+        <w:numPr>
+          <w:ilvl w:val="0"/>
+          <w:numId w:val="1"/>
+        </w:numPr>
+        <w:ind w:left="720" w:hanging="360"/>
+        <w:rPr/>
+      </w:pPr>
+      <w:r>
+        <w:rPr/>
+        <w:t>Transforms not added</w:t>
+      </w:r>
+    </w:p>
+    <w:p>
+      <w:pPr>
+        <w:pStyle w:val="Normal"/>
+        <w:numPr>
+          <w:ilvl w:val="1"/>
+          <w:numId w:val="1"/>
+        </w:numPr>
+        <w:ind w:left="1440" w:hanging="360"/>
+        <w:rPr/>
+      </w:pPr>
+      <w:r>
+        <w:rPr/>
+        <w:t xml:space="preserve">I didn’t add data augmentation to the dataset yet. I added some code, but didn’t use it yet, because we need to add something for fixing the labels after transforming the volume. In the single class version they were simply thresholded, but here the values are class indici, so I guess we need to round them to their nearest existing class index. </w:t>
+      </w:r>
+    </w:p>
+    <w:p>
+      <w:pPr>
+        <w:pStyle w:val="Normal"/>
+        <w:numPr>
+          <w:ilvl w:val="0"/>
+          <w:numId w:val="1"/>
+        </w:numPr>
+        <w:ind w:left="720" w:hanging="360"/>
+        <w:rPr/>
+      </w:pPr>
+      <w:r>
+        <w:rPr/>
+        <w:t xml:space="preserve">I didn’t explicitly deal with the problem of overlapping organs (multiple organs being annotated for the same pixel). When making the label mask volume, it now just goes through the annotations for that volume, and overwrites the class index for pixels that occur multiple times. So the last annotation wins. It would ofcourse be better to have a sensible ordering of which classes should take precedence. But didn’t have time to finish that.  </w:t>
+      </w:r>
+    </w:p>
+    <w:p>
+      <w:pPr>
+        <w:pStyle w:val="Normal"/>
+        <w:numPr>
+          <w:ilvl w:val="0"/>
+          <w:numId w:val="1"/>
+        </w:numPr>
+        <w:ind w:left="720" w:hanging="360"/>
+        <w:rPr/>
+      </w:pPr>
+      <w:r>
+        <w:rPr/>
+        <w:t>Evaluation</w:t>
+      </w:r>
+    </w:p>
+    <w:p>
+      <w:pPr>
+        <w:pStyle w:val="Normal"/>
+        <w:numPr>
+          <w:ilvl w:val="1"/>
+          <w:numId w:val="1"/>
+        </w:numPr>
+        <w:ind w:left="1440" w:hanging="360"/>
+        <w:rPr/>
+      </w:pPr>
+      <w:r>
+        <w:rPr/>
+        <w:t>I removed the Dice calculation. Not sure what the standard is for evaluating on multiclass segmentation, but maybe implement a multiclass dice score?</w:t>
+      </w:r>
+    </w:p>
+    <w:p>
+      <w:pPr>
+        <w:pStyle w:val="Normal"/>
+        <w:ind w:left="1440" w:hanging="360"/>
+        <w:rPr/>
+      </w:pPr>
+      <w:r>
+        <w:rPr/>
+      </w:r>
+    </w:p>
+    <w:p>
+      <w:pPr>
+        <w:pStyle w:val="Normal"/>
+        <w:ind w:hanging="0"/>
+        <w:rPr/>
+      </w:pPr>
+      <w:r>
+        <w:rPr/>
+        <w:t>Center crop in_plane</w:t>
+      </w:r>
+    </w:p>
+    <w:p>
+      <w:pPr>
+        <w:pStyle w:val="Normal"/>
+        <w:ind w:hanging="0"/>
         <w:rPr/>
       </w:pPr>
       <w:r>
@@ -141,6 +253,228 @@
     </w:sectPr>
   </w:body>
 </w:document>
+</file>
+
+<file path=word/numbering.xml><?xml version="1.0" encoding="utf-8"?>
+<w:numbering xmlns:w="http://schemas.openxmlformats.org/wordprocessingml/2006/main" xmlns:o="urn:schemas-microsoft-com:office:office" xmlns:r="http://schemas.openxmlformats.org/officeDocument/2006/relationships" xmlns:v="urn:schemas-microsoft-com:vml">
+  <w:abstractNum w:abstractNumId="1">
+    <w:lvl w:ilvl="0">
+      <w:start w:val="1"/>
+      <w:numFmt w:val="bullet"/>
+      <w:lvlText w:val=""/>
+      <w:lvlJc w:val="left"/>
+      <w:pPr>
+        <w:ind w:left="720" w:hanging="360"/>
+      </w:pPr>
+      <w:rPr>
+        <w:rFonts w:ascii="Wingdings" w:hAnsi="Wingdings" w:cs="Wingdings" w:hint="default"/>
+        <w:u w:val="none"/>
+      </w:rPr>
+    </w:lvl>
+    <w:lvl w:ilvl="1">
+      <w:start w:val="1"/>
+      <w:numFmt w:val="bullet"/>
+      <w:lvlText w:val=""/>
+      <w:lvlJc w:val="left"/>
+      <w:pPr>
+        <w:ind w:left="1440" w:hanging="360"/>
+      </w:pPr>
+      <w:rPr>
+        <w:rFonts w:ascii="Wingdings 2" w:hAnsi="Wingdings 2" w:cs="Wingdings 2" w:hint="default"/>
+        <w:u w:val="none"/>
+      </w:rPr>
+    </w:lvl>
+    <w:lvl w:ilvl="2">
+      <w:start w:val="1"/>
+      <w:numFmt w:val="bullet"/>
+      <w:lvlText w:val="■"/>
+      <w:lvlJc w:val="left"/>
+      <w:pPr>
+        <w:ind w:left="2160" w:hanging="360"/>
+      </w:pPr>
+      <w:rPr>
+        <w:rFonts w:ascii="OpenSymbol" w:hAnsi="OpenSymbol" w:cs="OpenSymbol" w:hint="default"/>
+        <w:u w:val="none"/>
+      </w:rPr>
+    </w:lvl>
+    <w:lvl w:ilvl="3">
+      <w:start w:val="1"/>
+      <w:numFmt w:val="bullet"/>
+      <w:lvlText w:val=""/>
+      <w:lvlJc w:val="left"/>
+      <w:pPr>
+        <w:ind w:left="2880" w:hanging="360"/>
+      </w:pPr>
+      <w:rPr>
+        <w:rFonts w:ascii="Wingdings" w:hAnsi="Wingdings" w:cs="Wingdings" w:hint="default"/>
+        <w:u w:val="none"/>
+      </w:rPr>
+    </w:lvl>
+    <w:lvl w:ilvl="4">
+      <w:start w:val="1"/>
+      <w:numFmt w:val="bullet"/>
+      <w:lvlText w:val=""/>
+      <w:lvlJc w:val="left"/>
+      <w:pPr>
+        <w:ind w:left="3600" w:hanging="360"/>
+      </w:pPr>
+      <w:rPr>
+        <w:rFonts w:ascii="Wingdings 2" w:hAnsi="Wingdings 2" w:cs="Wingdings 2" w:hint="default"/>
+        <w:u w:val="none"/>
+      </w:rPr>
+    </w:lvl>
+    <w:lvl w:ilvl="5">
+      <w:start w:val="1"/>
+      <w:numFmt w:val="bullet"/>
+      <w:lvlText w:val="■"/>
+      <w:lvlJc w:val="left"/>
+      <w:pPr>
+        <w:ind w:left="4320" w:hanging="360"/>
+      </w:pPr>
+      <w:rPr>
+        <w:rFonts w:ascii="OpenSymbol" w:hAnsi="OpenSymbol" w:cs="OpenSymbol" w:hint="default"/>
+        <w:u w:val="none"/>
+      </w:rPr>
+    </w:lvl>
+    <w:lvl w:ilvl="6">
+      <w:start w:val="1"/>
+      <w:numFmt w:val="bullet"/>
+      <w:lvlText w:val=""/>
+      <w:lvlJc w:val="left"/>
+      <w:pPr>
+        <w:ind w:left="5040" w:hanging="360"/>
+      </w:pPr>
+      <w:rPr>
+        <w:rFonts w:ascii="Wingdings" w:hAnsi="Wingdings" w:cs="Wingdings" w:hint="default"/>
+        <w:u w:val="none"/>
+      </w:rPr>
+    </w:lvl>
+    <w:lvl w:ilvl="7">
+      <w:start w:val="1"/>
+      <w:numFmt w:val="bullet"/>
+      <w:lvlText w:val=""/>
+      <w:lvlJc w:val="left"/>
+      <w:pPr>
+        <w:ind w:left="5760" w:hanging="360"/>
+      </w:pPr>
+      <w:rPr>
+        <w:rFonts w:ascii="Wingdings 2" w:hAnsi="Wingdings 2" w:cs="Wingdings 2" w:hint="default"/>
+        <w:u w:val="none"/>
+      </w:rPr>
+    </w:lvl>
+    <w:lvl w:ilvl="8">
+      <w:start w:val="1"/>
+      <w:numFmt w:val="bullet"/>
+      <w:lvlText w:val="■"/>
+      <w:lvlJc w:val="left"/>
+      <w:pPr>
+        <w:ind w:left="6480" w:hanging="360"/>
+      </w:pPr>
+      <w:rPr>
+        <w:rFonts w:ascii="OpenSymbol" w:hAnsi="OpenSymbol" w:cs="OpenSymbol" w:hint="default"/>
+        <w:u w:val="none"/>
+      </w:rPr>
+    </w:lvl>
+  </w:abstractNum>
+  <w:abstractNum w:abstractNumId="2">
+    <w:lvl w:ilvl="0">
+      <w:start w:val="1"/>
+      <w:numFmt w:val="none"/>
+      <w:suff w:val="nothing"/>
+      <w:lvlText w:val=""/>
+      <w:lvlJc w:val="left"/>
+      <w:pPr>
+        <w:ind w:left="0" w:hanging="0"/>
+      </w:pPr>
+    </w:lvl>
+    <w:lvl w:ilvl="1">
+      <w:start w:val="1"/>
+      <w:numFmt w:val="none"/>
+      <w:suff w:val="nothing"/>
+      <w:lvlText w:val=""/>
+      <w:lvlJc w:val="left"/>
+      <w:pPr>
+        <w:ind w:left="0" w:hanging="0"/>
+      </w:pPr>
+    </w:lvl>
+    <w:lvl w:ilvl="2">
+      <w:start w:val="1"/>
+      <w:numFmt w:val="none"/>
+      <w:suff w:val="nothing"/>
+      <w:lvlText w:val=""/>
+      <w:lvlJc w:val="left"/>
+      <w:pPr>
+        <w:ind w:left="0" w:hanging="0"/>
+      </w:pPr>
+    </w:lvl>
+    <w:lvl w:ilvl="3">
+      <w:start w:val="1"/>
+      <w:numFmt w:val="none"/>
+      <w:suff w:val="nothing"/>
+      <w:lvlText w:val=""/>
+      <w:lvlJc w:val="left"/>
+      <w:pPr>
+        <w:ind w:left="0" w:hanging="0"/>
+      </w:pPr>
+    </w:lvl>
+    <w:lvl w:ilvl="4">
+      <w:start w:val="1"/>
+      <w:numFmt w:val="none"/>
+      <w:suff w:val="nothing"/>
+      <w:lvlText w:val=""/>
+      <w:lvlJc w:val="left"/>
+      <w:pPr>
+        <w:ind w:left="0" w:hanging="0"/>
+      </w:pPr>
+    </w:lvl>
+    <w:lvl w:ilvl="5">
+      <w:start w:val="1"/>
+      <w:numFmt w:val="none"/>
+      <w:suff w:val="nothing"/>
+      <w:lvlText w:val=""/>
+      <w:lvlJc w:val="left"/>
+      <w:pPr>
+        <w:ind w:left="0" w:hanging="0"/>
+      </w:pPr>
+    </w:lvl>
+    <w:lvl w:ilvl="6">
+      <w:start w:val="1"/>
+      <w:numFmt w:val="none"/>
+      <w:suff w:val="nothing"/>
+      <w:lvlText w:val=""/>
+      <w:lvlJc w:val="left"/>
+      <w:pPr>
+        <w:ind w:left="0" w:hanging="0"/>
+      </w:pPr>
+    </w:lvl>
+    <w:lvl w:ilvl="7">
+      <w:start w:val="1"/>
+      <w:numFmt w:val="none"/>
+      <w:suff w:val="nothing"/>
+      <w:lvlText w:val=""/>
+      <w:lvlJc w:val="left"/>
+      <w:pPr>
+        <w:ind w:left="0" w:hanging="0"/>
+      </w:pPr>
+    </w:lvl>
+    <w:lvl w:ilvl="8">
+      <w:start w:val="1"/>
+      <w:numFmt w:val="none"/>
+      <w:suff w:val="nothing"/>
+      <w:lvlText w:val=""/>
+      <w:lvlJc w:val="left"/>
+      <w:pPr>
+        <w:ind w:left="0" w:hanging="0"/>
+      </w:pPr>
+    </w:lvl>
+  </w:abstractNum>
+  <w:num w:numId="1">
+    <w:abstractNumId w:val="1"/>
+  </w:num>
+  <w:num w:numId="2">
+    <w:abstractNumId w:val="2"/>
+  </w:num>
+</w:numbering>
 </file>
 
 <file path=word/styles.xml><?xml version="1.0" encoding="utf-8"?>
@@ -177,13 +511,16 @@
   </w:style>
   <w:style w:type="paragraph" w:styleId="Heading1">
     <w:name w:val="Heading 1"/>
+    <w:basedOn w:val="Normal"/>
     <w:next w:val="Normal"/>
     <w:qFormat/>
     <w:pPr>
       <w:keepNext w:val="true"/>
       <w:keepLines/>
       <w:widowControl w:val="false"/>
+      <w:bidi w:val="0"/>
       <w:spacing w:lineRule="auto" w:line="240" w:before="400" w:after="120"/>
+      <w:jc w:val="left"/>
     </w:pPr>
     <w:rPr>
       <w:rFonts w:ascii="Arial" w:hAnsi="Arial" w:eastAsia="Arial" w:cs="Arial"/>
@@ -198,13 +535,16 @@
   </w:style>
   <w:style w:type="paragraph" w:styleId="Heading2">
     <w:name w:val="Heading 2"/>
+    <w:basedOn w:val="Normal"/>
     <w:next w:val="Normal"/>
     <w:qFormat/>
     <w:pPr>
       <w:keepNext w:val="true"/>
       <w:keepLines/>
       <w:widowControl w:val="false"/>
+      <w:bidi w:val="0"/>
       <w:spacing w:lineRule="auto" w:line="240" w:before="360" w:after="120"/>
+      <w:jc w:val="left"/>
     </w:pPr>
     <w:rPr>
       <w:rFonts w:ascii="Arial" w:hAnsi="Arial" w:eastAsia="Arial" w:cs="Arial"/>
@@ -218,13 +558,16 @@
   </w:style>
   <w:style w:type="paragraph" w:styleId="Heading3">
     <w:name w:val="Heading 3"/>
+    <w:basedOn w:val="Normal"/>
     <w:next w:val="Normal"/>
     <w:qFormat/>
     <w:pPr>
       <w:keepNext w:val="true"/>
       <w:keepLines/>
       <w:widowControl w:val="false"/>
+      <w:bidi w:val="0"/>
       <w:spacing w:lineRule="auto" w:line="240" w:before="320" w:after="80"/>
+      <w:jc w:val="left"/>
     </w:pPr>
     <w:rPr>
       <w:rFonts w:ascii="Arial" w:hAnsi="Arial" w:eastAsia="Arial" w:cs="Arial"/>
@@ -238,13 +581,16 @@
   </w:style>
   <w:style w:type="paragraph" w:styleId="Heading4">
     <w:name w:val="Heading 4"/>
+    <w:basedOn w:val="Normal"/>
     <w:next w:val="Normal"/>
     <w:qFormat/>
     <w:pPr>
       <w:keepNext w:val="true"/>
       <w:keepLines/>
       <w:widowControl w:val="false"/>
+      <w:bidi w:val="0"/>
       <w:spacing w:lineRule="auto" w:line="240" w:before="280" w:after="80"/>
+      <w:jc w:val="left"/>
     </w:pPr>
     <w:rPr>
       <w:rFonts w:ascii="Arial" w:hAnsi="Arial" w:eastAsia="Arial" w:cs="Arial"/>
@@ -257,13 +603,16 @@
   </w:style>
   <w:style w:type="paragraph" w:styleId="Heading5">
     <w:name w:val="Heading 5"/>
+    <w:basedOn w:val="Normal"/>
     <w:next w:val="Normal"/>
     <w:qFormat/>
     <w:pPr>
       <w:keepNext w:val="true"/>
       <w:keepLines/>
       <w:widowControl w:val="false"/>
+      <w:bidi w:val="0"/>
       <w:spacing w:lineRule="auto" w:line="240" w:before="240" w:after="80"/>
+      <w:jc w:val="left"/>
     </w:pPr>
     <w:rPr>
       <w:rFonts w:ascii="Arial" w:hAnsi="Arial" w:eastAsia="Arial" w:cs="Arial"/>
@@ -276,13 +625,16 @@
   </w:style>
   <w:style w:type="paragraph" w:styleId="Heading6">
     <w:name w:val="Heading 6"/>
+    <w:basedOn w:val="Normal"/>
     <w:next w:val="Normal"/>
     <w:qFormat/>
     <w:pPr>
       <w:keepNext w:val="true"/>
       <w:keepLines/>
       <w:widowControl w:val="false"/>
+      <w:bidi w:val="0"/>
       <w:spacing w:lineRule="auto" w:line="240" w:before="240" w:after="80"/>
+      <w:jc w:val="left"/>
     </w:pPr>
     <w:rPr>
       <w:rFonts w:ascii="Arial" w:hAnsi="Arial" w:eastAsia="Arial" w:cs="Arial"/>

</xml_diff>

<commit_message>
fixed bug in elastic transform, fixed bug in training loop and changed some paths, updated document
</commit_message>
<xml_diff>
--- a/what_are_we_doing.docx
+++ b/what_are_we_doing.docx
@@ -35,10 +35,14 @@
           <w:numId w:val="1"/>
         </w:numPr>
         <w:ind w:left="720" w:hanging="360"/>
-        <w:rPr/>
-      </w:pPr>
-      <w:r>
-        <w:rPr/>
+        <w:rPr>
+          <w:strike/>
+        </w:rPr>
+      </w:pPr>
+      <w:r>
+        <w:rPr>
+          <w:strike/>
+        </w:rPr>
         <w:t>Transforms not added</w:t>
       </w:r>
     </w:p>
@@ -50,11 +54,31 @@
           <w:numId w:val="1"/>
         </w:numPr>
         <w:ind w:left="1440" w:hanging="360"/>
-        <w:rPr/>
-      </w:pPr>
-      <w:r>
-        <w:rPr/>
+        <w:rPr>
+          <w:strike/>
+        </w:rPr>
+      </w:pPr>
+      <w:r>
+        <w:rPr>
+          <w:strike/>
+        </w:rPr>
         <w:t xml:space="preserve">I didn’t add data augmentation to the dataset yet. I added some code, but didn’t use it yet, because we need to add something for fixing the labels after transforming the volume. In the single class version they were simply thresholded, but here the values are class indici, so I guess we need to round them to their nearest existing class index. </w:t>
+      </w:r>
+      <w:r>
+        <w:rPr>
+          <w:strike w:val="false"/>
+          <w:dstrike w:val="false"/>
+        </w:rPr>
+        <w:t xml:space="preserve">  </w:t>
+      </w:r>
+      <w:r>
+        <w:rPr>
+          <w:b/>
+          <w:bCs/>
+          <w:strike w:val="false"/>
+          <w:dstrike w:val="false"/>
+        </w:rPr>
+        <w:t>DONE</w:t>
       </w:r>
     </w:p>
     <w:p>
@@ -80,10 +104,14 @@
           <w:numId w:val="1"/>
         </w:numPr>
         <w:ind w:left="720" w:hanging="360"/>
-        <w:rPr/>
-      </w:pPr>
-      <w:r>
-        <w:rPr/>
+        <w:rPr>
+          <w:strike/>
+        </w:rPr>
+      </w:pPr>
+      <w:r>
+        <w:rPr>
+          <w:strike/>
+        </w:rPr>
         <w:t>Evaluation</w:t>
       </w:r>
     </w:p>
@@ -94,22 +122,41 @@
           <w:ilvl w:val="1"/>
           <w:numId w:val="1"/>
         </w:numPr>
+        <w:rPr>
+          <w:strike/>
+        </w:rPr>
+      </w:pPr>
+      <w:r>
+        <w:rPr>
+          <w:strike/>
+        </w:rPr>
+        <w:t>I removed the Dice calculation. Not sure what the standard is for evaluating on multiclass segmentation, but maybe implement a multiclass dice score?</w:t>
+      </w:r>
+      <w:r>
+        <w:rPr>
+          <w:strike w:val="false"/>
+          <w:dstrike w:val="false"/>
+        </w:rPr>
+        <w:t xml:space="preserve"> </w:t>
+      </w:r>
+      <w:r>
+        <w:rPr>
+          <w:b/>
+          <w:bCs/>
+          <w:strike w:val="false"/>
+          <w:dstrike w:val="false"/>
+        </w:rPr>
+        <w:t>DONE</w:t>
+      </w:r>
+    </w:p>
+    <w:p>
+      <w:pPr>
+        <w:pStyle w:val="Normal"/>
         <w:ind w:left="1440" w:hanging="360"/>
         <w:rPr/>
       </w:pPr>
       <w:r>
         <w:rPr/>
-        <w:t>I removed the Dice calculation. Not sure what the standard is for evaluating on multiclass segmentation, but maybe implement a multiclass dice score?</w:t>
-      </w:r>
-    </w:p>
-    <w:p>
-      <w:pPr>
-        <w:pStyle w:val="Normal"/>
-        <w:ind w:left="1440" w:hanging="360"/>
-        <w:rPr/>
-      </w:pPr>
-      <w:r>
-        <w:rPr/>
       </w:r>
     </w:p>
     <w:p>
@@ -240,6 +287,49 @@
       <w:r>
         <w:rPr/>
         <w:t>rr, cc in create_mask</w:t>
+      </w:r>
+    </w:p>
+    <w:p>
+      <w:pPr>
+        <w:pStyle w:val="Heading1"/>
+        <w:rPr/>
+      </w:pPr>
+      <w:r>
+        <w:rPr/>
+        <w:t>Dataset size for various combinations of classes</w:t>
+      </w:r>
+    </w:p>
+    <w:p>
+      <w:pPr>
+        <w:pStyle w:val="Normal"/>
+        <w:rPr/>
+      </w:pPr>
+      <w:r>
+        <w:rPr/>
+      </w:r>
+    </w:p>
+    <w:p>
+      <w:pPr>
+        <w:pStyle w:val="Normal"/>
+        <w:rPr/>
+      </w:pPr>
+      <w:r>
+        <w:rPr/>
+      </w:r>
+    </w:p>
+    <w:p>
+      <w:pPr>
+        <w:pStyle w:val="Normal"/>
+        <w:rPr/>
+      </w:pPr>
+      <w:r>
+        <w:rPr/>
+        <w:object>
+          <v:shape id="ole_rId2" style="width:406.95pt;height:428pt" o:ole="">
+            <v:imagedata r:id="rId3" o:title=""/>
+          </v:shape>
+          <o:OLEObject Type="Embed" ProgID="Excel.Sheet.12" ShapeID="ole_rId2" DrawAspect="Content" ObjectID="_1725650853" r:id="rId2"/>
+        </w:object>
       </w:r>
     </w:p>
     <w:sectPr>
@@ -269,6 +359,7 @@
       <w:rPr>
         <w:rFonts w:ascii="Wingdings" w:hAnsi="Wingdings" w:cs="Wingdings" w:hint="default"/>
         <w:u w:val="none"/>
+        <w:rFonts w:cs="Wingdings"/>
       </w:rPr>
     </w:lvl>
     <w:lvl w:ilvl="1">
@@ -282,6 +373,7 @@
       <w:rPr>
         <w:rFonts w:ascii="Wingdings 2" w:hAnsi="Wingdings 2" w:cs="Wingdings 2" w:hint="default"/>
         <w:u w:val="none"/>
+        <w:rFonts w:cs="Wingdings 2"/>
       </w:rPr>
     </w:lvl>
     <w:lvl w:ilvl="2">
@@ -295,6 +387,7 @@
       <w:rPr>
         <w:rFonts w:ascii="OpenSymbol" w:hAnsi="OpenSymbol" w:cs="OpenSymbol" w:hint="default"/>
         <w:u w:val="none"/>
+        <w:rFonts w:cs="OpenSymbol"/>
       </w:rPr>
     </w:lvl>
     <w:lvl w:ilvl="3">
@@ -308,6 +401,7 @@
       <w:rPr>
         <w:rFonts w:ascii="Wingdings" w:hAnsi="Wingdings" w:cs="Wingdings" w:hint="default"/>
         <w:u w:val="none"/>
+        <w:rFonts w:cs="Wingdings"/>
       </w:rPr>
     </w:lvl>
     <w:lvl w:ilvl="4">
@@ -321,6 +415,7 @@
       <w:rPr>
         <w:rFonts w:ascii="Wingdings 2" w:hAnsi="Wingdings 2" w:cs="Wingdings 2" w:hint="default"/>
         <w:u w:val="none"/>
+        <w:rFonts w:cs="Wingdings 2"/>
       </w:rPr>
     </w:lvl>
     <w:lvl w:ilvl="5">
@@ -334,6 +429,7 @@
       <w:rPr>
         <w:rFonts w:ascii="OpenSymbol" w:hAnsi="OpenSymbol" w:cs="OpenSymbol" w:hint="default"/>
         <w:u w:val="none"/>
+        <w:rFonts w:cs="OpenSymbol"/>
       </w:rPr>
     </w:lvl>
     <w:lvl w:ilvl="6">
@@ -347,6 +443,7 @@
       <w:rPr>
         <w:rFonts w:ascii="Wingdings" w:hAnsi="Wingdings" w:cs="Wingdings" w:hint="default"/>
         <w:u w:val="none"/>
+        <w:rFonts w:cs="Wingdings"/>
       </w:rPr>
     </w:lvl>
     <w:lvl w:ilvl="7">
@@ -360,6 +457,7 @@
       <w:rPr>
         <w:rFonts w:ascii="Wingdings 2" w:hAnsi="Wingdings 2" w:cs="Wingdings 2" w:hint="default"/>
         <w:u w:val="none"/>
+        <w:rFonts w:cs="Wingdings 2"/>
       </w:rPr>
     </w:lvl>
     <w:lvl w:ilvl="8">
@@ -373,6 +471,7 @@
       <w:rPr>
         <w:rFonts w:ascii="OpenSymbol" w:hAnsi="OpenSymbol" w:cs="OpenSymbol" w:hint="default"/>
         <w:u w:val="none"/>
+        <w:rFonts w:cs="OpenSymbol"/>
       </w:rPr>
     </w:lvl>
   </w:abstractNum>
@@ -769,6 +868,78 @@
     <w:name w:val="ListLabel 18"/>
     <w:qFormat/>
     <w:rPr>
+      <w:u w:val="none"/>
+    </w:rPr>
+  </w:style>
+  <w:style w:type="character" w:styleId="ListLabel19">
+    <w:name w:val="ListLabel 19"/>
+    <w:qFormat/>
+    <w:rPr>
+      <w:rFonts w:cs="Wingdings"/>
+      <w:u w:val="none"/>
+    </w:rPr>
+  </w:style>
+  <w:style w:type="character" w:styleId="ListLabel20">
+    <w:name w:val="ListLabel 20"/>
+    <w:qFormat/>
+    <w:rPr>
+      <w:rFonts w:cs="Wingdings 2"/>
+      <w:u w:val="none"/>
+    </w:rPr>
+  </w:style>
+  <w:style w:type="character" w:styleId="ListLabel21">
+    <w:name w:val="ListLabel 21"/>
+    <w:qFormat/>
+    <w:rPr>
+      <w:rFonts w:cs="OpenSymbol"/>
+      <w:u w:val="none"/>
+    </w:rPr>
+  </w:style>
+  <w:style w:type="character" w:styleId="ListLabel22">
+    <w:name w:val="ListLabel 22"/>
+    <w:qFormat/>
+    <w:rPr>
+      <w:rFonts w:cs="Wingdings"/>
+      <w:u w:val="none"/>
+    </w:rPr>
+  </w:style>
+  <w:style w:type="character" w:styleId="ListLabel23">
+    <w:name w:val="ListLabel 23"/>
+    <w:qFormat/>
+    <w:rPr>
+      <w:rFonts w:cs="Wingdings 2"/>
+      <w:u w:val="none"/>
+    </w:rPr>
+  </w:style>
+  <w:style w:type="character" w:styleId="ListLabel24">
+    <w:name w:val="ListLabel 24"/>
+    <w:qFormat/>
+    <w:rPr>
+      <w:rFonts w:cs="OpenSymbol"/>
+      <w:u w:val="none"/>
+    </w:rPr>
+  </w:style>
+  <w:style w:type="character" w:styleId="ListLabel25">
+    <w:name w:val="ListLabel 25"/>
+    <w:qFormat/>
+    <w:rPr>
+      <w:rFonts w:cs="Wingdings"/>
+      <w:u w:val="none"/>
+    </w:rPr>
+  </w:style>
+  <w:style w:type="character" w:styleId="ListLabel26">
+    <w:name w:val="ListLabel 26"/>
+    <w:qFormat/>
+    <w:rPr>
+      <w:rFonts w:cs="Wingdings 2"/>
+      <w:u w:val="none"/>
+    </w:rPr>
+  </w:style>
+  <w:style w:type="character" w:styleId="ListLabel27">
+    <w:name w:val="ListLabel 27"/>
+    <w:qFormat/>
+    <w:rPr>
+      <w:rFonts w:cs="OpenSymbol"/>
       <w:u w:val="none"/>
     </w:rPr>
   </w:style>

</xml_diff>

<commit_message>
changes corresponding to missing annotation and label filtering
</commit_message>
<xml_diff>
--- a/what_are_we_doing.docx
+++ b/what_are_we_doing.docx
@@ -162,22 +162,179 @@
     <w:p>
       <w:pPr>
         <w:pStyle w:val="Normal"/>
+        <w:numPr>
+          <w:ilvl w:val="0"/>
+          <w:numId w:val="1"/>
+        </w:numPr>
+        <w:rPr/>
+      </w:pPr>
+      <w:r>
+        <w:rPr/>
+        <w:t>Center crop in_plane</w:t>
+      </w:r>
+    </w:p>
+    <w:p>
+      <w:pPr>
+        <w:pStyle w:val="Normal"/>
+        <w:numPr>
+          <w:ilvl w:val="1"/>
+          <w:numId w:val="1"/>
+        </w:numPr>
+        <w:rPr/>
+      </w:pPr>
+      <w:r>
+        <w:rPr/>
+        <w:t>Remove unneccessary black pixels on border</w:t>
+      </w:r>
+    </w:p>
+    <w:p>
+      <w:pPr>
+        <w:pStyle w:val="Normal"/>
+        <w:numPr>
+          <w:ilvl w:val="1"/>
+          <w:numId w:val="1"/>
+        </w:numPr>
+        <w:rPr/>
+      </w:pPr>
+      <w:r>
+        <w:rPr/>
+        <w:t>Possible upsample crop to original size (not sure?)</w:t>
+      </w:r>
+    </w:p>
+    <w:p>
+      <w:pPr>
+        <w:pStyle w:val="Normal"/>
+        <w:numPr>
+          <w:ilvl w:val="0"/>
+          <w:numId w:val="1"/>
+        </w:numPr>
+        <w:rPr/>
+      </w:pPr>
+      <w:r>
+        <w:rPr/>
+        <w:t>2D UNET</w:t>
+      </w:r>
+    </w:p>
+    <w:p>
+      <w:pPr>
+        <w:pStyle w:val="Normal"/>
+        <w:numPr>
+          <w:ilvl w:val="1"/>
+          <w:numId w:val="1"/>
+        </w:numPr>
+        <w:rPr/>
+      </w:pPr>
+      <w:r>
+        <w:rPr/>
+        <w:t xml:space="preserve">Possibly with some depth as channels </w:t>
+      </w:r>
+    </w:p>
+    <w:p>
+      <w:pPr>
+        <w:pStyle w:val="Normal"/>
+        <w:numPr>
+          <w:ilvl w:val="0"/>
+          <w:numId w:val="1"/>
+        </w:numPr>
+        <w:rPr/>
+      </w:pPr>
+      <w:r>
+        <w:rPr/>
+        <w:t xml:space="preserve">Class weights </w:t>
+      </w:r>
+    </w:p>
+    <w:p>
+      <w:pPr>
+        <w:pStyle w:val="Normal"/>
+        <w:numPr>
+          <w:ilvl w:val="0"/>
+          <w:numId w:val="1"/>
+        </w:numPr>
+        <w:rPr/>
+      </w:pPr>
+      <w:r>
+        <w:rPr/>
+        <w:t>For 16bit training, use memory by increasing depthwise crop size (e.g. 16-&gt;32)</w:t>
+      </w:r>
+    </w:p>
+    <w:p>
+      <w:pPr>
+        <w:pStyle w:val="Normal"/>
+        <w:numPr>
+          <w:ilvl w:val="1"/>
+          <w:numId w:val="1"/>
+        </w:numPr>
+        <w:rPr/>
+      </w:pPr>
+      <w:r>
+        <w:rPr/>
+        <w:t>Or batchsize</w:t>
+      </w:r>
+    </w:p>
+    <w:p>
+      <w:pPr>
+        <w:pStyle w:val="Normal"/>
+        <w:numPr>
+          <w:ilvl w:val="0"/>
+          <w:numId w:val="1"/>
+        </w:numPr>
+        <w:rPr/>
+      </w:pPr>
+      <w:r>
+        <w:rPr/>
+        <w:t xml:space="preserve">Update training script with more tensorboard output (and use pytorch summarywriter) </w:t>
+      </w:r>
+    </w:p>
+    <w:p>
+      <w:pPr>
+        <w:pStyle w:val="Normal"/>
+        <w:numPr>
+          <w:ilvl w:val="1"/>
+          <w:numId w:val="1"/>
+        </w:numPr>
+        <w:rPr/>
+      </w:pPr>
+      <w:r>
+        <w:rPr/>
+        <w:t>Images</w:t>
+      </w:r>
+    </w:p>
+    <w:p>
+      <w:pPr>
+        <w:pStyle w:val="Normal"/>
+        <w:numPr>
+          <w:ilvl w:val="0"/>
+          <w:numId w:val="1"/>
+        </w:numPr>
+        <w:rPr/>
+      </w:pPr>
+      <w:r>
+        <w:rPr/>
+        <w:t xml:space="preserve">Do experiment with with subset of classes and non-missing annotations </w:t>
+      </w:r>
+    </w:p>
+    <w:p>
+      <w:pPr>
+        <w:pStyle w:val="Normal"/>
+        <w:numPr>
+          <w:ilvl w:val="0"/>
+          <w:numId w:val="1"/>
+        </w:numPr>
+        <w:rPr/>
+      </w:pPr>
+      <w:r>
+        <w:rPr/>
+        <w:t>Implement basic missing annotations solution (spatial masking)</w:t>
+      </w:r>
+    </w:p>
+    <w:p>
+      <w:pPr>
+        <w:pStyle w:val="Normal"/>
         <w:ind w:hanging="0"/>
         <w:rPr/>
       </w:pPr>
       <w:r>
         <w:rPr/>
-        <w:t>Center crop in_plane</w:t>
-      </w:r>
-    </w:p>
-    <w:p>
-      <w:pPr>
-        <w:pStyle w:val="Normal"/>
-        <w:ind w:hanging="0"/>
-        <w:rPr/>
-      </w:pPr>
-      <w:r>
-        <w:rPr/>
       </w:r>
     </w:p>
     <w:p>
@@ -227,7 +384,15 @@
       </w:pPr>
       <w:r>
         <w:rPr/>
-        <w:t>2. Set up “Backprogate gradients for only confident annotations” along with “curriculum learning” along “self-supervised learning”.</w:t>
+        <w:t xml:space="preserve">2. Set up “Backprogate gradients for only confident annotations” along with “curriculum learning” </w:t>
+      </w:r>
+      <w:r>
+        <w:rPr/>
+        <w:t>and</w:t>
+      </w:r>
+      <w:r>
+        <w:rPr/>
+        <w:t xml:space="preserve"> “self-supervised learning”.</w:t>
       </w:r>
     </w:p>
     <w:p>
@@ -258,35 +423,6 @@
       <w:r>
         <w:rPr/>
         <w:t>5. Think of something for active contours in neural networks, conditional random fields, refinement network, boundary loss term</w:t>
-      </w:r>
-    </w:p>
-    <w:p>
-      <w:pPr>
-        <w:pStyle w:val="Heading1"/>
-        <w:rPr/>
-      </w:pPr>
-      <w:r>
-        <w:rPr/>
-        <w:t>To ask</w:t>
-      </w:r>
-    </w:p>
-    <w:p>
-      <w:pPr>
-        <w:pStyle w:val="Normal"/>
-        <w:rPr/>
-      </w:pPr>
-      <w:r>
-        <w:rPr/>
-      </w:r>
-    </w:p>
-    <w:p>
-      <w:pPr>
-        <w:pStyle w:val="Normal"/>
-        <w:rPr/>
-      </w:pPr>
-      <w:r>
-        <w:rPr/>
-        <w:t>rr, cc in create_mask</w:t>
       </w:r>
     </w:p>
     <w:p>
@@ -1048,6 +1184,150 @@
   </w:style>
   <w:style w:type="character" w:styleId="ListLabel36">
     <w:name w:val="ListLabel 36"/>
+    <w:qFormat/>
+    <w:rPr>
+      <w:rFonts w:cs="OpenSymbol"/>
+      <w:u w:val="none"/>
+    </w:rPr>
+  </w:style>
+  <w:style w:type="character" w:styleId="ListLabel37">
+    <w:name w:val="ListLabel 37"/>
+    <w:qFormat/>
+    <w:rPr>
+      <w:rFonts w:cs="Wingdings"/>
+      <w:u w:val="none"/>
+    </w:rPr>
+  </w:style>
+  <w:style w:type="character" w:styleId="ListLabel38">
+    <w:name w:val="ListLabel 38"/>
+    <w:qFormat/>
+    <w:rPr>
+      <w:rFonts w:cs="Wingdings 2"/>
+      <w:u w:val="none"/>
+    </w:rPr>
+  </w:style>
+  <w:style w:type="character" w:styleId="ListLabel39">
+    <w:name w:val="ListLabel 39"/>
+    <w:qFormat/>
+    <w:rPr>
+      <w:rFonts w:cs="OpenSymbol"/>
+      <w:u w:val="none"/>
+    </w:rPr>
+  </w:style>
+  <w:style w:type="character" w:styleId="ListLabel40">
+    <w:name w:val="ListLabel 40"/>
+    <w:qFormat/>
+    <w:rPr>
+      <w:rFonts w:cs="Wingdings"/>
+      <w:u w:val="none"/>
+    </w:rPr>
+  </w:style>
+  <w:style w:type="character" w:styleId="ListLabel41">
+    <w:name w:val="ListLabel 41"/>
+    <w:qFormat/>
+    <w:rPr>
+      <w:rFonts w:cs="Wingdings 2"/>
+      <w:u w:val="none"/>
+    </w:rPr>
+  </w:style>
+  <w:style w:type="character" w:styleId="ListLabel42">
+    <w:name w:val="ListLabel 42"/>
+    <w:qFormat/>
+    <w:rPr>
+      <w:rFonts w:cs="OpenSymbol"/>
+      <w:u w:val="none"/>
+    </w:rPr>
+  </w:style>
+  <w:style w:type="character" w:styleId="ListLabel43">
+    <w:name w:val="ListLabel 43"/>
+    <w:qFormat/>
+    <w:rPr>
+      <w:rFonts w:cs="Wingdings"/>
+      <w:u w:val="none"/>
+    </w:rPr>
+  </w:style>
+  <w:style w:type="character" w:styleId="ListLabel44">
+    <w:name w:val="ListLabel 44"/>
+    <w:qFormat/>
+    <w:rPr>
+      <w:rFonts w:cs="Wingdings 2"/>
+      <w:u w:val="none"/>
+    </w:rPr>
+  </w:style>
+  <w:style w:type="character" w:styleId="ListLabel45">
+    <w:name w:val="ListLabel 45"/>
+    <w:qFormat/>
+    <w:rPr>
+      <w:rFonts w:cs="OpenSymbol"/>
+      <w:u w:val="none"/>
+    </w:rPr>
+  </w:style>
+  <w:style w:type="character" w:styleId="ListLabel46">
+    <w:name w:val="ListLabel 46"/>
+    <w:qFormat/>
+    <w:rPr>
+      <w:rFonts w:cs="Wingdings"/>
+      <w:u w:val="none"/>
+    </w:rPr>
+  </w:style>
+  <w:style w:type="character" w:styleId="ListLabel47">
+    <w:name w:val="ListLabel 47"/>
+    <w:qFormat/>
+    <w:rPr>
+      <w:rFonts w:cs="Wingdings 2"/>
+      <w:u w:val="none"/>
+    </w:rPr>
+  </w:style>
+  <w:style w:type="character" w:styleId="ListLabel48">
+    <w:name w:val="ListLabel 48"/>
+    <w:qFormat/>
+    <w:rPr>
+      <w:rFonts w:cs="OpenSymbol"/>
+      <w:u w:val="none"/>
+    </w:rPr>
+  </w:style>
+  <w:style w:type="character" w:styleId="ListLabel49">
+    <w:name w:val="ListLabel 49"/>
+    <w:qFormat/>
+    <w:rPr>
+      <w:rFonts w:cs="Wingdings"/>
+      <w:u w:val="none"/>
+    </w:rPr>
+  </w:style>
+  <w:style w:type="character" w:styleId="ListLabel50">
+    <w:name w:val="ListLabel 50"/>
+    <w:qFormat/>
+    <w:rPr>
+      <w:rFonts w:cs="Wingdings 2"/>
+      <w:u w:val="none"/>
+    </w:rPr>
+  </w:style>
+  <w:style w:type="character" w:styleId="ListLabel51">
+    <w:name w:val="ListLabel 51"/>
+    <w:qFormat/>
+    <w:rPr>
+      <w:rFonts w:cs="OpenSymbol"/>
+      <w:u w:val="none"/>
+    </w:rPr>
+  </w:style>
+  <w:style w:type="character" w:styleId="ListLabel52">
+    <w:name w:val="ListLabel 52"/>
+    <w:qFormat/>
+    <w:rPr>
+      <w:rFonts w:cs="Wingdings"/>
+      <w:u w:val="none"/>
+    </w:rPr>
+  </w:style>
+  <w:style w:type="character" w:styleId="ListLabel53">
+    <w:name w:val="ListLabel 53"/>
+    <w:qFormat/>
+    <w:rPr>
+      <w:rFonts w:cs="Wingdings 2"/>
+      <w:u w:val="none"/>
+    </w:rPr>
+  </w:style>
+  <w:style w:type="character" w:styleId="ListLabel54">
+    <w:name w:val="ListLabel 54"/>
     <w:qFormat/>
     <w:rPr>
       <w:rFonts w:cs="OpenSymbol"/>

</xml_diff>

<commit_message>
corner case handle CropDepthWise, added CropInplane, FOV normalization, custom_losses
</commit_message>
<xml_diff>
--- a/what_are_we_doing.docx
+++ b/what_are_we_doing.docx
@@ -95,6 +95,12 @@
         <w:rPr/>
         <w:t xml:space="preserve">I didn’t explicitly deal with the problem of overlapping organs (multiple organs being annotated for the same pixel). When making the label mask volume, it now just goes through the annotations for that volume, and overwrites the class index for pixels that occur multiple times. So the last annotation wins. It would ofcourse be better to have a sensible ordering of which classes should take precedence. But didn’t have time to finish that.  </w:t>
       </w:r>
+      <w:r>
+        <w:rPr>
+          <w:color w:val="0066B3"/>
+        </w:rPr>
+        <w:t>Possible solution: save annotations as list or ordereddict in json file. While generating annotation list, append bowel_bag first.</w:t>
+      </w:r>
     </w:p>
     <w:p>
       <w:pPr>
@@ -184,7 +190,14 @@
       </w:pPr>
       <w:r>
         <w:rPr/>
-        <w:t>Remove unneccessary black pixels on border</w:t>
+        <w:t xml:space="preserve">Remove unneccessary black pixels on border </w:t>
+      </w:r>
+      <w:r>
+        <w:rPr>
+          <w:b/>
+          <w:bCs/>
+        </w:rPr>
+        <w:t>DONE</w:t>
       </w:r>
     </w:p>
     <w:p>
@@ -205,6 +218,24 @@
       <w:pPr>
         <w:pStyle w:val="Normal"/>
         <w:numPr>
+          <w:ilvl w:val="1"/>
+          <w:numId w:val="1"/>
+        </w:numPr>
+        <w:rPr>
+          <w:color w:val="CE181E"/>
+        </w:rPr>
+      </w:pPr>
+      <w:r>
+        <w:rPr>
+          <w:color w:val="CE181E"/>
+        </w:rPr>
+        <w:t>generalize CropDepthwise to all dimension or implement separate class??</w:t>
+      </w:r>
+    </w:p>
+    <w:p>
+      <w:pPr>
+        <w:pStyle w:val="Normal"/>
+        <w:numPr>
           <w:ilvl w:val="0"/>
           <w:numId w:val="1"/>
         </w:numPr>
@@ -350,6 +381,52 @@
     <w:p>
       <w:pPr>
         <w:pStyle w:val="Normal"/>
+        <w:rPr>
+          <w:color w:val="CE181E"/>
+        </w:rPr>
+      </w:pPr>
+      <w:r>
+        <w:rPr>
+          <w:color w:val="CE181E"/>
+        </w:rPr>
+        <w:t>For subjects like below: "/export/scratch3/bvdp/segmentation/data/AMC_dataset_clean_train/3955374440_1949203334/20140630"</w:t>
+      </w:r>
+    </w:p>
+    <w:p>
+      <w:pPr>
+        <w:pStyle w:val="Normal"/>
+        <w:rPr>
+          <w:color w:val="CE181E"/>
+        </w:rPr>
+      </w:pPr>
+      <w:r>
+        <w:rPr>
+          <w:color w:val="CE181E"/>
+        </w:rPr>
+        <w:t>probably in prone position, annotations are in negative pixel. Some correction related to axis reversal needs to be done.</w:t>
+      </w:r>
+    </w:p>
+    <w:p>
+      <w:pPr>
+        <w:pStyle w:val="Normal"/>
+        <w:rPr/>
+      </w:pPr>
+      <w:r>
+        <w:rPr/>
+      </w:r>
+    </w:p>
+    <w:p>
+      <w:pPr>
+        <w:pStyle w:val="Normal"/>
+        <w:rPr/>
+      </w:pPr>
+      <w:r>
+        <w:rPr/>
+      </w:r>
+    </w:p>
+    <w:p>
+      <w:pPr>
+        <w:pStyle w:val="Normal"/>
         <w:rPr/>
       </w:pPr>
       <w:r>
@@ -384,15 +461,7 @@
       </w:pPr>
       <w:r>
         <w:rPr/>
-        <w:t xml:space="preserve">2. Set up “Backprogate gradients for only confident annotations” along with “curriculum learning” </w:t>
-      </w:r>
-      <w:r>
-        <w:rPr/>
-        <w:t>and</w:t>
-      </w:r>
-      <w:r>
-        <w:rPr/>
-        <w:t xml:space="preserve"> “self-supervised learning”.</w:t>
+        <w:t>2. Set up “Backprogate gradients for only confident annotations” along with “curriculum learning” and “self-supervised learning”.</w:t>
       </w:r>
     </w:p>
     <w:p>
@@ -1328,6 +1397,294 @@
   </w:style>
   <w:style w:type="character" w:styleId="ListLabel54">
     <w:name w:val="ListLabel 54"/>
+    <w:qFormat/>
+    <w:rPr>
+      <w:rFonts w:cs="OpenSymbol"/>
+      <w:u w:val="none"/>
+    </w:rPr>
+  </w:style>
+  <w:style w:type="character" w:styleId="ListLabel55">
+    <w:name w:val="ListLabel 55"/>
+    <w:qFormat/>
+    <w:rPr>
+      <w:rFonts w:cs="Wingdings"/>
+      <w:u w:val="none"/>
+    </w:rPr>
+  </w:style>
+  <w:style w:type="character" w:styleId="ListLabel56">
+    <w:name w:val="ListLabel 56"/>
+    <w:qFormat/>
+    <w:rPr>
+      <w:rFonts w:cs="Wingdings 2"/>
+      <w:u w:val="none"/>
+    </w:rPr>
+  </w:style>
+  <w:style w:type="character" w:styleId="ListLabel57">
+    <w:name w:val="ListLabel 57"/>
+    <w:qFormat/>
+    <w:rPr>
+      <w:rFonts w:cs="OpenSymbol"/>
+      <w:u w:val="none"/>
+    </w:rPr>
+  </w:style>
+  <w:style w:type="character" w:styleId="ListLabel58">
+    <w:name w:val="ListLabel 58"/>
+    <w:qFormat/>
+    <w:rPr>
+      <w:rFonts w:cs="Wingdings"/>
+      <w:u w:val="none"/>
+    </w:rPr>
+  </w:style>
+  <w:style w:type="character" w:styleId="ListLabel59">
+    <w:name w:val="ListLabel 59"/>
+    <w:qFormat/>
+    <w:rPr>
+      <w:rFonts w:cs="Wingdings 2"/>
+      <w:u w:val="none"/>
+    </w:rPr>
+  </w:style>
+  <w:style w:type="character" w:styleId="ListLabel60">
+    <w:name w:val="ListLabel 60"/>
+    <w:qFormat/>
+    <w:rPr>
+      <w:rFonts w:cs="OpenSymbol"/>
+      <w:u w:val="none"/>
+    </w:rPr>
+  </w:style>
+  <w:style w:type="character" w:styleId="ListLabel61">
+    <w:name w:val="ListLabel 61"/>
+    <w:qFormat/>
+    <w:rPr>
+      <w:rFonts w:cs="Wingdings"/>
+      <w:u w:val="none"/>
+    </w:rPr>
+  </w:style>
+  <w:style w:type="character" w:styleId="ListLabel62">
+    <w:name w:val="ListLabel 62"/>
+    <w:qFormat/>
+    <w:rPr>
+      <w:rFonts w:cs="Wingdings 2"/>
+      <w:u w:val="none"/>
+    </w:rPr>
+  </w:style>
+  <w:style w:type="character" w:styleId="ListLabel63">
+    <w:name w:val="ListLabel 63"/>
+    <w:qFormat/>
+    <w:rPr>
+      <w:rFonts w:cs="OpenSymbol"/>
+      <w:u w:val="none"/>
+    </w:rPr>
+  </w:style>
+  <w:style w:type="character" w:styleId="ListLabel64">
+    <w:name w:val="ListLabel 64"/>
+    <w:qFormat/>
+    <w:rPr>
+      <w:rFonts w:cs="Wingdings"/>
+      <w:u w:val="none"/>
+    </w:rPr>
+  </w:style>
+  <w:style w:type="character" w:styleId="ListLabel65">
+    <w:name w:val="ListLabel 65"/>
+    <w:qFormat/>
+    <w:rPr>
+      <w:rFonts w:cs="Wingdings 2"/>
+      <w:u w:val="none"/>
+    </w:rPr>
+  </w:style>
+  <w:style w:type="character" w:styleId="ListLabel66">
+    <w:name w:val="ListLabel 66"/>
+    <w:qFormat/>
+    <w:rPr>
+      <w:rFonts w:cs="OpenSymbol"/>
+      <w:u w:val="none"/>
+    </w:rPr>
+  </w:style>
+  <w:style w:type="character" w:styleId="ListLabel67">
+    <w:name w:val="ListLabel 67"/>
+    <w:qFormat/>
+    <w:rPr>
+      <w:rFonts w:cs="Wingdings"/>
+      <w:u w:val="none"/>
+    </w:rPr>
+  </w:style>
+  <w:style w:type="character" w:styleId="ListLabel68">
+    <w:name w:val="ListLabel 68"/>
+    <w:qFormat/>
+    <w:rPr>
+      <w:rFonts w:cs="Wingdings 2"/>
+      <w:u w:val="none"/>
+    </w:rPr>
+  </w:style>
+  <w:style w:type="character" w:styleId="ListLabel69">
+    <w:name w:val="ListLabel 69"/>
+    <w:qFormat/>
+    <w:rPr>
+      <w:rFonts w:cs="OpenSymbol"/>
+      <w:u w:val="none"/>
+    </w:rPr>
+  </w:style>
+  <w:style w:type="character" w:styleId="ListLabel70">
+    <w:name w:val="ListLabel 70"/>
+    <w:qFormat/>
+    <w:rPr>
+      <w:rFonts w:cs="Wingdings"/>
+      <w:u w:val="none"/>
+    </w:rPr>
+  </w:style>
+  <w:style w:type="character" w:styleId="ListLabel71">
+    <w:name w:val="ListLabel 71"/>
+    <w:qFormat/>
+    <w:rPr>
+      <w:rFonts w:cs="Wingdings 2"/>
+      <w:u w:val="none"/>
+    </w:rPr>
+  </w:style>
+  <w:style w:type="character" w:styleId="ListLabel72">
+    <w:name w:val="ListLabel 72"/>
+    <w:qFormat/>
+    <w:rPr>
+      <w:rFonts w:cs="OpenSymbol"/>
+      <w:u w:val="none"/>
+    </w:rPr>
+  </w:style>
+  <w:style w:type="character" w:styleId="ListLabel73">
+    <w:name w:val="ListLabel 73"/>
+    <w:qFormat/>
+    <w:rPr>
+      <w:rFonts w:cs="Wingdings"/>
+      <w:u w:val="none"/>
+    </w:rPr>
+  </w:style>
+  <w:style w:type="character" w:styleId="ListLabel74">
+    <w:name w:val="ListLabel 74"/>
+    <w:qFormat/>
+    <w:rPr>
+      <w:rFonts w:cs="Wingdings 2"/>
+      <w:u w:val="none"/>
+    </w:rPr>
+  </w:style>
+  <w:style w:type="character" w:styleId="ListLabel75">
+    <w:name w:val="ListLabel 75"/>
+    <w:qFormat/>
+    <w:rPr>
+      <w:rFonts w:cs="OpenSymbol"/>
+      <w:u w:val="none"/>
+    </w:rPr>
+  </w:style>
+  <w:style w:type="character" w:styleId="ListLabel76">
+    <w:name w:val="ListLabel 76"/>
+    <w:qFormat/>
+    <w:rPr>
+      <w:rFonts w:cs="Wingdings"/>
+      <w:u w:val="none"/>
+    </w:rPr>
+  </w:style>
+  <w:style w:type="character" w:styleId="ListLabel77">
+    <w:name w:val="ListLabel 77"/>
+    <w:qFormat/>
+    <w:rPr>
+      <w:rFonts w:cs="Wingdings 2"/>
+      <w:u w:val="none"/>
+    </w:rPr>
+  </w:style>
+  <w:style w:type="character" w:styleId="ListLabel78">
+    <w:name w:val="ListLabel 78"/>
+    <w:qFormat/>
+    <w:rPr>
+      <w:rFonts w:cs="OpenSymbol"/>
+      <w:u w:val="none"/>
+    </w:rPr>
+  </w:style>
+  <w:style w:type="character" w:styleId="ListLabel79">
+    <w:name w:val="ListLabel 79"/>
+    <w:qFormat/>
+    <w:rPr>
+      <w:rFonts w:cs="Wingdings"/>
+      <w:u w:val="none"/>
+    </w:rPr>
+  </w:style>
+  <w:style w:type="character" w:styleId="ListLabel80">
+    <w:name w:val="ListLabel 80"/>
+    <w:qFormat/>
+    <w:rPr>
+      <w:rFonts w:cs="Wingdings 2"/>
+      <w:u w:val="none"/>
+    </w:rPr>
+  </w:style>
+  <w:style w:type="character" w:styleId="ListLabel81">
+    <w:name w:val="ListLabel 81"/>
+    <w:qFormat/>
+    <w:rPr>
+      <w:rFonts w:cs="OpenSymbol"/>
+      <w:u w:val="none"/>
+    </w:rPr>
+  </w:style>
+  <w:style w:type="character" w:styleId="ListLabel82">
+    <w:name w:val="ListLabel 82"/>
+    <w:qFormat/>
+    <w:rPr>
+      <w:rFonts w:cs="Wingdings"/>
+      <w:u w:val="none"/>
+    </w:rPr>
+  </w:style>
+  <w:style w:type="character" w:styleId="ListLabel83">
+    <w:name w:val="ListLabel 83"/>
+    <w:qFormat/>
+    <w:rPr>
+      <w:rFonts w:cs="Wingdings 2"/>
+      <w:u w:val="none"/>
+    </w:rPr>
+  </w:style>
+  <w:style w:type="character" w:styleId="ListLabel84">
+    <w:name w:val="ListLabel 84"/>
+    <w:qFormat/>
+    <w:rPr>
+      <w:rFonts w:cs="OpenSymbol"/>
+      <w:u w:val="none"/>
+    </w:rPr>
+  </w:style>
+  <w:style w:type="character" w:styleId="ListLabel85">
+    <w:name w:val="ListLabel 85"/>
+    <w:qFormat/>
+    <w:rPr>
+      <w:rFonts w:cs="Wingdings"/>
+      <w:u w:val="none"/>
+    </w:rPr>
+  </w:style>
+  <w:style w:type="character" w:styleId="ListLabel86">
+    <w:name w:val="ListLabel 86"/>
+    <w:qFormat/>
+    <w:rPr>
+      <w:rFonts w:cs="Wingdings 2"/>
+      <w:u w:val="none"/>
+    </w:rPr>
+  </w:style>
+  <w:style w:type="character" w:styleId="ListLabel87">
+    <w:name w:val="ListLabel 87"/>
+    <w:qFormat/>
+    <w:rPr>
+      <w:rFonts w:cs="OpenSymbol"/>
+      <w:u w:val="none"/>
+    </w:rPr>
+  </w:style>
+  <w:style w:type="character" w:styleId="ListLabel88">
+    <w:name w:val="ListLabel 88"/>
+    <w:qFormat/>
+    <w:rPr>
+      <w:rFonts w:cs="Wingdings"/>
+      <w:u w:val="none"/>
+    </w:rPr>
+  </w:style>
+  <w:style w:type="character" w:styleId="ListLabel89">
+    <w:name w:val="ListLabel 89"/>
+    <w:qFormat/>
+    <w:rPr>
+      <w:rFonts w:cs="Wingdings 2"/>
+      <w:u w:val="none"/>
+    </w:rPr>
+  </w:style>
+  <w:style w:type="character" w:styleId="ListLabel90">
+    <w:name w:val="ListLabel 90"/>
     <w:qFormat/>
     <w:rPr>
       <w:rFonts w:cs="OpenSymbol"/>

</xml_diff>

<commit_message>
changes in data preparation
</commit_message>
<xml_diff>
--- a/what_are_we_doing.docx
+++ b/what_are_we_doing.docx
@@ -5,6 +5,7 @@
     <w:p>
       <w:pPr>
         <w:pStyle w:val="Title"/>
+        <w:spacing w:lineRule="auto" w:line="360"/>
         <w:rPr/>
       </w:pPr>
       <w:r>
@@ -19,6 +20,7 @@
           <w:ilvl w:val="0"/>
           <w:numId w:val="0"/>
         </w:numPr>
+        <w:spacing w:lineRule="auto" w:line="360"/>
         <w:ind w:left="720" w:hanging="0"/>
         <w:rPr/>
       </w:pPr>
@@ -34,10 +36,9 @@
           <w:ilvl w:val="0"/>
           <w:numId w:val="1"/>
         </w:numPr>
+        <w:spacing w:lineRule="auto" w:line="360"/>
         <w:ind w:left="720" w:hanging="360"/>
-        <w:rPr>
-          <w:strike/>
-        </w:rPr>
+        <w:rPr/>
       </w:pPr>
       <w:r>
         <w:rPr>
@@ -53,10 +54,9 @@
           <w:ilvl w:val="1"/>
           <w:numId w:val="1"/>
         </w:numPr>
+        <w:spacing w:lineRule="auto" w:line="360"/>
         <w:ind w:left="1440" w:hanging="360"/>
-        <w:rPr>
-          <w:strike/>
-        </w:rPr>
+        <w:rPr/>
       </w:pPr>
       <w:r>
         <w:rPr>
@@ -88,26 +88,22 @@
           <w:ilvl w:val="0"/>
           <w:numId w:val="1"/>
         </w:numPr>
+        <w:spacing w:lineRule="auto" w:line="360"/>
         <w:ind w:left="720" w:hanging="360"/>
-        <w:rPr>
-          <w:strike w:val="false"/>
-          <w:dstrike w:val="false"/>
-        </w:rPr>
-      </w:pPr>
-      <w:r>
-        <w:rPr>
-          <w:strike w:val="false"/>
-          <w:dstrike w:val="false"/>
+        <w:rPr/>
+      </w:pPr>
+      <w:r>
+        <w:rPr>
+          <w:strike/>
         </w:rPr>
         <w:t xml:space="preserve">I didn’t explicitly deal with the problem of overlapping organs (multiple organs being annotated for the same pixel). When making the label mask volume, it now just goes through the annotations for that volume, and overwrites the class index for pixels that occur multiple times. So the last annotation wins. It would ofcourse be better to have a sensible ordering of which classes should take precedence. But didn’t have time to finish that.  </w:t>
       </w:r>
       <w:r>
         <w:rPr>
-          <w:strike w:val="false"/>
-          <w:dstrike w:val="false"/>
+          <w:strike/>
           <w:color w:val="0066B3"/>
         </w:rPr>
-        <w:t>Possible solution: save annotations as list or ordereddict in json file. While generating annotation list, append bowel_bag first.</w:t>
+        <w:t>Possible solution: save annotations as list or ordereddict in json file. While generating annotation list, append bowel_bag first. DONE</w:t>
       </w:r>
     </w:p>
     <w:p>
@@ -117,10 +113,9 @@
           <w:ilvl w:val="0"/>
           <w:numId w:val="1"/>
         </w:numPr>
+        <w:spacing w:lineRule="auto" w:line="360"/>
         <w:ind w:left="720" w:hanging="360"/>
-        <w:rPr>
-          <w:strike/>
-        </w:rPr>
+        <w:rPr/>
       </w:pPr>
       <w:r>
         <w:rPr>
@@ -136,9 +131,8 @@
           <w:ilvl w:val="1"/>
           <w:numId w:val="1"/>
         </w:numPr>
-        <w:rPr>
-          <w:strike/>
-        </w:rPr>
+        <w:spacing w:lineRule="auto" w:line="360"/>
+        <w:rPr/>
       </w:pPr>
       <w:r>
         <w:rPr>
@@ -166,6 +160,7 @@
     <w:p>
       <w:pPr>
         <w:pStyle w:val="Normal"/>
+        <w:spacing w:lineRule="auto" w:line="360"/>
         <w:ind w:left="1440" w:hanging="360"/>
         <w:rPr/>
       </w:pPr>
@@ -180,6 +175,7 @@
           <w:ilvl w:val="0"/>
           <w:numId w:val="1"/>
         </w:numPr>
+        <w:spacing w:lineRule="auto" w:line="360"/>
         <w:rPr/>
       </w:pPr>
       <w:r>
@@ -194,9 +190,8 @@
           <w:ilvl w:val="1"/>
           <w:numId w:val="1"/>
         </w:numPr>
-        <w:rPr>
-          <w:strike/>
-        </w:rPr>
+        <w:spacing w:lineRule="auto" w:line="360"/>
+        <w:rPr/>
       </w:pPr>
       <w:r>
         <w:rPr>
@@ -220,9 +215,8 @@
           <w:ilvl w:val="1"/>
           <w:numId w:val="1"/>
         </w:numPr>
-        <w:rPr>
-          <w:strike/>
-        </w:rPr>
+        <w:spacing w:lineRule="auto" w:line="360"/>
+        <w:rPr/>
       </w:pPr>
       <w:r>
         <w:rPr>
@@ -238,6 +232,7 @@
           <w:ilvl w:val="1"/>
           <w:numId w:val="1"/>
         </w:numPr>
+        <w:spacing w:lineRule="auto" w:line="360"/>
         <w:rPr/>
       </w:pPr>
       <w:r>
@@ -254,6 +249,7 @@
           <w:ilvl w:val="0"/>
           <w:numId w:val="1"/>
         </w:numPr>
+        <w:spacing w:lineRule="auto" w:line="360"/>
         <w:rPr/>
       </w:pPr>
       <w:r>
@@ -268,10 +264,13 @@
           <w:ilvl w:val="0"/>
           <w:numId w:val="1"/>
         </w:numPr>
-        <w:rPr/>
-      </w:pPr>
-      <w:r>
-        <w:rPr/>
+        <w:spacing w:lineRule="auto" w:line="360"/>
+        <w:rPr/>
+      </w:pPr>
+      <w:r>
+        <w:rPr>
+          <w:strike/>
+        </w:rPr>
         <w:t>For 16bit training, use memory by increasing depthwise crop size (e.g. 16-&gt;32)</w:t>
       </w:r>
     </w:p>
@@ -282,11 +281,14 @@
           <w:ilvl w:val="1"/>
           <w:numId w:val="1"/>
         </w:numPr>
-        <w:rPr/>
-      </w:pPr>
-      <w:r>
-        <w:rPr/>
-        <w:t>Or batchsize</w:t>
+        <w:spacing w:lineRule="auto" w:line="360"/>
+        <w:rPr/>
+      </w:pPr>
+      <w:r>
+        <w:rPr>
+          <w:strike/>
+        </w:rPr>
+        <w:t>Or batchsize DONE</w:t>
       </w:r>
     </w:p>
     <w:p>
@@ -296,6 +298,7 @@
           <w:ilvl w:val="0"/>
           <w:numId w:val="1"/>
         </w:numPr>
+        <w:spacing w:lineRule="auto" w:line="360"/>
         <w:rPr/>
       </w:pPr>
       <w:r>
@@ -316,11 +319,14 @@
           <w:ilvl w:val="0"/>
           <w:numId w:val="1"/>
         </w:numPr>
-        <w:rPr/>
-      </w:pPr>
-      <w:r>
-        <w:rPr/>
-        <w:t>Drop background dimension in soft dice loss</w:t>
+        <w:spacing w:lineRule="auto" w:line="360"/>
+        <w:rPr/>
+      </w:pPr>
+      <w:r>
+        <w:rPr>
+          <w:strike/>
+        </w:rPr>
+        <w:t>Drop background dimension in soft dice loss DONE</w:t>
       </w:r>
     </w:p>
     <w:p>
@@ -330,11 +336,14 @@
           <w:ilvl w:val="0"/>
           <w:numId w:val="1"/>
         </w:numPr>
-        <w:rPr/>
-      </w:pPr>
-      <w:r>
-        <w:rPr/>
-        <w:t>Do onehot encoding in soft dice loss</w:t>
+        <w:spacing w:lineRule="auto" w:line="360"/>
+        <w:rPr/>
+      </w:pPr>
+      <w:r>
+        <w:rPr>
+          <w:strike/>
+        </w:rPr>
+        <w:t>Do onehot encoding in soft dice loss DONE</w:t>
       </w:r>
     </w:p>
     <w:p>
@@ -344,11 +353,14 @@
           <w:ilvl w:val="0"/>
           <w:numId w:val="1"/>
         </w:numPr>
-        <w:rPr/>
-      </w:pPr>
-      <w:r>
-        <w:rPr/>
-        <w:t>Run dice loss experiment for binary and subset without class weights</w:t>
+        <w:spacing w:lineRule="auto" w:line="360"/>
+        <w:rPr/>
+      </w:pPr>
+      <w:r>
+        <w:rPr>
+          <w:strike/>
+        </w:rPr>
+        <w:t>Run dice loss experiment for binary and subset without class weights DONE</w:t>
       </w:r>
     </w:p>
     <w:p>
@@ -358,6 +370,7 @@
           <w:ilvl w:val="0"/>
           <w:numId w:val="1"/>
         </w:numPr>
+        <w:spacing w:lineRule="auto" w:line="360"/>
         <w:rPr/>
       </w:pPr>
       <w:r>
@@ -372,6 +385,7 @@
           <w:ilvl w:val="0"/>
           <w:numId w:val="1"/>
         </w:numPr>
+        <w:spacing w:lineRule="auto" w:line="360"/>
         <w:rPr/>
       </w:pPr>
       <w:r>
@@ -386,6 +400,7 @@
           <w:ilvl w:val="0"/>
           <w:numId w:val="1"/>
         </w:numPr>
+        <w:spacing w:lineRule="auto" w:line="360"/>
         <w:rPr/>
       </w:pPr>
       <w:r>
@@ -400,6 +415,7 @@
           <w:ilvl w:val="1"/>
           <w:numId w:val="1"/>
         </w:numPr>
+        <w:spacing w:lineRule="auto" w:line="360"/>
         <w:rPr/>
       </w:pPr>
       <w:r>
@@ -410,6 +426,7 @@
     <w:p>
       <w:pPr>
         <w:pStyle w:val="Normal"/>
+        <w:spacing w:lineRule="auto" w:line="360"/>
         <w:ind w:hanging="0"/>
         <w:rPr/>
       </w:pPr>
@@ -419,133 +436,285 @@
     </w:p>
     <w:p>
       <w:pPr>
+        <w:pStyle w:val="Normal"/>
+        <w:numPr>
+          <w:ilvl w:val="0"/>
+          <w:numId w:val="1"/>
+        </w:numPr>
+        <w:spacing w:lineRule="auto" w:line="360"/>
+        <w:rPr/>
+      </w:pPr>
+      <w:r>
+        <w:rPr>
+          <w:strike/>
+          <w:color w:val="000000"/>
+        </w:rPr>
+        <w:t>For subjects like below: "/export/scratch3/bvdp/segmentation/data/AMC_dataset_clean_train/3955374440_1949203334/20140630"</w:t>
+      </w:r>
+    </w:p>
+    <w:p>
+      <w:pPr>
+        <w:pStyle w:val="Normal"/>
+        <w:numPr>
+          <w:ilvl w:val="0"/>
+          <w:numId w:val="0"/>
+        </w:numPr>
+        <w:spacing w:lineRule="auto" w:line="360"/>
+        <w:ind w:left="720" w:hanging="0"/>
+        <w:rPr/>
+      </w:pPr>
+      <w:r>
+        <w:rPr>
+          <w:strike/>
+          <w:color w:val="000000"/>
+        </w:rPr>
+        <w:t>probably in prone position, annotations are in negative pixel. Some correction related to axis reversal needs to be done.</w:t>
+      </w:r>
+      <w:r>
+        <w:rPr>
+          <w:strike/>
+          <w:color w:val="CE181E"/>
+        </w:rPr>
+        <w:t xml:space="preserve"> </w:t>
+      </w:r>
+      <w:r>
+        <w:rPr>
+          <w:strike/>
+          <w:color w:val="000000"/>
+        </w:rPr>
+        <w:t>DONE</w:t>
+      </w:r>
+    </w:p>
+    <w:p>
+      <w:pPr>
+        <w:pStyle w:val="Normal"/>
+        <w:numPr>
+          <w:ilvl w:val="0"/>
+          <w:numId w:val="1"/>
+        </w:numPr>
+        <w:spacing w:lineRule="auto" w:line="360"/>
+        <w:rPr>
+          <w:strike/>
+        </w:rPr>
+      </w:pPr>
+      <w:r>
+        <w:rPr>
+          <w:strike/>
+          <w:color w:val="000000"/>
+        </w:rPr>
+        <w:t>interpolation of annotation along depth dimension or maybe bug fixing for merged series DONE</w:t>
+      </w:r>
+    </w:p>
+    <w:p>
+      <w:pPr>
+        <w:pStyle w:val="Normal"/>
+        <w:numPr>
+          <w:ilvl w:val="0"/>
+          <w:numId w:val="1"/>
+        </w:numPr>
+        <w:spacing w:lineRule="auto" w:line="360"/>
+        <w:rPr>
+          <w:strike/>
+        </w:rPr>
+      </w:pPr>
+      <w:r>
+        <w:rPr>
+          <w:strike/>
+          <w:color w:val="000000"/>
+        </w:rPr>
+        <w:t xml:space="preserve">iterate over all depths of the path to look for annotations.json </w:t>
+      </w:r>
+      <w:r>
+        <w:rPr>
+          <w:strike/>
+          <w:color w:val="000000"/>
+        </w:rPr>
+        <w:t>DONE</w:t>
+      </w:r>
+    </w:p>
+    <w:p>
+      <w:pPr>
+        <w:pStyle w:val="Normal"/>
+        <w:numPr>
+          <w:ilvl w:val="0"/>
+          <w:numId w:val="1"/>
+        </w:numPr>
+        <w:spacing w:lineRule="auto" w:line="360"/>
+        <w:rPr/>
+      </w:pPr>
+      <w:r>
+        <w:rPr>
+          <w:strike w:val="false"/>
+          <w:dstrike w:val="false"/>
+          <w:color w:val="000000"/>
+        </w:rPr>
+        <w:t>save annotations and matching dicom meta data in one file</w:t>
+      </w:r>
+    </w:p>
+    <w:p>
+      <w:pPr>
+        <w:pStyle w:val="Normal"/>
+        <w:numPr>
+          <w:ilvl w:val="0"/>
+          <w:numId w:val="1"/>
+        </w:numPr>
+        <w:spacing w:lineRule="auto" w:line="360"/>
+        <w:rPr/>
+      </w:pPr>
+      <w:r>
+        <w:rPr>
+          <w:strike w:val="false"/>
+          <w:dstrike w:val="false"/>
+          <w:color w:val="000000"/>
+        </w:rPr>
+        <w:t>Check Dice loss training</w:t>
+      </w:r>
+    </w:p>
+    <w:p>
+      <w:pPr>
+        <w:pStyle w:val="Normal"/>
+        <w:numPr>
+          <w:ilvl w:val="0"/>
+          <w:numId w:val="1"/>
+        </w:numPr>
+        <w:spacing w:lineRule="auto" w:line="360"/>
+        <w:rPr/>
+      </w:pPr>
+      <w:r>
+        <w:rPr>
+          <w:strike w:val="false"/>
+          <w:dstrike w:val="false"/>
+          <w:color w:val="000000"/>
+        </w:rPr>
+        <w:t>Possible experiments:- downsampled images (128*128) so that entire CT can be passed</w:t>
+      </w:r>
+    </w:p>
+    <w:p>
+      <w:pPr>
+        <w:pStyle w:val="Normal"/>
+        <w:spacing w:lineRule="auto" w:line="360"/>
+        <w:rPr/>
+      </w:pPr>
+      <w:r>
+        <w:rPr/>
+      </w:r>
+    </w:p>
+    <w:p>
+      <w:pPr>
+        <w:pStyle w:val="Normal"/>
+        <w:spacing w:lineRule="auto" w:line="360"/>
+        <w:rPr/>
+      </w:pPr>
+      <w:r>
+        <w:rPr/>
+      </w:r>
+      <w:r>
+        <w:br w:type="page"/>
+      </w:r>
+    </w:p>
+    <w:p>
+      <w:pPr>
+        <w:pStyle w:val="Normal"/>
+        <w:spacing w:lineRule="auto" w:line="360"/>
+        <w:rPr/>
+      </w:pPr>
+      <w:r>
+        <w:rPr/>
+      </w:r>
+    </w:p>
+    <w:p>
+      <w:pPr>
         <w:pStyle w:val="Heading1"/>
-        <w:rPr/>
-      </w:pPr>
-      <w:r>
-        <w:rPr/>
-        <w:t>Challenges</w:t>
-      </w:r>
-    </w:p>
-    <w:p>
-      <w:pPr>
-        <w:pStyle w:val="Normal"/>
-        <w:rPr>
-          <w:color w:val="CE181E"/>
-        </w:rPr>
-      </w:pPr>
-      <w:r>
-        <w:rPr>
-          <w:color w:val="CE181E"/>
-        </w:rPr>
-        <w:t>For subjects like below: "/export/scratch3/bvdp/segmentation/data/AMC_dataset_clean_train/3955374440_1949203334/20140630"</w:t>
-      </w:r>
-    </w:p>
-    <w:p>
-      <w:pPr>
-        <w:pStyle w:val="Normal"/>
-        <w:rPr>
-          <w:color w:val="CE181E"/>
-        </w:rPr>
-      </w:pPr>
-      <w:r>
-        <w:rPr>
-          <w:color w:val="CE181E"/>
-        </w:rPr>
-        <w:t>probably in prone position, annotations are in negative pixel. Some correction related to axis reversal needs to be done.</w:t>
-      </w:r>
-    </w:p>
-    <w:p>
-      <w:pPr>
-        <w:pStyle w:val="Normal"/>
-        <w:rPr/>
-      </w:pPr>
-      <w:r>
-        <w:rPr/>
-      </w:r>
-    </w:p>
-    <w:p>
-      <w:pPr>
-        <w:pStyle w:val="Normal"/>
-        <w:rPr/>
-      </w:pPr>
-      <w:r>
-        <w:rPr/>
-      </w:r>
-    </w:p>
-    <w:p>
-      <w:pPr>
-        <w:pStyle w:val="Normal"/>
-        <w:rPr/>
-      </w:pPr>
-      <w:r>
-        <w:rPr/>
-        <w:t>Every subject has all the organs, but the dataset has annotations missing. This means that training basic supervised training for multi-organ segmentation would lead to lots of False Negatives.</w:t>
+        <w:spacing w:lineRule="auto" w:line="360"/>
+        <w:rPr/>
+      </w:pPr>
+      <w:r>
+        <w:rPr/>
+        <w:t xml:space="preserve">Ideas </w:t>
+      </w:r>
+    </w:p>
+    <w:p>
+      <w:pPr>
+        <w:pStyle w:val="Normal"/>
+        <w:spacing w:lineRule="auto" w:line="360"/>
+        <w:rPr/>
+      </w:pPr>
+      <w:r>
+        <w:rPr/>
+        <w:t>1. One has to start with Unet (obviously 3D). Let’s see what it does and confirm the effect of the underlying problem.</w:t>
+      </w:r>
+    </w:p>
+    <w:p>
+      <w:pPr>
+        <w:pStyle w:val="Normal"/>
+        <w:spacing w:lineRule="auto" w:line="360"/>
+        <w:rPr/>
+      </w:pPr>
+      <w:r>
+        <w:rPr/>
+        <w:t>2. Set up “Backprogate gradients for only confident annotations” along with “curriculum learning” and “self-supervised learning”.</w:t>
+      </w:r>
+    </w:p>
+    <w:p>
+      <w:pPr>
+        <w:pStyle w:val="Normal"/>
+        <w:spacing w:lineRule="auto" w:line="360"/>
+        <w:rPr/>
+      </w:pPr>
+      <w:r>
+        <w:rPr/>
+        <w:t>3. Unet with auxilliary losses in the upsampling path</w:t>
+      </w:r>
+    </w:p>
+    <w:p>
+      <w:pPr>
+        <w:pStyle w:val="Normal"/>
+        <w:spacing w:lineRule="auto" w:line="360"/>
+        <w:rPr/>
+      </w:pPr>
+      <w:r>
+        <w:rPr/>
+        <w:t>4. Unet with auxilliary predictions fed back to the upsampling path</w:t>
+      </w:r>
+    </w:p>
+    <w:p>
+      <w:pPr>
+        <w:pStyle w:val="Normal"/>
+        <w:spacing w:lineRule="auto" w:line="360"/>
+        <w:rPr/>
+      </w:pPr>
+      <w:r>
+        <w:rPr/>
+        <w:t>5. Think of something for active contours in neural networks, conditional random fields, refinement network, boundary loss term</w:t>
       </w:r>
     </w:p>
     <w:p>
       <w:pPr>
         <w:pStyle w:val="Heading1"/>
-        <w:rPr/>
-      </w:pPr>
-      <w:r>
-        <w:rPr/>
-        <w:t xml:space="preserve">Ideas </w:t>
-      </w:r>
-    </w:p>
-    <w:p>
-      <w:pPr>
-        <w:pStyle w:val="Normal"/>
-        <w:rPr/>
-      </w:pPr>
-      <w:r>
-        <w:rPr/>
-        <w:t>1. One has to start with Unet (obviously 3D). Let’s see what it does and confirm the effect of the underlying problem.</w:t>
-      </w:r>
-    </w:p>
-    <w:p>
-      <w:pPr>
-        <w:pStyle w:val="Normal"/>
-        <w:rPr/>
-      </w:pPr>
-      <w:r>
-        <w:rPr/>
-        <w:t>2. Set up “Backprogate gradients for only confident annotations” along with “curriculum learning” and “self-supervised learning”.</w:t>
-      </w:r>
-    </w:p>
-    <w:p>
-      <w:pPr>
-        <w:pStyle w:val="Normal"/>
-        <w:rPr/>
-      </w:pPr>
-      <w:r>
-        <w:rPr/>
-        <w:t>3. Unet with auxilliary losses in the upsampling path</w:t>
-      </w:r>
-    </w:p>
-    <w:p>
-      <w:pPr>
-        <w:pStyle w:val="Normal"/>
-        <w:rPr/>
-      </w:pPr>
-      <w:r>
-        <w:rPr/>
-        <w:t>4. Unet with auxilliary predictions fed back to the upsampling path</w:t>
-      </w:r>
-    </w:p>
-    <w:p>
-      <w:pPr>
-        <w:pStyle w:val="Normal"/>
-        <w:rPr/>
-      </w:pPr>
-      <w:r>
-        <w:rPr/>
-        <w:t>5. Think of something for active contours in neural networks, conditional random fields, refinement network, boundary loss term</w:t>
+        <w:spacing w:lineRule="auto" w:line="360"/>
+        <w:rPr/>
+      </w:pPr>
+      <w:r>
+        <w:rPr/>
       </w:r>
     </w:p>
     <w:p>
       <w:pPr>
         <w:pStyle w:val="Heading1"/>
+        <w:spacing w:lineRule="auto" w:line="360"/>
+        <w:rPr/>
+      </w:pPr>
+      <w:r>
+        <w:rPr/>
+      </w:r>
+      <w:r>
+        <w:br w:type="page"/>
+      </w:r>
+    </w:p>
+    <w:p>
+      <w:pPr>
+        <w:pStyle w:val="Heading1"/>
+        <w:spacing w:lineRule="auto" w:line="360"/>
         <w:rPr/>
       </w:pPr>
       <w:r>
@@ -555,29 +724,11 @@
     </w:p>
     <w:p>
       <w:pPr>
-        <w:pStyle w:val="Normal"/>
-        <w:rPr/>
-      </w:pPr>
-      <w:r>
-        <w:rPr/>
-      </w:r>
-    </w:p>
-    <w:p>
-      <w:pPr>
-        <w:pStyle w:val="Normal"/>
-        <w:rPr/>
-      </w:pPr>
-      <w:r>
-        <w:rPr/>
-      </w:r>
-    </w:p>
-    <w:p>
-      <w:pPr>
-        <w:pStyle w:val="Normal"/>
-        <w:rPr/>
-      </w:pPr>
-      <w:r>
-        <w:rPr/>
+        <w:pStyle w:val="Heading1"/>
+        <w:spacing w:lineRule="auto" w:line="360"/>
+        <w:rPr/>
+      </w:pPr>
+      <w:r>
         <w:drawing>
           <wp:anchor behindDoc="0" distT="0" distB="0" distL="0" distR="0" simplePos="0" locked="0" layoutInCell="1" allowOverlap="1" relativeHeight="2">
             <wp:simplePos x="0" y="0"/>
@@ -587,9 +738,9 @@
             <wp:positionV relativeFrom="paragraph">
               <wp:posOffset>635</wp:posOffset>
             </wp:positionV>
-            <wp:extent cx="4180840" cy="7042785"/>
+            <wp:extent cx="5165090" cy="6524625"/>
             <wp:effectExtent l="0" t="0" r="0" b="0"/>
-            <wp:wrapSquare wrapText="largest"/>
+            <wp:wrapTopAndBottom/>
             <wp:docPr id="1" name="Image1" descr=""/>
             <wp:cNvGraphicFramePr>
               <a:graphicFrameLocks xmlns:a="http://schemas.openxmlformats.org/drawingml/2006/main" noChangeAspect="1"/>
@@ -612,7 +763,7 @@
                   <pic:spPr bwMode="auto">
                     <a:xfrm>
                       <a:off x="0" y="0"/>
-                      <a:ext cx="4180840" cy="7042785"/>
+                      <a:ext cx="5165090" cy="6524625"/>
                     </a:xfrm>
                     <a:prstGeom prst="rect">
                       <a:avLst/>
@@ -623,6 +774,441 @@
             </a:graphic>
           </wp:anchor>
         </w:drawing>
+      </w:r>
+      <w:r>
+        <w:rPr/>
+        <w:t xml:space="preserve"> </w:t>
+      </w:r>
+    </w:p>
+    <w:p>
+      <w:pPr>
+        <w:pStyle w:val="Heading1"/>
+        <w:spacing w:lineRule="auto" w:line="360"/>
+        <w:rPr/>
+      </w:pPr>
+      <w:r>
+        <w:rPr/>
+      </w:r>
+      <w:r>
+        <w:br w:type="page"/>
+      </w:r>
+    </w:p>
+    <w:p>
+      <w:pPr>
+        <w:pStyle w:val="Heading1"/>
+        <w:spacing w:lineRule="auto" w:line="360"/>
+        <w:rPr/>
+      </w:pPr>
+      <w:r>
+        <w:rPr/>
+        <w:t>Data Preparation Pipeline</w:t>
+      </w:r>
+    </w:p>
+    <w:p>
+      <w:pPr>
+        <w:pStyle w:val="Heading2"/>
+        <w:rPr/>
+      </w:pPr>
+      <w:r>
+        <w:rPr/>
+        <w:t>For each date folder:</w:t>
+      </w:r>
+    </w:p>
+    <w:p>
+      <w:pPr>
+        <w:pStyle w:val="Normal"/>
+        <w:spacing w:lineRule="auto" w:line="360"/>
+        <w:rPr/>
+      </w:pPr>
+      <w:r>
+        <w:rPr/>
+        <w:t>1. Read RTSTRUCT file from folder “1”</w:t>
+      </w:r>
+    </w:p>
+    <w:p>
+      <w:pPr>
+        <w:pStyle w:val="Normal"/>
+        <w:spacing w:lineRule="auto" w:line="360"/>
+        <w:rPr/>
+      </w:pPr>
+      <w:r>
+        <w:rPr/>
+        <w:t>uid = rtstruct.ROIContourSequence[label_idx].ContourSequence[contour_idx].ContourImageSequence[0].ReferencedSOPInstanceUID</w:t>
+      </w:r>
+    </w:p>
+    <w:p>
+      <w:pPr>
+        <w:pStyle w:val="Normal"/>
+        <w:spacing w:lineRule="auto" w:line="360"/>
+        <w:rPr/>
+      </w:pPr>
+      <w:r>
+        <w:rPr/>
+      </w:r>
+    </w:p>
+    <w:p>
+      <w:pPr>
+        <w:pStyle w:val="Normal"/>
+        <w:spacing w:lineRule="auto" w:line="360"/>
+        <w:rPr/>
+      </w:pPr>
+      <w:r>
+        <w:rPr/>
+        <w:t>label name = rtstruct.StructureSetROISequence[label_idx].ROIName</w:t>
+      </w:r>
+    </w:p>
+    <w:p>
+      <w:pPr>
+        <w:pStyle w:val="Normal"/>
+        <w:spacing w:lineRule="auto" w:line="360"/>
+        <w:rPr/>
+      </w:pPr>
+      <w:r>
+        <w:rPr/>
+      </w:r>
+    </w:p>
+    <w:p>
+      <w:pPr>
+        <w:pStyle w:val="Normal"/>
+        <w:spacing w:lineRule="auto" w:line="360"/>
+        <w:rPr/>
+      </w:pPr>
+      <w:r>
+        <w:rPr/>
+        <w:t>contour = rtstruct.ROIContourSequence[label_idx].ContourSequence[contour_idx].ContourData</w:t>
+      </w:r>
+    </w:p>
+    <w:p>
+      <w:pPr>
+        <w:pStyle w:val="Normal"/>
+        <w:spacing w:lineRule="auto" w:line="360"/>
+        <w:rPr/>
+      </w:pPr>
+      <w:r>
+        <w:rPr/>
+      </w:r>
+    </w:p>
+    <w:p>
+      <w:pPr>
+        <w:pStyle w:val="Normal"/>
+        <w:spacing w:lineRule="auto" w:line="360"/>
+        <w:rPr>
+          <w:color w:val="CE181E"/>
+        </w:rPr>
+      </w:pPr>
+      <w:r>
+        <w:rPr>
+          <w:color w:val="CE181E"/>
+        </w:rPr>
+        <w:t>Note: first two axes are in-plane (rl, ap), third is along slices (cc)</w:t>
+      </w:r>
+    </w:p>
+    <w:p>
+      <w:pPr>
+        <w:pStyle w:val="Normal"/>
+        <w:spacing w:lineRule="auto" w:line="360"/>
+        <w:rPr>
+          <w:color w:val="000000"/>
+        </w:rPr>
+      </w:pPr>
+      <w:r>
+        <w:rPr>
+          <w:color w:val="000000"/>
+        </w:rPr>
+        <w:t>save list of dicts {uid, label_name, coords}</w:t>
+      </w:r>
+    </w:p>
+    <w:p>
+      <w:pPr>
+        <w:pStyle w:val="Normal"/>
+        <w:spacing w:lineRule="auto" w:line="360"/>
+        <w:rPr>
+          <w:color w:val="000000"/>
+        </w:rPr>
+      </w:pPr>
+      <w:r>
+        <w:rPr>
+          <w:color w:val="000000"/>
+        </w:rPr>
+        <w:t>2. Read dicoms from all studies and save list of metadata dicts. Uid = dicom names</w:t>
+      </w:r>
+    </w:p>
+    <w:p>
+      <w:pPr>
+        <w:pStyle w:val="Normal"/>
+        <w:spacing w:lineRule="auto" w:line="360"/>
+        <w:rPr>
+          <w:color w:val="000000"/>
+        </w:rPr>
+      </w:pPr>
+      <w:r>
+        <w:rPr>
+          <w:color w:val="000000"/>
+        </w:rPr>
+        <w:t>3. Match uids in rtstruct and dicom metadata, wherever matching uid list &gt; 1 consider it matching.</w:t>
+      </w:r>
+    </w:p>
+    <w:p>
+      <w:pPr>
+        <w:pStyle w:val="Normal"/>
+        <w:spacing w:lineRule="auto" w:line="360"/>
+        <w:rPr>
+          <w:color w:val="000000"/>
+        </w:rPr>
+      </w:pPr>
+      <w:r>
+        <w:rPr>
+          <w:color w:val="000000"/>
+        </w:rPr>
+        <w:t>4. sort dicoms and dicom uids according to SliceLocation. Wherever dicom uid had annotation in rtstruct assign coords</w:t>
+      </w:r>
+    </w:p>
+    <w:p>
+      <w:pPr>
+        <w:pStyle w:val="Normal"/>
+        <w:spacing w:lineRule="auto" w:line="360"/>
+        <w:rPr>
+          <w:color w:val="000000"/>
+        </w:rPr>
+      </w:pPr>
+      <w:r>
+        <w:rPr>
+          <w:color w:val="000000"/>
+        </w:rPr>
+        <w:t xml:space="preserve">5. </w:t>
+      </w:r>
+      <w:r>
+        <w:rPr>
+          <w:color w:val="ED1C24"/>
+        </w:rPr>
+        <w:t>If “PatientPosition” = “HFP”: in-plane represents (lr, pa). So do annotations. So invert all?</w:t>
+      </w:r>
+    </w:p>
+    <w:p>
+      <w:pPr>
+        <w:pStyle w:val="Normal"/>
+        <w:spacing w:lineRule="auto" w:line="360"/>
+        <w:rPr/>
+      </w:pPr>
+      <w:r>
+        <w:rPr/>
+        <w:t>6. Preprocessing on dicoms: rescale intensity using RescaleIntercept and RescaleSlope. Apply WindowWidth and WindowCenter.</w:t>
+      </w:r>
+    </w:p>
+    <w:p>
+      <w:pPr>
+        <w:pStyle w:val="Normal"/>
+        <w:spacing w:lineRule="auto" w:line="360"/>
+        <w:rPr/>
+      </w:pPr>
+      <w:r>
+        <w:rPr/>
+      </w:r>
+    </w:p>
+    <w:p>
+      <w:pPr>
+        <w:pStyle w:val="Heading2"/>
+        <w:rPr/>
+      </w:pPr>
+      <w:r>
+        <w:rPr/>
+        <w:t>Skip dataset in cases</w:t>
+      </w:r>
+    </w:p>
+    <w:p>
+      <w:pPr>
+        <w:pStyle w:val="Normal"/>
+        <w:numPr>
+          <w:ilvl w:val="0"/>
+          <w:numId w:val="2"/>
+        </w:numPr>
+        <w:spacing w:lineRule="auto" w:line="360"/>
+        <w:rPr/>
+      </w:pPr>
+      <w:r>
+        <w:rPr/>
+        <w:t>no pixel_array can be extracted</w:t>
+      </w:r>
+    </w:p>
+    <w:p>
+      <w:pPr>
+        <w:pStyle w:val="Normal"/>
+        <w:numPr>
+          <w:ilvl w:val="0"/>
+          <w:numId w:val="2"/>
+        </w:numPr>
+        <w:spacing w:lineRule="auto" w:line="360"/>
+        <w:rPr/>
+      </w:pPr>
+      <w:r>
+        <w:rPr/>
+        <w:t>datatype not uint16</w:t>
+      </w:r>
+    </w:p>
+    <w:p>
+      <w:pPr>
+        <w:pStyle w:val="Normal"/>
+        <w:numPr>
+          <w:ilvl w:val="0"/>
+          <w:numId w:val="2"/>
+        </w:numPr>
+        <w:spacing w:lineRule="auto" w:line="360"/>
+        <w:rPr/>
+      </w:pPr>
+      <w:r>
+        <w:rPr/>
+        <w:t>max(array) == min(array)</w:t>
+      </w:r>
+    </w:p>
+    <w:p>
+      <w:pPr>
+        <w:pStyle w:val="Normal"/>
+        <w:numPr>
+          <w:ilvl w:val="0"/>
+          <w:numId w:val="2"/>
+        </w:numPr>
+        <w:spacing w:lineRule="auto" w:line="360"/>
+        <w:rPr/>
+      </w:pPr>
+      <w:r>
+        <w:rPr/>
+        <w:t>if any of the field from ["orientation", "origin", "SliceLocation", "PixelSpacing",</w:t>
+      </w:r>
+    </w:p>
+    <w:p>
+      <w:pPr>
+        <w:pStyle w:val="Normal"/>
+        <w:numPr>
+          <w:ilvl w:val="0"/>
+          <w:numId w:val="0"/>
+        </w:numPr>
+        <w:spacing w:lineRule="auto" w:line="360"/>
+        <w:ind w:left="720" w:hanging="0"/>
+        <w:rPr/>
+      </w:pPr>
+      <w:r>
+        <w:rPr/>
+        <w:t>"SliceThickness", "Modality", "RescaleIntercept", "RescaleSlope", "PatientPosition",</w:t>
+      </w:r>
+    </w:p>
+    <w:p>
+      <w:pPr>
+        <w:pStyle w:val="Normal"/>
+        <w:numPr>
+          <w:ilvl w:val="0"/>
+          <w:numId w:val="0"/>
+        </w:numPr>
+        <w:spacing w:lineRule="auto" w:line="360"/>
+        <w:ind w:left="720" w:hanging="0"/>
+        <w:rPr/>
+      </w:pPr>
+      <w:r>
+        <w:rPr/>
+        <w:t xml:space="preserve"> </w:t>
+      </w:r>
+      <w:r>
+        <w:rPr/>
+        <w:t>"WindowWidth", "WindowCenter"] cannot be extracted</w:t>
+      </w:r>
+    </w:p>
+    <w:p>
+      <w:pPr>
+        <w:pStyle w:val="Heading2"/>
+        <w:rPr/>
+      </w:pPr>
+      <w:r>
+        <w:rPr/>
+        <w:t>RTSTRUCT criterion</w:t>
+      </w:r>
+    </w:p>
+    <w:p>
+      <w:pPr>
+        <w:pStyle w:val="Normal"/>
+        <w:numPr>
+          <w:ilvl w:val="0"/>
+          <w:numId w:val="3"/>
+        </w:numPr>
+        <w:spacing w:lineRule="auto" w:line="360"/>
+        <w:rPr/>
+      </w:pPr>
+      <w:r>
+        <w:rPr/>
+        <w:t>include = ['rectum', 'hip', 'bowel', 'bladder', 'sigmoid', 'spinal', 'anal_canal', 'anal canal', 'blaas']</w:t>
+      </w:r>
+    </w:p>
+    <w:p>
+      <w:pPr>
+        <w:pStyle w:val="Normal"/>
+        <w:numPr>
+          <w:ilvl w:val="0"/>
+          <w:numId w:val="3"/>
+        </w:numPr>
+        <w:spacing w:lineRule="auto" w:line="360"/>
+        <w:rPr/>
+      </w:pPr>
+      <w:r>
+        <w:rPr/>
+        <w:t>exclude = ['ctv','ptv','gtv', 'hippo']</w:t>
+      </w:r>
+    </w:p>
+    <w:p>
+      <w:pPr>
+        <w:pStyle w:val="Normal"/>
+        <w:numPr>
+          <w:ilvl w:val="0"/>
+          <w:numId w:val="3"/>
+        </w:numPr>
+        <w:spacing w:lineRule="auto" w:line="360"/>
+        <w:rPr/>
+      </w:pPr>
+      <w:r>
+        <w:rPr/>
+        <w:t>exclude if geometry a point</w:t>
+      </w:r>
+    </w:p>
+    <w:p>
+      <w:pPr>
+        <w:pStyle w:val="Normal"/>
+        <w:numPr>
+          <w:ilvl w:val="0"/>
+          <w:numId w:val="3"/>
+        </w:numPr>
+        <w:spacing w:lineRule="auto" w:line="360"/>
+        <w:rPr/>
+      </w:pPr>
+      <w:r>
+        <w:rPr/>
+        <w:t>exclude if number in label_{number} not equal to 100</w:t>
+      </w:r>
+    </w:p>
+    <w:p>
+      <w:pPr>
+        <w:pStyle w:val="Normal"/>
+        <w:spacing w:lineRule="auto" w:line="360"/>
+        <w:rPr/>
+      </w:pPr>
+      <w:r>
+        <w:rPr/>
+      </w:r>
+    </w:p>
+    <w:p>
+      <w:pPr>
+        <w:pStyle w:val="Normal"/>
+        <w:spacing w:lineRule="auto" w:line="360"/>
+        <w:rPr/>
+      </w:pPr>
+      <w:r>
+        <w:rPr/>
+      </w:r>
+    </w:p>
+    <w:p>
+      <w:pPr>
+        <w:pStyle w:val="Normal"/>
+        <w:spacing w:lineRule="auto" w:line="360"/>
+        <w:rPr/>
+      </w:pPr>
+      <w:r>
+        <w:rPr/>
       </w:r>
     </w:p>
     <w:sectPr>
@@ -771,6 +1357,298 @@
   <w:abstractNum w:abstractNumId="2">
     <w:lvl w:ilvl="0">
       <w:start w:val="1"/>
+      <w:numFmt w:val="bullet"/>
+      <w:lvlText w:val=""/>
+      <w:lvlJc w:val="left"/>
+      <w:pPr>
+        <w:tabs>
+          <w:tab w:val="num" w:pos="720"/>
+        </w:tabs>
+        <w:ind w:left="720" w:hanging="360"/>
+      </w:pPr>
+      <w:rPr>
+        <w:rFonts w:ascii="Symbol" w:hAnsi="Symbol" w:cs="Symbol" w:hint="default"/>
+        <w:rFonts w:cs="OpenSymbol"/>
+      </w:rPr>
+    </w:lvl>
+    <w:lvl w:ilvl="1">
+      <w:start w:val="1"/>
+      <w:numFmt w:val="bullet"/>
+      <w:lvlText w:val="◦"/>
+      <w:lvlJc w:val="left"/>
+      <w:pPr>
+        <w:tabs>
+          <w:tab w:val="num" w:pos="1080"/>
+        </w:tabs>
+        <w:ind w:left="1080" w:hanging="360"/>
+      </w:pPr>
+      <w:rPr>
+        <w:rFonts w:ascii="OpenSymbol" w:hAnsi="OpenSymbol" w:cs="OpenSymbol" w:hint="default"/>
+        <w:rFonts w:cs="OpenSymbol"/>
+      </w:rPr>
+    </w:lvl>
+    <w:lvl w:ilvl="2">
+      <w:start w:val="1"/>
+      <w:numFmt w:val="bullet"/>
+      <w:lvlText w:val="▪"/>
+      <w:lvlJc w:val="left"/>
+      <w:pPr>
+        <w:tabs>
+          <w:tab w:val="num" w:pos="1440"/>
+        </w:tabs>
+        <w:ind w:left="1440" w:hanging="360"/>
+      </w:pPr>
+      <w:rPr>
+        <w:rFonts w:ascii="OpenSymbol" w:hAnsi="OpenSymbol" w:cs="OpenSymbol" w:hint="default"/>
+        <w:rFonts w:cs="OpenSymbol"/>
+      </w:rPr>
+    </w:lvl>
+    <w:lvl w:ilvl="3">
+      <w:start w:val="1"/>
+      <w:numFmt w:val="bullet"/>
+      <w:lvlText w:val=""/>
+      <w:lvlJc w:val="left"/>
+      <w:pPr>
+        <w:tabs>
+          <w:tab w:val="num" w:pos="1800"/>
+        </w:tabs>
+        <w:ind w:left="1800" w:hanging="360"/>
+      </w:pPr>
+      <w:rPr>
+        <w:rFonts w:ascii="Symbol" w:hAnsi="Symbol" w:cs="Symbol" w:hint="default"/>
+        <w:rFonts w:cs="OpenSymbol"/>
+      </w:rPr>
+    </w:lvl>
+    <w:lvl w:ilvl="4">
+      <w:start w:val="1"/>
+      <w:numFmt w:val="bullet"/>
+      <w:lvlText w:val="◦"/>
+      <w:lvlJc w:val="left"/>
+      <w:pPr>
+        <w:tabs>
+          <w:tab w:val="num" w:pos="2160"/>
+        </w:tabs>
+        <w:ind w:left="2160" w:hanging="360"/>
+      </w:pPr>
+      <w:rPr>
+        <w:rFonts w:ascii="OpenSymbol" w:hAnsi="OpenSymbol" w:cs="OpenSymbol" w:hint="default"/>
+        <w:rFonts w:cs="OpenSymbol"/>
+      </w:rPr>
+    </w:lvl>
+    <w:lvl w:ilvl="5">
+      <w:start w:val="1"/>
+      <w:numFmt w:val="bullet"/>
+      <w:lvlText w:val="▪"/>
+      <w:lvlJc w:val="left"/>
+      <w:pPr>
+        <w:tabs>
+          <w:tab w:val="num" w:pos="2520"/>
+        </w:tabs>
+        <w:ind w:left="2520" w:hanging="360"/>
+      </w:pPr>
+      <w:rPr>
+        <w:rFonts w:ascii="OpenSymbol" w:hAnsi="OpenSymbol" w:cs="OpenSymbol" w:hint="default"/>
+        <w:rFonts w:cs="OpenSymbol"/>
+      </w:rPr>
+    </w:lvl>
+    <w:lvl w:ilvl="6">
+      <w:start w:val="1"/>
+      <w:numFmt w:val="bullet"/>
+      <w:lvlText w:val=""/>
+      <w:lvlJc w:val="left"/>
+      <w:pPr>
+        <w:tabs>
+          <w:tab w:val="num" w:pos="2880"/>
+        </w:tabs>
+        <w:ind w:left="2880" w:hanging="360"/>
+      </w:pPr>
+      <w:rPr>
+        <w:rFonts w:ascii="Symbol" w:hAnsi="Symbol" w:cs="Symbol" w:hint="default"/>
+        <w:rFonts w:cs="OpenSymbol"/>
+      </w:rPr>
+    </w:lvl>
+    <w:lvl w:ilvl="7">
+      <w:start w:val="1"/>
+      <w:numFmt w:val="bullet"/>
+      <w:lvlText w:val="◦"/>
+      <w:lvlJc w:val="left"/>
+      <w:pPr>
+        <w:tabs>
+          <w:tab w:val="num" w:pos="3240"/>
+        </w:tabs>
+        <w:ind w:left="3240" w:hanging="360"/>
+      </w:pPr>
+      <w:rPr>
+        <w:rFonts w:ascii="OpenSymbol" w:hAnsi="OpenSymbol" w:cs="OpenSymbol" w:hint="default"/>
+        <w:rFonts w:cs="OpenSymbol"/>
+      </w:rPr>
+    </w:lvl>
+    <w:lvl w:ilvl="8">
+      <w:start w:val="1"/>
+      <w:numFmt w:val="bullet"/>
+      <w:lvlText w:val="▪"/>
+      <w:lvlJc w:val="left"/>
+      <w:pPr>
+        <w:tabs>
+          <w:tab w:val="num" w:pos="3600"/>
+        </w:tabs>
+        <w:ind w:left="3600" w:hanging="360"/>
+      </w:pPr>
+      <w:rPr>
+        <w:rFonts w:ascii="OpenSymbol" w:hAnsi="OpenSymbol" w:cs="OpenSymbol" w:hint="default"/>
+        <w:rFonts w:cs="OpenSymbol"/>
+      </w:rPr>
+    </w:lvl>
+  </w:abstractNum>
+  <w:abstractNum w:abstractNumId="3">
+    <w:lvl w:ilvl="0">
+      <w:start w:val="1"/>
+      <w:numFmt w:val="bullet"/>
+      <w:lvlText w:val=""/>
+      <w:lvlJc w:val="left"/>
+      <w:pPr>
+        <w:tabs>
+          <w:tab w:val="num" w:pos="720"/>
+        </w:tabs>
+        <w:ind w:left="720" w:hanging="360"/>
+      </w:pPr>
+      <w:rPr>
+        <w:rFonts w:ascii="Symbol" w:hAnsi="Symbol" w:cs="Symbol" w:hint="default"/>
+        <w:rFonts w:cs="OpenSymbol"/>
+      </w:rPr>
+    </w:lvl>
+    <w:lvl w:ilvl="1">
+      <w:start w:val="1"/>
+      <w:numFmt w:val="bullet"/>
+      <w:lvlText w:val="◦"/>
+      <w:lvlJc w:val="left"/>
+      <w:pPr>
+        <w:tabs>
+          <w:tab w:val="num" w:pos="1080"/>
+        </w:tabs>
+        <w:ind w:left="1080" w:hanging="360"/>
+      </w:pPr>
+      <w:rPr>
+        <w:rFonts w:ascii="OpenSymbol" w:hAnsi="OpenSymbol" w:cs="OpenSymbol" w:hint="default"/>
+        <w:rFonts w:cs="OpenSymbol"/>
+      </w:rPr>
+    </w:lvl>
+    <w:lvl w:ilvl="2">
+      <w:start w:val="1"/>
+      <w:numFmt w:val="bullet"/>
+      <w:lvlText w:val="▪"/>
+      <w:lvlJc w:val="left"/>
+      <w:pPr>
+        <w:tabs>
+          <w:tab w:val="num" w:pos="1440"/>
+        </w:tabs>
+        <w:ind w:left="1440" w:hanging="360"/>
+      </w:pPr>
+      <w:rPr>
+        <w:rFonts w:ascii="OpenSymbol" w:hAnsi="OpenSymbol" w:cs="OpenSymbol" w:hint="default"/>
+        <w:rFonts w:cs="OpenSymbol"/>
+      </w:rPr>
+    </w:lvl>
+    <w:lvl w:ilvl="3">
+      <w:start w:val="1"/>
+      <w:numFmt w:val="bullet"/>
+      <w:lvlText w:val=""/>
+      <w:lvlJc w:val="left"/>
+      <w:pPr>
+        <w:tabs>
+          <w:tab w:val="num" w:pos="1800"/>
+        </w:tabs>
+        <w:ind w:left="1800" w:hanging="360"/>
+      </w:pPr>
+      <w:rPr>
+        <w:rFonts w:ascii="Symbol" w:hAnsi="Symbol" w:cs="Symbol" w:hint="default"/>
+        <w:rFonts w:cs="OpenSymbol"/>
+      </w:rPr>
+    </w:lvl>
+    <w:lvl w:ilvl="4">
+      <w:start w:val="1"/>
+      <w:numFmt w:val="bullet"/>
+      <w:lvlText w:val="◦"/>
+      <w:lvlJc w:val="left"/>
+      <w:pPr>
+        <w:tabs>
+          <w:tab w:val="num" w:pos="2160"/>
+        </w:tabs>
+        <w:ind w:left="2160" w:hanging="360"/>
+      </w:pPr>
+      <w:rPr>
+        <w:rFonts w:ascii="OpenSymbol" w:hAnsi="OpenSymbol" w:cs="OpenSymbol" w:hint="default"/>
+        <w:rFonts w:cs="OpenSymbol"/>
+      </w:rPr>
+    </w:lvl>
+    <w:lvl w:ilvl="5">
+      <w:start w:val="1"/>
+      <w:numFmt w:val="bullet"/>
+      <w:lvlText w:val="▪"/>
+      <w:lvlJc w:val="left"/>
+      <w:pPr>
+        <w:tabs>
+          <w:tab w:val="num" w:pos="2520"/>
+        </w:tabs>
+        <w:ind w:left="2520" w:hanging="360"/>
+      </w:pPr>
+      <w:rPr>
+        <w:rFonts w:ascii="OpenSymbol" w:hAnsi="OpenSymbol" w:cs="OpenSymbol" w:hint="default"/>
+        <w:rFonts w:cs="OpenSymbol"/>
+      </w:rPr>
+    </w:lvl>
+    <w:lvl w:ilvl="6">
+      <w:start w:val="1"/>
+      <w:numFmt w:val="bullet"/>
+      <w:lvlText w:val=""/>
+      <w:lvlJc w:val="left"/>
+      <w:pPr>
+        <w:tabs>
+          <w:tab w:val="num" w:pos="2880"/>
+        </w:tabs>
+        <w:ind w:left="2880" w:hanging="360"/>
+      </w:pPr>
+      <w:rPr>
+        <w:rFonts w:ascii="Symbol" w:hAnsi="Symbol" w:cs="Symbol" w:hint="default"/>
+        <w:rFonts w:cs="OpenSymbol"/>
+      </w:rPr>
+    </w:lvl>
+    <w:lvl w:ilvl="7">
+      <w:start w:val="1"/>
+      <w:numFmt w:val="bullet"/>
+      <w:lvlText w:val="◦"/>
+      <w:lvlJc w:val="left"/>
+      <w:pPr>
+        <w:tabs>
+          <w:tab w:val="num" w:pos="3240"/>
+        </w:tabs>
+        <w:ind w:left="3240" w:hanging="360"/>
+      </w:pPr>
+      <w:rPr>
+        <w:rFonts w:ascii="OpenSymbol" w:hAnsi="OpenSymbol" w:cs="OpenSymbol" w:hint="default"/>
+        <w:rFonts w:cs="OpenSymbol"/>
+      </w:rPr>
+    </w:lvl>
+    <w:lvl w:ilvl="8">
+      <w:start w:val="1"/>
+      <w:numFmt w:val="bullet"/>
+      <w:lvlText w:val="▪"/>
+      <w:lvlJc w:val="left"/>
+      <w:pPr>
+        <w:tabs>
+          <w:tab w:val="num" w:pos="3600"/>
+        </w:tabs>
+        <w:ind w:left="3600" w:hanging="360"/>
+      </w:pPr>
+      <w:rPr>
+        <w:rFonts w:ascii="OpenSymbol" w:hAnsi="OpenSymbol" w:cs="OpenSymbol" w:hint="default"/>
+        <w:rFonts w:cs="OpenSymbol"/>
+      </w:rPr>
+    </w:lvl>
+  </w:abstractNum>
+  <w:abstractNum w:abstractNumId="4">
+    <w:lvl w:ilvl="0">
+      <w:start w:val="1"/>
       <w:numFmt w:val="none"/>
       <w:suff w:val="nothing"/>
       <w:lvlText w:val=""/>
@@ -865,6 +1743,12 @@
   </w:num>
   <w:num w:numId="2">
     <w:abstractNumId w:val="2"/>
+  </w:num>
+  <w:num w:numId="3">
+    <w:abstractNumId w:val="3"/>
+  </w:num>
+  <w:num w:numId="4">
+    <w:abstractNumId w:val="4"/>
   </w:num>
 </w:numbering>
 </file>
@@ -1810,6 +2694,1026 @@
     <w:rPr>
       <w:rFonts w:cs="OpenSymbol"/>
       <w:u w:val="none"/>
+    </w:rPr>
+  </w:style>
+  <w:style w:type="character" w:styleId="ListLabel100">
+    <w:name w:val="ListLabel 100"/>
+    <w:qFormat/>
+    <w:rPr>
+      <w:rFonts w:cs="Wingdings"/>
+      <w:u w:val="none"/>
+    </w:rPr>
+  </w:style>
+  <w:style w:type="character" w:styleId="ListLabel101">
+    <w:name w:val="ListLabel 101"/>
+    <w:qFormat/>
+    <w:rPr>
+      <w:rFonts w:cs="Wingdings 2"/>
+      <w:u w:val="none"/>
+    </w:rPr>
+  </w:style>
+  <w:style w:type="character" w:styleId="ListLabel102">
+    <w:name w:val="ListLabel 102"/>
+    <w:qFormat/>
+    <w:rPr>
+      <w:rFonts w:cs="OpenSymbol"/>
+      <w:u w:val="none"/>
+    </w:rPr>
+  </w:style>
+  <w:style w:type="character" w:styleId="ListLabel103">
+    <w:name w:val="ListLabel 103"/>
+    <w:qFormat/>
+    <w:rPr>
+      <w:rFonts w:cs="Wingdings"/>
+      <w:u w:val="none"/>
+    </w:rPr>
+  </w:style>
+  <w:style w:type="character" w:styleId="ListLabel104">
+    <w:name w:val="ListLabel 104"/>
+    <w:qFormat/>
+    <w:rPr>
+      <w:rFonts w:cs="Wingdings 2"/>
+      <w:u w:val="none"/>
+    </w:rPr>
+  </w:style>
+  <w:style w:type="character" w:styleId="ListLabel105">
+    <w:name w:val="ListLabel 105"/>
+    <w:qFormat/>
+    <w:rPr>
+      <w:rFonts w:cs="OpenSymbol"/>
+      <w:u w:val="none"/>
+    </w:rPr>
+  </w:style>
+  <w:style w:type="character" w:styleId="ListLabel106">
+    <w:name w:val="ListLabel 106"/>
+    <w:qFormat/>
+    <w:rPr>
+      <w:rFonts w:cs="Wingdings"/>
+      <w:u w:val="none"/>
+    </w:rPr>
+  </w:style>
+  <w:style w:type="character" w:styleId="ListLabel107">
+    <w:name w:val="ListLabel 107"/>
+    <w:qFormat/>
+    <w:rPr>
+      <w:rFonts w:cs="Wingdings 2"/>
+      <w:u w:val="none"/>
+    </w:rPr>
+  </w:style>
+  <w:style w:type="character" w:styleId="ListLabel108">
+    <w:name w:val="ListLabel 108"/>
+    <w:qFormat/>
+    <w:rPr>
+      <w:rFonts w:cs="OpenSymbol"/>
+      <w:u w:val="none"/>
+    </w:rPr>
+  </w:style>
+  <w:style w:type="character" w:styleId="ListLabel109">
+    <w:name w:val="ListLabel 109"/>
+    <w:qFormat/>
+    <w:rPr>
+      <w:rFonts w:cs="Wingdings"/>
+      <w:u w:val="none"/>
+    </w:rPr>
+  </w:style>
+  <w:style w:type="character" w:styleId="ListLabel110">
+    <w:name w:val="ListLabel 110"/>
+    <w:qFormat/>
+    <w:rPr>
+      <w:rFonts w:cs="Wingdings 2"/>
+      <w:u w:val="none"/>
+    </w:rPr>
+  </w:style>
+  <w:style w:type="character" w:styleId="ListLabel111">
+    <w:name w:val="ListLabel 111"/>
+    <w:qFormat/>
+    <w:rPr>
+      <w:rFonts w:cs="OpenSymbol"/>
+      <w:u w:val="none"/>
+    </w:rPr>
+  </w:style>
+  <w:style w:type="character" w:styleId="ListLabel112">
+    <w:name w:val="ListLabel 112"/>
+    <w:qFormat/>
+    <w:rPr>
+      <w:rFonts w:cs="Wingdings"/>
+      <w:u w:val="none"/>
+    </w:rPr>
+  </w:style>
+  <w:style w:type="character" w:styleId="ListLabel113">
+    <w:name w:val="ListLabel 113"/>
+    <w:qFormat/>
+    <w:rPr>
+      <w:rFonts w:cs="Wingdings 2"/>
+      <w:u w:val="none"/>
+    </w:rPr>
+  </w:style>
+  <w:style w:type="character" w:styleId="ListLabel114">
+    <w:name w:val="ListLabel 114"/>
+    <w:qFormat/>
+    <w:rPr>
+      <w:rFonts w:cs="OpenSymbol"/>
+      <w:u w:val="none"/>
+    </w:rPr>
+  </w:style>
+  <w:style w:type="character" w:styleId="ListLabel115">
+    <w:name w:val="ListLabel 115"/>
+    <w:qFormat/>
+    <w:rPr>
+      <w:rFonts w:cs="Wingdings"/>
+      <w:u w:val="none"/>
+    </w:rPr>
+  </w:style>
+  <w:style w:type="character" w:styleId="ListLabel116">
+    <w:name w:val="ListLabel 116"/>
+    <w:qFormat/>
+    <w:rPr>
+      <w:rFonts w:cs="Wingdings 2"/>
+      <w:u w:val="none"/>
+    </w:rPr>
+  </w:style>
+  <w:style w:type="character" w:styleId="ListLabel117">
+    <w:name w:val="ListLabel 117"/>
+    <w:qFormat/>
+    <w:rPr>
+      <w:rFonts w:cs="OpenSymbol"/>
+      <w:u w:val="none"/>
+    </w:rPr>
+  </w:style>
+  <w:style w:type="character" w:styleId="ListLabel118">
+    <w:name w:val="ListLabel 118"/>
+    <w:qFormat/>
+    <w:rPr>
+      <w:rFonts w:cs="Wingdings"/>
+      <w:u w:val="none"/>
+    </w:rPr>
+  </w:style>
+  <w:style w:type="character" w:styleId="ListLabel119">
+    <w:name w:val="ListLabel 119"/>
+    <w:qFormat/>
+    <w:rPr>
+      <w:rFonts w:cs="Wingdings 2"/>
+      <w:u w:val="none"/>
+    </w:rPr>
+  </w:style>
+  <w:style w:type="character" w:styleId="ListLabel120">
+    <w:name w:val="ListLabel 120"/>
+    <w:qFormat/>
+    <w:rPr>
+      <w:rFonts w:cs="OpenSymbol"/>
+      <w:u w:val="none"/>
+    </w:rPr>
+  </w:style>
+  <w:style w:type="character" w:styleId="ListLabel121">
+    <w:name w:val="ListLabel 121"/>
+    <w:qFormat/>
+    <w:rPr>
+      <w:rFonts w:cs="Wingdings"/>
+      <w:u w:val="none"/>
+    </w:rPr>
+  </w:style>
+  <w:style w:type="character" w:styleId="ListLabel122">
+    <w:name w:val="ListLabel 122"/>
+    <w:qFormat/>
+    <w:rPr>
+      <w:rFonts w:cs="Wingdings 2"/>
+      <w:u w:val="none"/>
+    </w:rPr>
+  </w:style>
+  <w:style w:type="character" w:styleId="ListLabel123">
+    <w:name w:val="ListLabel 123"/>
+    <w:qFormat/>
+    <w:rPr>
+      <w:rFonts w:cs="OpenSymbol"/>
+      <w:u w:val="none"/>
+    </w:rPr>
+  </w:style>
+  <w:style w:type="character" w:styleId="ListLabel124">
+    <w:name w:val="ListLabel 124"/>
+    <w:qFormat/>
+    <w:rPr>
+      <w:rFonts w:cs="Wingdings"/>
+      <w:u w:val="none"/>
+    </w:rPr>
+  </w:style>
+  <w:style w:type="character" w:styleId="ListLabel125">
+    <w:name w:val="ListLabel 125"/>
+    <w:qFormat/>
+    <w:rPr>
+      <w:rFonts w:cs="Wingdings 2"/>
+      <w:u w:val="none"/>
+    </w:rPr>
+  </w:style>
+  <w:style w:type="character" w:styleId="ListLabel126">
+    <w:name w:val="ListLabel 126"/>
+    <w:qFormat/>
+    <w:rPr>
+      <w:rFonts w:cs="OpenSymbol"/>
+      <w:u w:val="none"/>
+    </w:rPr>
+  </w:style>
+  <w:style w:type="character" w:styleId="NumberingSymbols">
+    <w:name w:val="Numbering Symbols"/>
+    <w:qFormat/>
+    <w:rPr/>
+  </w:style>
+  <w:style w:type="character" w:styleId="Bullets">
+    <w:name w:val="Bullets"/>
+    <w:qFormat/>
+    <w:rPr>
+      <w:rFonts w:ascii="OpenSymbol" w:hAnsi="OpenSymbol" w:eastAsia="OpenSymbol" w:cs="OpenSymbol"/>
+    </w:rPr>
+  </w:style>
+  <w:style w:type="character" w:styleId="ListLabel127">
+    <w:name w:val="ListLabel 127"/>
+    <w:qFormat/>
+    <w:rPr>
+      <w:rFonts w:cs="Wingdings"/>
+      <w:u w:val="none"/>
+    </w:rPr>
+  </w:style>
+  <w:style w:type="character" w:styleId="ListLabel128">
+    <w:name w:val="ListLabel 128"/>
+    <w:qFormat/>
+    <w:rPr>
+      <w:rFonts w:cs="Wingdings 2"/>
+      <w:u w:val="none"/>
+    </w:rPr>
+  </w:style>
+  <w:style w:type="character" w:styleId="ListLabel129">
+    <w:name w:val="ListLabel 129"/>
+    <w:qFormat/>
+    <w:rPr>
+      <w:rFonts w:cs="OpenSymbol"/>
+      <w:u w:val="none"/>
+    </w:rPr>
+  </w:style>
+  <w:style w:type="character" w:styleId="ListLabel130">
+    <w:name w:val="ListLabel 130"/>
+    <w:qFormat/>
+    <w:rPr>
+      <w:rFonts w:cs="Wingdings"/>
+      <w:u w:val="none"/>
+    </w:rPr>
+  </w:style>
+  <w:style w:type="character" w:styleId="ListLabel131">
+    <w:name w:val="ListLabel 131"/>
+    <w:qFormat/>
+    <w:rPr>
+      <w:rFonts w:cs="Wingdings 2"/>
+      <w:u w:val="none"/>
+    </w:rPr>
+  </w:style>
+  <w:style w:type="character" w:styleId="ListLabel132">
+    <w:name w:val="ListLabel 132"/>
+    <w:qFormat/>
+    <w:rPr>
+      <w:rFonts w:cs="OpenSymbol"/>
+      <w:u w:val="none"/>
+    </w:rPr>
+  </w:style>
+  <w:style w:type="character" w:styleId="ListLabel133">
+    <w:name w:val="ListLabel 133"/>
+    <w:qFormat/>
+    <w:rPr>
+      <w:rFonts w:cs="Wingdings"/>
+      <w:u w:val="none"/>
+    </w:rPr>
+  </w:style>
+  <w:style w:type="character" w:styleId="ListLabel134">
+    <w:name w:val="ListLabel 134"/>
+    <w:qFormat/>
+    <w:rPr>
+      <w:rFonts w:cs="Wingdings 2"/>
+      <w:u w:val="none"/>
+    </w:rPr>
+  </w:style>
+  <w:style w:type="character" w:styleId="ListLabel135">
+    <w:name w:val="ListLabel 135"/>
+    <w:qFormat/>
+    <w:rPr>
+      <w:rFonts w:cs="OpenSymbol"/>
+      <w:u w:val="none"/>
+    </w:rPr>
+  </w:style>
+  <w:style w:type="character" w:styleId="ListLabel136">
+    <w:name w:val="ListLabel 136"/>
+    <w:qFormat/>
+    <w:rPr>
+      <w:rFonts w:cs="OpenSymbol"/>
+    </w:rPr>
+  </w:style>
+  <w:style w:type="character" w:styleId="ListLabel137">
+    <w:name w:val="ListLabel 137"/>
+    <w:qFormat/>
+    <w:rPr>
+      <w:rFonts w:cs="OpenSymbol"/>
+    </w:rPr>
+  </w:style>
+  <w:style w:type="character" w:styleId="ListLabel138">
+    <w:name w:val="ListLabel 138"/>
+    <w:qFormat/>
+    <w:rPr>
+      <w:rFonts w:cs="OpenSymbol"/>
+    </w:rPr>
+  </w:style>
+  <w:style w:type="character" w:styleId="ListLabel139">
+    <w:name w:val="ListLabel 139"/>
+    <w:qFormat/>
+    <w:rPr>
+      <w:rFonts w:cs="OpenSymbol"/>
+    </w:rPr>
+  </w:style>
+  <w:style w:type="character" w:styleId="ListLabel140">
+    <w:name w:val="ListLabel 140"/>
+    <w:qFormat/>
+    <w:rPr>
+      <w:rFonts w:cs="OpenSymbol"/>
+    </w:rPr>
+  </w:style>
+  <w:style w:type="character" w:styleId="ListLabel141">
+    <w:name w:val="ListLabel 141"/>
+    <w:qFormat/>
+    <w:rPr>
+      <w:rFonts w:cs="OpenSymbol"/>
+    </w:rPr>
+  </w:style>
+  <w:style w:type="character" w:styleId="ListLabel142">
+    <w:name w:val="ListLabel 142"/>
+    <w:qFormat/>
+    <w:rPr>
+      <w:rFonts w:cs="OpenSymbol"/>
+    </w:rPr>
+  </w:style>
+  <w:style w:type="character" w:styleId="ListLabel143">
+    <w:name w:val="ListLabel 143"/>
+    <w:qFormat/>
+    <w:rPr>
+      <w:rFonts w:cs="OpenSymbol"/>
+    </w:rPr>
+  </w:style>
+  <w:style w:type="character" w:styleId="ListLabel144">
+    <w:name w:val="ListLabel 144"/>
+    <w:qFormat/>
+    <w:rPr>
+      <w:rFonts w:cs="OpenSymbol"/>
+    </w:rPr>
+  </w:style>
+  <w:style w:type="character" w:styleId="ListLabel145">
+    <w:name w:val="ListLabel 145"/>
+    <w:qFormat/>
+    <w:rPr>
+      <w:rFonts w:cs="OpenSymbol"/>
+    </w:rPr>
+  </w:style>
+  <w:style w:type="character" w:styleId="ListLabel146">
+    <w:name w:val="ListLabel 146"/>
+    <w:qFormat/>
+    <w:rPr>
+      <w:rFonts w:cs="OpenSymbol"/>
+    </w:rPr>
+  </w:style>
+  <w:style w:type="character" w:styleId="ListLabel147">
+    <w:name w:val="ListLabel 147"/>
+    <w:qFormat/>
+    <w:rPr>
+      <w:rFonts w:cs="OpenSymbol"/>
+    </w:rPr>
+  </w:style>
+  <w:style w:type="character" w:styleId="ListLabel148">
+    <w:name w:val="ListLabel 148"/>
+    <w:qFormat/>
+    <w:rPr>
+      <w:rFonts w:cs="OpenSymbol"/>
+    </w:rPr>
+  </w:style>
+  <w:style w:type="character" w:styleId="ListLabel149">
+    <w:name w:val="ListLabel 149"/>
+    <w:qFormat/>
+    <w:rPr>
+      <w:rFonts w:cs="OpenSymbol"/>
+    </w:rPr>
+  </w:style>
+  <w:style w:type="character" w:styleId="ListLabel150">
+    <w:name w:val="ListLabel 150"/>
+    <w:qFormat/>
+    <w:rPr>
+      <w:rFonts w:cs="OpenSymbol"/>
+    </w:rPr>
+  </w:style>
+  <w:style w:type="character" w:styleId="ListLabel151">
+    <w:name w:val="ListLabel 151"/>
+    <w:qFormat/>
+    <w:rPr>
+      <w:rFonts w:cs="OpenSymbol"/>
+    </w:rPr>
+  </w:style>
+  <w:style w:type="character" w:styleId="ListLabel152">
+    <w:name w:val="ListLabel 152"/>
+    <w:qFormat/>
+    <w:rPr>
+      <w:rFonts w:cs="OpenSymbol"/>
+    </w:rPr>
+  </w:style>
+  <w:style w:type="character" w:styleId="ListLabel153">
+    <w:name w:val="ListLabel 153"/>
+    <w:qFormat/>
+    <w:rPr>
+      <w:rFonts w:cs="OpenSymbol"/>
+    </w:rPr>
+  </w:style>
+  <w:style w:type="character" w:styleId="ListLabel154">
+    <w:name w:val="ListLabel 154"/>
+    <w:qFormat/>
+    <w:rPr>
+      <w:rFonts w:cs="Wingdings"/>
+      <w:u w:val="none"/>
+    </w:rPr>
+  </w:style>
+  <w:style w:type="character" w:styleId="ListLabel155">
+    <w:name w:val="ListLabel 155"/>
+    <w:qFormat/>
+    <w:rPr>
+      <w:rFonts w:cs="Wingdings 2"/>
+      <w:u w:val="none"/>
+    </w:rPr>
+  </w:style>
+  <w:style w:type="character" w:styleId="ListLabel156">
+    <w:name w:val="ListLabel 156"/>
+    <w:qFormat/>
+    <w:rPr>
+      <w:rFonts w:cs="OpenSymbol"/>
+      <w:u w:val="none"/>
+    </w:rPr>
+  </w:style>
+  <w:style w:type="character" w:styleId="ListLabel157">
+    <w:name w:val="ListLabel 157"/>
+    <w:qFormat/>
+    <w:rPr>
+      <w:rFonts w:cs="Wingdings"/>
+      <w:u w:val="none"/>
+    </w:rPr>
+  </w:style>
+  <w:style w:type="character" w:styleId="ListLabel158">
+    <w:name w:val="ListLabel 158"/>
+    <w:qFormat/>
+    <w:rPr>
+      <w:rFonts w:cs="Wingdings 2"/>
+      <w:u w:val="none"/>
+    </w:rPr>
+  </w:style>
+  <w:style w:type="character" w:styleId="ListLabel159">
+    <w:name w:val="ListLabel 159"/>
+    <w:qFormat/>
+    <w:rPr>
+      <w:rFonts w:cs="OpenSymbol"/>
+      <w:u w:val="none"/>
+    </w:rPr>
+  </w:style>
+  <w:style w:type="character" w:styleId="ListLabel160">
+    <w:name w:val="ListLabel 160"/>
+    <w:qFormat/>
+    <w:rPr>
+      <w:rFonts w:cs="Wingdings"/>
+      <w:u w:val="none"/>
+    </w:rPr>
+  </w:style>
+  <w:style w:type="character" w:styleId="ListLabel161">
+    <w:name w:val="ListLabel 161"/>
+    <w:qFormat/>
+    <w:rPr>
+      <w:rFonts w:cs="Wingdings 2"/>
+      <w:u w:val="none"/>
+    </w:rPr>
+  </w:style>
+  <w:style w:type="character" w:styleId="ListLabel162">
+    <w:name w:val="ListLabel 162"/>
+    <w:qFormat/>
+    <w:rPr>
+      <w:rFonts w:cs="OpenSymbol"/>
+      <w:u w:val="none"/>
+    </w:rPr>
+  </w:style>
+  <w:style w:type="character" w:styleId="ListLabel163">
+    <w:name w:val="ListLabel 163"/>
+    <w:qFormat/>
+    <w:rPr>
+      <w:rFonts w:cs="OpenSymbol"/>
+    </w:rPr>
+  </w:style>
+  <w:style w:type="character" w:styleId="ListLabel164">
+    <w:name w:val="ListLabel 164"/>
+    <w:qFormat/>
+    <w:rPr>
+      <w:rFonts w:cs="OpenSymbol"/>
+    </w:rPr>
+  </w:style>
+  <w:style w:type="character" w:styleId="ListLabel165">
+    <w:name w:val="ListLabel 165"/>
+    <w:qFormat/>
+    <w:rPr>
+      <w:rFonts w:cs="OpenSymbol"/>
+    </w:rPr>
+  </w:style>
+  <w:style w:type="character" w:styleId="ListLabel166">
+    <w:name w:val="ListLabel 166"/>
+    <w:qFormat/>
+    <w:rPr>
+      <w:rFonts w:cs="OpenSymbol"/>
+    </w:rPr>
+  </w:style>
+  <w:style w:type="character" w:styleId="ListLabel167">
+    <w:name w:val="ListLabel 167"/>
+    <w:qFormat/>
+    <w:rPr>
+      <w:rFonts w:cs="OpenSymbol"/>
+    </w:rPr>
+  </w:style>
+  <w:style w:type="character" w:styleId="ListLabel168">
+    <w:name w:val="ListLabel 168"/>
+    <w:qFormat/>
+    <w:rPr>
+      <w:rFonts w:cs="OpenSymbol"/>
+    </w:rPr>
+  </w:style>
+  <w:style w:type="character" w:styleId="ListLabel169">
+    <w:name w:val="ListLabel 169"/>
+    <w:qFormat/>
+    <w:rPr>
+      <w:rFonts w:cs="OpenSymbol"/>
+    </w:rPr>
+  </w:style>
+  <w:style w:type="character" w:styleId="ListLabel170">
+    <w:name w:val="ListLabel 170"/>
+    <w:qFormat/>
+    <w:rPr>
+      <w:rFonts w:cs="OpenSymbol"/>
+    </w:rPr>
+  </w:style>
+  <w:style w:type="character" w:styleId="ListLabel171">
+    <w:name w:val="ListLabel 171"/>
+    <w:qFormat/>
+    <w:rPr>
+      <w:rFonts w:cs="OpenSymbol"/>
+    </w:rPr>
+  </w:style>
+  <w:style w:type="character" w:styleId="ListLabel172">
+    <w:name w:val="ListLabel 172"/>
+    <w:qFormat/>
+    <w:rPr>
+      <w:rFonts w:cs="OpenSymbol"/>
+    </w:rPr>
+  </w:style>
+  <w:style w:type="character" w:styleId="ListLabel173">
+    <w:name w:val="ListLabel 173"/>
+    <w:qFormat/>
+    <w:rPr>
+      <w:rFonts w:cs="OpenSymbol"/>
+    </w:rPr>
+  </w:style>
+  <w:style w:type="character" w:styleId="ListLabel174">
+    <w:name w:val="ListLabel 174"/>
+    <w:qFormat/>
+    <w:rPr>
+      <w:rFonts w:cs="OpenSymbol"/>
+    </w:rPr>
+  </w:style>
+  <w:style w:type="character" w:styleId="ListLabel175">
+    <w:name w:val="ListLabel 175"/>
+    <w:qFormat/>
+    <w:rPr>
+      <w:rFonts w:cs="OpenSymbol"/>
+    </w:rPr>
+  </w:style>
+  <w:style w:type="character" w:styleId="ListLabel176">
+    <w:name w:val="ListLabel 176"/>
+    <w:qFormat/>
+    <w:rPr>
+      <w:rFonts w:cs="OpenSymbol"/>
+    </w:rPr>
+  </w:style>
+  <w:style w:type="character" w:styleId="ListLabel177">
+    <w:name w:val="ListLabel 177"/>
+    <w:qFormat/>
+    <w:rPr>
+      <w:rFonts w:cs="OpenSymbol"/>
+    </w:rPr>
+  </w:style>
+  <w:style w:type="character" w:styleId="ListLabel178">
+    <w:name w:val="ListLabel 178"/>
+    <w:qFormat/>
+    <w:rPr>
+      <w:rFonts w:cs="OpenSymbol"/>
+    </w:rPr>
+  </w:style>
+  <w:style w:type="character" w:styleId="ListLabel179">
+    <w:name w:val="ListLabel 179"/>
+    <w:qFormat/>
+    <w:rPr>
+      <w:rFonts w:cs="OpenSymbol"/>
+    </w:rPr>
+  </w:style>
+  <w:style w:type="character" w:styleId="ListLabel180">
+    <w:name w:val="ListLabel 180"/>
+    <w:qFormat/>
+    <w:rPr>
+      <w:rFonts w:cs="OpenSymbol"/>
+    </w:rPr>
+  </w:style>
+  <w:style w:type="character" w:styleId="ListLabel181">
+    <w:name w:val="ListLabel 181"/>
+    <w:qFormat/>
+    <w:rPr>
+      <w:rFonts w:cs="Wingdings"/>
+      <w:u w:val="none"/>
+    </w:rPr>
+  </w:style>
+  <w:style w:type="character" w:styleId="ListLabel182">
+    <w:name w:val="ListLabel 182"/>
+    <w:qFormat/>
+    <w:rPr>
+      <w:rFonts w:cs="Wingdings 2"/>
+      <w:u w:val="none"/>
+    </w:rPr>
+  </w:style>
+  <w:style w:type="character" w:styleId="ListLabel183">
+    <w:name w:val="ListLabel 183"/>
+    <w:qFormat/>
+    <w:rPr>
+      <w:rFonts w:cs="OpenSymbol"/>
+      <w:u w:val="none"/>
+    </w:rPr>
+  </w:style>
+  <w:style w:type="character" w:styleId="ListLabel184">
+    <w:name w:val="ListLabel 184"/>
+    <w:qFormat/>
+    <w:rPr>
+      <w:rFonts w:cs="Wingdings"/>
+      <w:u w:val="none"/>
+    </w:rPr>
+  </w:style>
+  <w:style w:type="character" w:styleId="ListLabel185">
+    <w:name w:val="ListLabel 185"/>
+    <w:qFormat/>
+    <w:rPr>
+      <w:rFonts w:cs="Wingdings 2"/>
+      <w:u w:val="none"/>
+    </w:rPr>
+  </w:style>
+  <w:style w:type="character" w:styleId="ListLabel186">
+    <w:name w:val="ListLabel 186"/>
+    <w:qFormat/>
+    <w:rPr>
+      <w:rFonts w:cs="OpenSymbol"/>
+      <w:u w:val="none"/>
+    </w:rPr>
+  </w:style>
+  <w:style w:type="character" w:styleId="ListLabel187">
+    <w:name w:val="ListLabel 187"/>
+    <w:qFormat/>
+    <w:rPr>
+      <w:rFonts w:cs="Wingdings"/>
+      <w:u w:val="none"/>
+    </w:rPr>
+  </w:style>
+  <w:style w:type="character" w:styleId="ListLabel188">
+    <w:name w:val="ListLabel 188"/>
+    <w:qFormat/>
+    <w:rPr>
+      <w:rFonts w:cs="Wingdings 2"/>
+      <w:u w:val="none"/>
+    </w:rPr>
+  </w:style>
+  <w:style w:type="character" w:styleId="ListLabel189">
+    <w:name w:val="ListLabel 189"/>
+    <w:qFormat/>
+    <w:rPr>
+      <w:rFonts w:cs="OpenSymbol"/>
+      <w:u w:val="none"/>
+    </w:rPr>
+  </w:style>
+  <w:style w:type="character" w:styleId="ListLabel190">
+    <w:name w:val="ListLabel 190"/>
+    <w:qFormat/>
+    <w:rPr>
+      <w:rFonts w:cs="OpenSymbol"/>
+    </w:rPr>
+  </w:style>
+  <w:style w:type="character" w:styleId="ListLabel191">
+    <w:name w:val="ListLabel 191"/>
+    <w:qFormat/>
+    <w:rPr>
+      <w:rFonts w:cs="OpenSymbol"/>
+    </w:rPr>
+  </w:style>
+  <w:style w:type="character" w:styleId="ListLabel192">
+    <w:name w:val="ListLabel 192"/>
+    <w:qFormat/>
+    <w:rPr>
+      <w:rFonts w:cs="OpenSymbol"/>
+    </w:rPr>
+  </w:style>
+  <w:style w:type="character" w:styleId="ListLabel193">
+    <w:name w:val="ListLabel 193"/>
+    <w:qFormat/>
+    <w:rPr>
+      <w:rFonts w:cs="OpenSymbol"/>
+    </w:rPr>
+  </w:style>
+  <w:style w:type="character" w:styleId="ListLabel194">
+    <w:name w:val="ListLabel 194"/>
+    <w:qFormat/>
+    <w:rPr>
+      <w:rFonts w:cs="OpenSymbol"/>
+    </w:rPr>
+  </w:style>
+  <w:style w:type="character" w:styleId="ListLabel195">
+    <w:name w:val="ListLabel 195"/>
+    <w:qFormat/>
+    <w:rPr>
+      <w:rFonts w:cs="OpenSymbol"/>
+    </w:rPr>
+  </w:style>
+  <w:style w:type="character" w:styleId="ListLabel196">
+    <w:name w:val="ListLabel 196"/>
+    <w:qFormat/>
+    <w:rPr>
+      <w:rFonts w:cs="OpenSymbol"/>
+    </w:rPr>
+  </w:style>
+  <w:style w:type="character" w:styleId="ListLabel197">
+    <w:name w:val="ListLabel 197"/>
+    <w:qFormat/>
+    <w:rPr>
+      <w:rFonts w:cs="OpenSymbol"/>
+    </w:rPr>
+  </w:style>
+  <w:style w:type="character" w:styleId="ListLabel198">
+    <w:name w:val="ListLabel 198"/>
+    <w:qFormat/>
+    <w:rPr>
+      <w:rFonts w:cs="OpenSymbol"/>
+    </w:rPr>
+  </w:style>
+  <w:style w:type="character" w:styleId="ListLabel199">
+    <w:name w:val="ListLabel 199"/>
+    <w:qFormat/>
+    <w:rPr>
+      <w:rFonts w:cs="OpenSymbol"/>
+    </w:rPr>
+  </w:style>
+  <w:style w:type="character" w:styleId="ListLabel200">
+    <w:name w:val="ListLabel 200"/>
+    <w:qFormat/>
+    <w:rPr>
+      <w:rFonts w:cs="OpenSymbol"/>
+    </w:rPr>
+  </w:style>
+  <w:style w:type="character" w:styleId="ListLabel201">
+    <w:name w:val="ListLabel 201"/>
+    <w:qFormat/>
+    <w:rPr>
+      <w:rFonts w:cs="OpenSymbol"/>
+    </w:rPr>
+  </w:style>
+  <w:style w:type="character" w:styleId="ListLabel202">
+    <w:name w:val="ListLabel 202"/>
+    <w:qFormat/>
+    <w:rPr>
+      <w:rFonts w:cs="OpenSymbol"/>
+    </w:rPr>
+  </w:style>
+  <w:style w:type="character" w:styleId="ListLabel203">
+    <w:name w:val="ListLabel 203"/>
+    <w:qFormat/>
+    <w:rPr>
+      <w:rFonts w:cs="OpenSymbol"/>
+    </w:rPr>
+  </w:style>
+  <w:style w:type="character" w:styleId="ListLabel204">
+    <w:name w:val="ListLabel 204"/>
+    <w:qFormat/>
+    <w:rPr>
+      <w:rFonts w:cs="OpenSymbol"/>
+    </w:rPr>
+  </w:style>
+  <w:style w:type="character" w:styleId="ListLabel205">
+    <w:name w:val="ListLabel 205"/>
+    <w:qFormat/>
+    <w:rPr>
+      <w:rFonts w:cs="OpenSymbol"/>
+    </w:rPr>
+  </w:style>
+  <w:style w:type="character" w:styleId="ListLabel206">
+    <w:name w:val="ListLabel 206"/>
+    <w:qFormat/>
+    <w:rPr>
+      <w:rFonts w:cs="OpenSymbol"/>
+    </w:rPr>
+  </w:style>
+  <w:style w:type="character" w:styleId="ListLabel207">
+    <w:name w:val="ListLabel 207"/>
+    <w:qFormat/>
+    <w:rPr>
+      <w:rFonts w:cs="OpenSymbol"/>
+    </w:rPr>
+  </w:style>
+  <w:style w:type="character" w:styleId="ListLabel208">
+    <w:name w:val="ListLabel 208"/>
+    <w:qFormat/>
+    <w:rPr>
+      <w:rFonts w:cs="Wingdings"/>
+      <w:u w:val="none"/>
+    </w:rPr>
+  </w:style>
+  <w:style w:type="character" w:styleId="ListLabel209">
+    <w:name w:val="ListLabel 209"/>
+    <w:qFormat/>
+    <w:rPr>
+      <w:rFonts w:cs="Wingdings 2"/>
+      <w:u w:val="none"/>
+    </w:rPr>
+  </w:style>
+  <w:style w:type="character" w:styleId="ListLabel210">
+    <w:name w:val="ListLabel 210"/>
+    <w:qFormat/>
+    <w:rPr>
+      <w:rFonts w:cs="OpenSymbol"/>
+      <w:u w:val="none"/>
+    </w:rPr>
+  </w:style>
+  <w:style w:type="character" w:styleId="ListLabel211">
+    <w:name w:val="ListLabel 211"/>
+    <w:qFormat/>
+    <w:rPr>
+      <w:rFonts w:cs="Wingdings"/>
+      <w:u w:val="none"/>
+    </w:rPr>
+  </w:style>
+  <w:style w:type="character" w:styleId="ListLabel212">
+    <w:name w:val="ListLabel 212"/>
+    <w:qFormat/>
+    <w:rPr>
+      <w:rFonts w:cs="Wingdings 2"/>
+      <w:u w:val="none"/>
+    </w:rPr>
+  </w:style>
+  <w:style w:type="character" w:styleId="ListLabel213">
+    <w:name w:val="ListLabel 213"/>
+    <w:qFormat/>
+    <w:rPr>
+      <w:rFonts w:cs="OpenSymbol"/>
+      <w:u w:val="none"/>
+    </w:rPr>
+  </w:style>
+  <w:style w:type="character" w:styleId="ListLabel214">
+    <w:name w:val="ListLabel 214"/>
+    <w:qFormat/>
+    <w:rPr>
+      <w:rFonts w:cs="Wingdings"/>
+      <w:u w:val="none"/>
+    </w:rPr>
+  </w:style>
+  <w:style w:type="character" w:styleId="ListLabel215">
+    <w:name w:val="ListLabel 215"/>
+    <w:qFormat/>
+    <w:rPr>
+      <w:rFonts w:cs="Wingdings 2"/>
+      <w:u w:val="none"/>
+    </w:rPr>
+  </w:style>
+  <w:style w:type="character" w:styleId="ListLabel216">
+    <w:name w:val="ListLabel 216"/>
+    <w:qFormat/>
+    <w:rPr>
+      <w:rFonts w:cs="OpenSymbol"/>
+      <w:u w:val="none"/>
+    </w:rPr>
+  </w:style>
+  <w:style w:type="character" w:styleId="ListLabel217">
+    <w:name w:val="ListLabel 217"/>
+    <w:qFormat/>
+    <w:rPr>
+      <w:rFonts w:cs="OpenSymbol"/>
+    </w:rPr>
+  </w:style>
+  <w:style w:type="character" w:styleId="ListLabel218">
+    <w:name w:val="ListLabel 218"/>
+    <w:qFormat/>
+    <w:rPr>
+      <w:rFonts w:cs="OpenSymbol"/>
+    </w:rPr>
+  </w:style>
+  <w:style w:type="character" w:styleId="ListLabel219">
+    <w:name w:val="ListLabel 219"/>
+    <w:qFormat/>
+    <w:rPr>
+      <w:rFonts w:cs="OpenSymbol"/>
+    </w:rPr>
+  </w:style>
+  <w:style w:type="character" w:styleId="ListLabel220">
+    <w:name w:val="ListLabel 220"/>
+    <w:qFormat/>
+    <w:rPr>
+      <w:rFonts w:cs="OpenSymbol"/>
+    </w:rPr>
+  </w:style>
+  <w:style w:type="character" w:styleId="ListLabel221">
+    <w:name w:val="ListLabel 221"/>
+    <w:qFormat/>
+    <w:rPr>
+      <w:rFonts w:cs="OpenSymbol"/>
+    </w:rPr>
+  </w:style>
+  <w:style w:type="character" w:styleId="ListLabel222">
+    <w:name w:val="ListLabel 222"/>
+    <w:qFormat/>
+    <w:rPr>
+      <w:rFonts w:cs="OpenSymbol"/>
+    </w:rPr>
+  </w:style>
+  <w:style w:type="character" w:styleId="ListLabel223">
+    <w:name w:val="ListLabel 223"/>
+    <w:qFormat/>
+    <w:rPr>
+      <w:rFonts w:cs="OpenSymbol"/>
+    </w:rPr>
+  </w:style>
+  <w:style w:type="character" w:styleId="ListLabel224">
+    <w:name w:val="ListLabel 224"/>
+    <w:qFormat/>
+    <w:rPr>
+      <w:rFonts w:cs="OpenSymbol"/>
+    </w:rPr>
+  </w:style>
+  <w:style w:type="character" w:styleId="ListLabel225">
+    <w:name w:val="ListLabel 225"/>
+    <w:qFormat/>
+    <w:rPr>
+      <w:rFonts w:cs="OpenSymbol"/>
+    </w:rPr>
+  </w:style>
+  <w:style w:type="character" w:styleId="ListLabel226">
+    <w:name w:val="ListLabel 226"/>
+    <w:qFormat/>
+    <w:rPr>
+      <w:rFonts w:cs="OpenSymbol"/>
+    </w:rPr>
+  </w:style>
+  <w:style w:type="character" w:styleId="ListLabel227">
+    <w:name w:val="ListLabel 227"/>
+    <w:qFormat/>
+    <w:rPr>
+      <w:rFonts w:cs="OpenSymbol"/>
+    </w:rPr>
+  </w:style>
+  <w:style w:type="character" w:styleId="ListLabel228">
+    <w:name w:val="ListLabel 228"/>
+    <w:qFormat/>
+    <w:rPr>
+      <w:rFonts w:cs="OpenSymbol"/>
+    </w:rPr>
+  </w:style>
+  <w:style w:type="character" w:styleId="ListLabel229">
+    <w:name w:val="ListLabel 229"/>
+    <w:qFormat/>
+    <w:rPr>
+      <w:rFonts w:cs="OpenSymbol"/>
+    </w:rPr>
+  </w:style>
+  <w:style w:type="character" w:styleId="ListLabel230">
+    <w:name w:val="ListLabel 230"/>
+    <w:qFormat/>
+    <w:rPr>
+      <w:rFonts w:cs="OpenSymbol"/>
+    </w:rPr>
+  </w:style>
+  <w:style w:type="character" w:styleId="ListLabel231">
+    <w:name w:val="ListLabel 231"/>
+    <w:qFormat/>
+    <w:rPr>
+      <w:rFonts w:cs="OpenSymbol"/>
+    </w:rPr>
+  </w:style>
+  <w:style w:type="character" w:styleId="ListLabel232">
+    <w:name w:val="ListLabel 232"/>
+    <w:qFormat/>
+    <w:rPr>
+      <w:rFonts w:cs="OpenSymbol"/>
+    </w:rPr>
+  </w:style>
+  <w:style w:type="character" w:styleId="ListLabel233">
+    <w:name w:val="ListLabel 233"/>
+    <w:qFormat/>
+    <w:rPr>
+      <w:rFonts w:cs="OpenSymbol"/>
+    </w:rPr>
+  </w:style>
+  <w:style w:type="character" w:styleId="ListLabel234">
+    <w:name w:val="ListLabel 234"/>
+    <w:qFormat/>
+    <w:rPr>
+      <w:rFonts w:cs="OpenSymbol"/>
     </w:rPr>
   </w:style>
   <w:style w:type="paragraph" w:styleId="Heading">

</xml_diff>

<commit_message>
modified test.py and document
</commit_message>
<xml_diff>
--- a/what_are_we_doing.docx
+++ b/what_are_we_doing.docx
@@ -250,10 +250,14 @@
           <w:numId w:val="1"/>
         </w:numPr>
         <w:spacing w:lineRule="auto" w:line="360"/>
-        <w:rPr/>
-      </w:pPr>
-      <w:r>
-        <w:rPr/>
+        <w:rPr>
+          <w:color w:val="CE181E"/>
+        </w:rPr>
+      </w:pPr>
+      <w:r>
+        <w:rPr>
+          <w:color w:val="CE181E"/>
+        </w:rPr>
         <w:t xml:space="preserve">Class weights </w:t>
       </w:r>
     </w:p>
@@ -371,10 +375,14 @@
           <w:numId w:val="1"/>
         </w:numPr>
         <w:spacing w:lineRule="auto" w:line="360"/>
-        <w:rPr/>
-      </w:pPr>
-      <w:r>
-        <w:rPr/>
+        <w:rPr>
+          <w:color w:val="CE181E"/>
+        </w:rPr>
+      </w:pPr>
+      <w:r>
+        <w:rPr>
+          <w:color w:val="CE181E"/>
+        </w:rPr>
         <w:t>Run focal loss experiments with different gamma’s</w:t>
       </w:r>
     </w:p>
@@ -386,10 +394,14 @@
           <w:numId w:val="1"/>
         </w:numPr>
         <w:spacing w:lineRule="auto" w:line="360"/>
-        <w:rPr/>
-      </w:pPr>
-      <w:r>
-        <w:rPr/>
+        <w:rPr>
+          <w:color w:val="CE181E"/>
+        </w:rPr>
+      </w:pPr>
+      <w:r>
+        <w:rPr>
+          <w:color w:val="CE181E"/>
+        </w:rPr>
         <w:t>Implement basic missing annotations solution (spatial masking)</w:t>
       </w:r>
     </w:p>
@@ -401,10 +413,14 @@
           <w:numId w:val="1"/>
         </w:numPr>
         <w:spacing w:lineRule="auto" w:line="360"/>
-        <w:rPr/>
-      </w:pPr>
-      <w:r>
-        <w:rPr/>
+        <w:rPr>
+          <w:color w:val="CE181E"/>
+        </w:rPr>
+      </w:pPr>
+      <w:r>
+        <w:rPr>
+          <w:color w:val="CE181E"/>
+        </w:rPr>
         <w:t>2D UNET</w:t>
       </w:r>
     </w:p>
@@ -416,10 +432,14 @@
           <w:numId w:val="1"/>
         </w:numPr>
         <w:spacing w:lineRule="auto" w:line="360"/>
-        <w:rPr/>
-      </w:pPr>
-      <w:r>
-        <w:rPr/>
+        <w:rPr>
+          <w:color w:val="CE181E"/>
+        </w:rPr>
+      </w:pPr>
+      <w:r>
+        <w:rPr>
+          <w:color w:val="CE181E"/>
+        </w:rPr>
         <w:t xml:space="preserve">Possibly with some depth as channels </w:t>
       </w:r>
     </w:p>
@@ -522,14 +542,7 @@
           <w:strike/>
           <w:color w:val="000000"/>
         </w:rPr>
-        <w:t xml:space="preserve">iterate over all depths of the path to look for annotations.json </w:t>
-      </w:r>
-      <w:r>
-        <w:rPr>
-          <w:strike/>
-          <w:color w:val="000000"/>
-        </w:rPr>
-        <w:t>DONE</w:t>
+        <w:t>iterate over all depths of the path to look for annotations.json DONE</w:t>
       </w:r>
     </w:p>
     <w:p>
@@ -567,7 +580,7 @@
           <w:dstrike w:val="false"/>
           <w:color w:val="000000"/>
         </w:rPr>
-        <w:t>Check Dice loss training</w:t>
+        <w:t>Possible experiments:- downsampled images (128*128) so that entire CT can be passed</w:t>
       </w:r>
     </w:p>
     <w:p>
@@ -586,27 +599,159 @@
           <w:dstrike w:val="false"/>
           <w:color w:val="000000"/>
         </w:rPr>
-        <w:t>Possible experiments:- downsampled images (128*128) so that entire CT can be passed</w:t>
-      </w:r>
-    </w:p>
-    <w:p>
-      <w:pPr>
-        <w:pStyle w:val="Normal"/>
-        <w:spacing w:lineRule="auto" w:line="360"/>
-        <w:rPr/>
-      </w:pPr>
-      <w:r>
-        <w:rPr/>
-      </w:r>
-    </w:p>
-    <w:p>
-      <w:pPr>
-        <w:pStyle w:val="Normal"/>
-        <w:spacing w:lineRule="auto" w:line="360"/>
-        <w:rPr/>
-      </w:pPr>
-      <w:r>
-        <w:rPr/>
+        <w:t>interpolate annotations along depth dimension (during data preparation)</w:t>
+      </w:r>
+    </w:p>
+    <w:p>
+      <w:pPr>
+        <w:pStyle w:val="Normal"/>
+        <w:spacing w:lineRule="auto" w:line="360"/>
+        <w:rPr>
+          <w:strike w:val="false"/>
+          <w:dstrike w:val="false"/>
+          <w:color w:val="000000"/>
+        </w:rPr>
+      </w:pPr>
+      <w:r>
+        <w:rPr>
+          <w:strike w:val="false"/>
+          <w:dstrike w:val="false"/>
+          <w:color w:val="000000"/>
+        </w:rPr>
+      </w:r>
+    </w:p>
+    <w:p>
+      <w:pPr>
+        <w:pStyle w:val="Heading1"/>
+        <w:rPr/>
+      </w:pPr>
+      <w:r>
+        <w:rPr/>
+        <w:t>Experiments for binary segmentation</w:t>
+      </w:r>
+    </w:p>
+    <w:p>
+      <w:pPr>
+        <w:pStyle w:val="Normal"/>
+        <w:numPr>
+          <w:ilvl w:val="0"/>
+          <w:numId w:val="4"/>
+        </w:numPr>
+        <w:spacing w:lineRule="auto" w:line="360"/>
+        <w:rPr/>
+      </w:pPr>
+      <w:r>
+        <w:rPr/>
+        <w:t>loss=cross_entropy AND CropDepth mode=”random” - Learns just background</w:t>
+      </w:r>
+    </w:p>
+    <w:p>
+      <w:pPr>
+        <w:pStyle w:val="Normal"/>
+        <w:numPr>
+          <w:ilvl w:val="0"/>
+          <w:numId w:val="4"/>
+        </w:numPr>
+        <w:spacing w:lineRule="auto" w:line="360"/>
+        <w:rPr/>
+      </w:pPr>
+      <w:r>
+        <w:rPr/>
+        <w:t>loss=cross_entropy AND CropDepth mode=”annotation” - good dice score in all classes (bowel bag 0.9, bladder 0.9, hip 0.6, rectum 0.6)</w:t>
+      </w:r>
+    </w:p>
+    <w:p>
+      <w:pPr>
+        <w:pStyle w:val="Normal"/>
+        <w:numPr>
+          <w:ilvl w:val="0"/>
+          <w:numId w:val="4"/>
+        </w:numPr>
+        <w:spacing w:lineRule="auto" w:line="360"/>
+        <w:rPr/>
+      </w:pPr>
+      <w:r>
+        <w:rPr/>
+        <w:t>loss=cross_entropy AND CropDepth mode=”random” AND batch accumulation=16 – Learns something</w:t>
+      </w:r>
+    </w:p>
+    <w:p>
+      <w:pPr>
+        <w:pStyle w:val="Normal"/>
+        <w:numPr>
+          <w:ilvl w:val="0"/>
+          <w:numId w:val="4"/>
+        </w:numPr>
+        <w:spacing w:lineRule="auto" w:line="360"/>
+        <w:rPr/>
+      </w:pPr>
+      <w:r>
+        <w:rPr/>
+        <w:t>loss=cross_entropy AND CropDepth mode=”random” AND batch accumulation=16 AND image depth=32 – Learns better than (3)</w:t>
+      </w:r>
+    </w:p>
+    <w:p>
+      <w:pPr>
+        <w:pStyle w:val="Normal"/>
+        <w:numPr>
+          <w:ilvl w:val="0"/>
+          <w:numId w:val="4"/>
+        </w:numPr>
+        <w:spacing w:lineRule="auto" w:line="360"/>
+        <w:rPr/>
+      </w:pPr>
+      <w:r>
+        <w:rPr/>
+        <w:t>loss=cross_entropy AND CropDepth mode=”random” AND batch accumulation=16 AND image depth=48 – All dice score equivalent or better than (2) (bowel bag 0.6 observed from epoch 30 as training got killed due to CUDA error, bladder 0.9, hip 0.8, rectum 0.6)</w:t>
+      </w:r>
+    </w:p>
+    <w:p>
+      <w:pPr>
+        <w:pStyle w:val="Normal"/>
+        <w:numPr>
+          <w:ilvl w:val="0"/>
+          <w:numId w:val="4"/>
+        </w:numPr>
+        <w:spacing w:lineRule="auto" w:line="360"/>
+        <w:rPr/>
+      </w:pPr>
+      <w:r>
+        <w:rPr/>
+        <w:t>loss=cross_entropy AND CropDepth mode=”random” AND batch accumulation=32 AND image depth=48</w:t>
+      </w:r>
+    </w:p>
+    <w:p>
+      <w:pPr>
+        <w:pStyle w:val="Normal"/>
+        <w:spacing w:lineRule="auto" w:line="360"/>
+        <w:rPr/>
+      </w:pPr>
+      <w:r>
+        <w:rPr/>
+      </w:r>
+    </w:p>
+    <w:p>
+      <w:pPr>
+        <w:pStyle w:val="Heading1"/>
+        <w:rPr/>
+      </w:pPr>
+      <w:r>
+        <w:rPr/>
+        <w:t>Experiments for multi-class segmentation</w:t>
+      </w:r>
+    </w:p>
+    <w:p>
+      <w:pPr>
+        <w:pStyle w:val="Normal"/>
+        <w:numPr>
+          <w:ilvl w:val="0"/>
+          <w:numId w:val="5"/>
+        </w:numPr>
+        <w:rPr/>
+      </w:pPr>
+      <w:r>
+        <w:rPr/>
+        <w:t>preprocess CT to restrict image depth to maximum organ depth (calculate it from training data). Apply early downsampling in UNet</w:t>
       </w:r>
       <w:r>
         <w:br w:type="page"/>
@@ -1649,6 +1794,235 @@
   <w:abstractNum w:abstractNumId="4">
     <w:lvl w:ilvl="0">
       <w:start w:val="1"/>
+      <w:numFmt w:val="decimal"/>
+      <w:lvlText w:val="%1."/>
+      <w:lvlJc w:val="left"/>
+      <w:pPr>
+        <w:tabs>
+          <w:tab w:val="num" w:pos="720"/>
+        </w:tabs>
+        <w:ind w:left="720" w:hanging="360"/>
+      </w:pPr>
+    </w:lvl>
+    <w:lvl w:ilvl="1">
+      <w:start w:val="1"/>
+      <w:numFmt w:val="decimal"/>
+      <w:lvlText w:val="%2."/>
+      <w:lvlJc w:val="left"/>
+      <w:pPr>
+        <w:tabs>
+          <w:tab w:val="num" w:pos="1080"/>
+        </w:tabs>
+        <w:ind w:left="1080" w:hanging="360"/>
+      </w:pPr>
+    </w:lvl>
+    <w:lvl w:ilvl="2">
+      <w:start w:val="1"/>
+      <w:numFmt w:val="decimal"/>
+      <w:lvlText w:val="%3."/>
+      <w:lvlJc w:val="left"/>
+      <w:pPr>
+        <w:tabs>
+          <w:tab w:val="num" w:pos="1440"/>
+        </w:tabs>
+        <w:ind w:left="1440" w:hanging="360"/>
+      </w:pPr>
+    </w:lvl>
+    <w:lvl w:ilvl="3">
+      <w:start w:val="1"/>
+      <w:numFmt w:val="decimal"/>
+      <w:lvlText w:val="%4."/>
+      <w:lvlJc w:val="left"/>
+      <w:pPr>
+        <w:tabs>
+          <w:tab w:val="num" w:pos="1800"/>
+        </w:tabs>
+        <w:ind w:left="1800" w:hanging="360"/>
+      </w:pPr>
+    </w:lvl>
+    <w:lvl w:ilvl="4">
+      <w:start w:val="1"/>
+      <w:numFmt w:val="decimal"/>
+      <w:lvlText w:val="%5."/>
+      <w:lvlJc w:val="left"/>
+      <w:pPr>
+        <w:tabs>
+          <w:tab w:val="num" w:pos="2160"/>
+        </w:tabs>
+        <w:ind w:left="2160" w:hanging="360"/>
+      </w:pPr>
+    </w:lvl>
+    <w:lvl w:ilvl="5">
+      <w:start w:val="1"/>
+      <w:numFmt w:val="decimal"/>
+      <w:lvlText w:val="%6."/>
+      <w:lvlJc w:val="left"/>
+      <w:pPr>
+        <w:tabs>
+          <w:tab w:val="num" w:pos="2520"/>
+        </w:tabs>
+        <w:ind w:left="2520" w:hanging="360"/>
+      </w:pPr>
+    </w:lvl>
+    <w:lvl w:ilvl="6">
+      <w:start w:val="1"/>
+      <w:numFmt w:val="decimal"/>
+      <w:lvlText w:val="%7."/>
+      <w:lvlJc w:val="left"/>
+      <w:pPr>
+        <w:tabs>
+          <w:tab w:val="num" w:pos="2880"/>
+        </w:tabs>
+        <w:ind w:left="2880" w:hanging="360"/>
+      </w:pPr>
+    </w:lvl>
+    <w:lvl w:ilvl="7">
+      <w:start w:val="1"/>
+      <w:numFmt w:val="decimal"/>
+      <w:lvlText w:val="%8."/>
+      <w:lvlJc w:val="left"/>
+      <w:pPr>
+        <w:tabs>
+          <w:tab w:val="num" w:pos="3240"/>
+        </w:tabs>
+        <w:ind w:left="3240" w:hanging="360"/>
+      </w:pPr>
+    </w:lvl>
+    <w:lvl w:ilvl="8">
+      <w:start w:val="1"/>
+      <w:numFmt w:val="decimal"/>
+      <w:lvlText w:val="%9."/>
+      <w:lvlJc w:val="left"/>
+      <w:pPr>
+        <w:tabs>
+          <w:tab w:val="num" w:pos="3600"/>
+        </w:tabs>
+        <w:ind w:left="3600" w:hanging="360"/>
+      </w:pPr>
+    </w:lvl>
+  </w:abstractNum>
+  <w:abstractNum w:abstractNumId="5">
+    <w:lvl w:ilvl="0">
+      <w:start w:val="1"/>
+      <w:numFmt w:val="decimal"/>
+      <w:lvlText w:val="%1."/>
+      <w:lvlJc w:val="left"/>
+      <w:pPr>
+        <w:tabs>
+          <w:tab w:val="num" w:pos="720"/>
+        </w:tabs>
+        <w:ind w:left="720" w:hanging="360"/>
+      </w:pPr>
+      <w:rPr/>
+    </w:lvl>
+    <w:lvl w:ilvl="1">
+      <w:start w:val="1"/>
+      <w:numFmt w:val="decimal"/>
+      <w:lvlText w:val="%2."/>
+      <w:lvlJc w:val="left"/>
+      <w:pPr>
+        <w:tabs>
+          <w:tab w:val="num" w:pos="1080"/>
+        </w:tabs>
+        <w:ind w:left="1080" w:hanging="360"/>
+      </w:pPr>
+      <w:rPr/>
+    </w:lvl>
+    <w:lvl w:ilvl="2">
+      <w:start w:val="1"/>
+      <w:numFmt w:val="decimal"/>
+      <w:lvlText w:val="%3."/>
+      <w:lvlJc w:val="left"/>
+      <w:pPr>
+        <w:tabs>
+          <w:tab w:val="num" w:pos="1440"/>
+        </w:tabs>
+        <w:ind w:left="1440" w:hanging="360"/>
+      </w:pPr>
+      <w:rPr/>
+    </w:lvl>
+    <w:lvl w:ilvl="3">
+      <w:start w:val="1"/>
+      <w:numFmt w:val="decimal"/>
+      <w:lvlText w:val="%4."/>
+      <w:lvlJc w:val="left"/>
+      <w:pPr>
+        <w:tabs>
+          <w:tab w:val="num" w:pos="1800"/>
+        </w:tabs>
+        <w:ind w:left="1800" w:hanging="360"/>
+      </w:pPr>
+      <w:rPr/>
+    </w:lvl>
+    <w:lvl w:ilvl="4">
+      <w:start w:val="1"/>
+      <w:numFmt w:val="decimal"/>
+      <w:lvlText w:val="%5."/>
+      <w:lvlJc w:val="left"/>
+      <w:pPr>
+        <w:tabs>
+          <w:tab w:val="num" w:pos="2160"/>
+        </w:tabs>
+        <w:ind w:left="2160" w:hanging="360"/>
+      </w:pPr>
+      <w:rPr/>
+    </w:lvl>
+    <w:lvl w:ilvl="5">
+      <w:start w:val="1"/>
+      <w:numFmt w:val="decimal"/>
+      <w:lvlText w:val="%6."/>
+      <w:lvlJc w:val="left"/>
+      <w:pPr>
+        <w:tabs>
+          <w:tab w:val="num" w:pos="2520"/>
+        </w:tabs>
+        <w:ind w:left="2520" w:hanging="360"/>
+      </w:pPr>
+      <w:rPr/>
+    </w:lvl>
+    <w:lvl w:ilvl="6">
+      <w:start w:val="1"/>
+      <w:numFmt w:val="decimal"/>
+      <w:lvlText w:val="%7."/>
+      <w:lvlJc w:val="left"/>
+      <w:pPr>
+        <w:tabs>
+          <w:tab w:val="num" w:pos="2880"/>
+        </w:tabs>
+        <w:ind w:left="2880" w:hanging="360"/>
+      </w:pPr>
+      <w:rPr/>
+    </w:lvl>
+    <w:lvl w:ilvl="7">
+      <w:start w:val="1"/>
+      <w:numFmt w:val="decimal"/>
+      <w:lvlText w:val="%8."/>
+      <w:lvlJc w:val="left"/>
+      <w:pPr>
+        <w:tabs>
+          <w:tab w:val="num" w:pos="3240"/>
+        </w:tabs>
+        <w:ind w:left="3240" w:hanging="360"/>
+      </w:pPr>
+      <w:rPr/>
+    </w:lvl>
+    <w:lvl w:ilvl="8">
+      <w:start w:val="1"/>
+      <w:numFmt w:val="decimal"/>
+      <w:lvlText w:val="%9."/>
+      <w:lvlJc w:val="left"/>
+      <w:pPr>
+        <w:tabs>
+          <w:tab w:val="num" w:pos="3600"/>
+        </w:tabs>
+        <w:ind w:left="3600" w:hanging="360"/>
+      </w:pPr>
+      <w:rPr/>
+    </w:lvl>
+  </w:abstractNum>
+  <w:abstractNum w:abstractNumId="6">
+    <w:lvl w:ilvl="0">
+      <w:start w:val="1"/>
       <w:numFmt w:val="none"/>
       <w:suff w:val="nothing"/>
       <w:lvlText w:val=""/>
@@ -1749,6 +2123,12 @@
   </w:num>
   <w:num w:numId="4">
     <w:abstractNumId w:val="4"/>
+  </w:num>
+  <w:num w:numId="5">
+    <w:abstractNumId w:val="5"/>
+  </w:num>
+  <w:num w:numId="6">
+    <w:abstractNumId w:val="6"/>
   </w:num>
 </w:numbering>
 </file>
@@ -1804,8 +2184,8 @@
       <w:bCs/>
       <w:color w:val="auto"/>
       <w:kern w:val="0"/>
-      <w:sz w:val="32"/>
-      <w:szCs w:val="32"/>
+      <w:sz w:val="28"/>
+      <w:szCs w:val="28"/>
       <w:lang w:val="nl" w:eastAsia="zh-CN" w:bidi="hi-IN"/>
     </w:rPr>
   </w:style>
@@ -3711,6 +4091,600 @@
   </w:style>
   <w:style w:type="character" w:styleId="ListLabel234">
     <w:name w:val="ListLabel 234"/>
+    <w:qFormat/>
+    <w:rPr>
+      <w:rFonts w:cs="OpenSymbol"/>
+    </w:rPr>
+  </w:style>
+  <w:style w:type="character" w:styleId="ListLabel235">
+    <w:name w:val="ListLabel 235"/>
+    <w:qFormat/>
+    <w:rPr>
+      <w:rFonts w:cs="Wingdings"/>
+      <w:u w:val="none"/>
+    </w:rPr>
+  </w:style>
+  <w:style w:type="character" w:styleId="ListLabel236">
+    <w:name w:val="ListLabel 236"/>
+    <w:qFormat/>
+    <w:rPr>
+      <w:rFonts w:cs="Wingdings 2"/>
+      <w:u w:val="none"/>
+    </w:rPr>
+  </w:style>
+  <w:style w:type="character" w:styleId="ListLabel237">
+    <w:name w:val="ListLabel 237"/>
+    <w:qFormat/>
+    <w:rPr>
+      <w:rFonts w:cs="OpenSymbol"/>
+      <w:u w:val="none"/>
+    </w:rPr>
+  </w:style>
+  <w:style w:type="character" w:styleId="ListLabel238">
+    <w:name w:val="ListLabel 238"/>
+    <w:qFormat/>
+    <w:rPr>
+      <w:rFonts w:cs="Wingdings"/>
+      <w:u w:val="none"/>
+    </w:rPr>
+  </w:style>
+  <w:style w:type="character" w:styleId="ListLabel239">
+    <w:name w:val="ListLabel 239"/>
+    <w:qFormat/>
+    <w:rPr>
+      <w:rFonts w:cs="Wingdings 2"/>
+      <w:u w:val="none"/>
+    </w:rPr>
+  </w:style>
+  <w:style w:type="character" w:styleId="ListLabel240">
+    <w:name w:val="ListLabel 240"/>
+    <w:qFormat/>
+    <w:rPr>
+      <w:rFonts w:cs="OpenSymbol"/>
+      <w:u w:val="none"/>
+    </w:rPr>
+  </w:style>
+  <w:style w:type="character" w:styleId="ListLabel241">
+    <w:name w:val="ListLabel 241"/>
+    <w:qFormat/>
+    <w:rPr>
+      <w:rFonts w:cs="Wingdings"/>
+      <w:u w:val="none"/>
+    </w:rPr>
+  </w:style>
+  <w:style w:type="character" w:styleId="ListLabel242">
+    <w:name w:val="ListLabel 242"/>
+    <w:qFormat/>
+    <w:rPr>
+      <w:rFonts w:cs="Wingdings 2"/>
+      <w:u w:val="none"/>
+    </w:rPr>
+  </w:style>
+  <w:style w:type="character" w:styleId="ListLabel243">
+    <w:name w:val="ListLabel 243"/>
+    <w:qFormat/>
+    <w:rPr>
+      <w:rFonts w:cs="OpenSymbol"/>
+      <w:u w:val="none"/>
+    </w:rPr>
+  </w:style>
+  <w:style w:type="character" w:styleId="ListLabel244">
+    <w:name w:val="ListLabel 244"/>
+    <w:qFormat/>
+    <w:rPr>
+      <w:rFonts w:cs="OpenSymbol"/>
+    </w:rPr>
+  </w:style>
+  <w:style w:type="character" w:styleId="ListLabel245">
+    <w:name w:val="ListLabel 245"/>
+    <w:qFormat/>
+    <w:rPr>
+      <w:rFonts w:cs="OpenSymbol"/>
+    </w:rPr>
+  </w:style>
+  <w:style w:type="character" w:styleId="ListLabel246">
+    <w:name w:val="ListLabel 246"/>
+    <w:qFormat/>
+    <w:rPr>
+      <w:rFonts w:cs="OpenSymbol"/>
+    </w:rPr>
+  </w:style>
+  <w:style w:type="character" w:styleId="ListLabel247">
+    <w:name w:val="ListLabel 247"/>
+    <w:qFormat/>
+    <w:rPr>
+      <w:rFonts w:cs="OpenSymbol"/>
+    </w:rPr>
+  </w:style>
+  <w:style w:type="character" w:styleId="ListLabel248">
+    <w:name w:val="ListLabel 248"/>
+    <w:qFormat/>
+    <w:rPr>
+      <w:rFonts w:cs="OpenSymbol"/>
+    </w:rPr>
+  </w:style>
+  <w:style w:type="character" w:styleId="ListLabel249">
+    <w:name w:val="ListLabel 249"/>
+    <w:qFormat/>
+    <w:rPr>
+      <w:rFonts w:cs="OpenSymbol"/>
+    </w:rPr>
+  </w:style>
+  <w:style w:type="character" w:styleId="ListLabel250">
+    <w:name w:val="ListLabel 250"/>
+    <w:qFormat/>
+    <w:rPr>
+      <w:rFonts w:cs="OpenSymbol"/>
+    </w:rPr>
+  </w:style>
+  <w:style w:type="character" w:styleId="ListLabel251">
+    <w:name w:val="ListLabel 251"/>
+    <w:qFormat/>
+    <w:rPr>
+      <w:rFonts w:cs="OpenSymbol"/>
+    </w:rPr>
+  </w:style>
+  <w:style w:type="character" w:styleId="ListLabel252">
+    <w:name w:val="ListLabel 252"/>
+    <w:qFormat/>
+    <w:rPr>
+      <w:rFonts w:cs="OpenSymbol"/>
+    </w:rPr>
+  </w:style>
+  <w:style w:type="character" w:styleId="ListLabel253">
+    <w:name w:val="ListLabel 253"/>
+    <w:qFormat/>
+    <w:rPr>
+      <w:rFonts w:cs="OpenSymbol"/>
+    </w:rPr>
+  </w:style>
+  <w:style w:type="character" w:styleId="ListLabel254">
+    <w:name w:val="ListLabel 254"/>
+    <w:qFormat/>
+    <w:rPr>
+      <w:rFonts w:cs="OpenSymbol"/>
+    </w:rPr>
+  </w:style>
+  <w:style w:type="character" w:styleId="ListLabel255">
+    <w:name w:val="ListLabel 255"/>
+    <w:qFormat/>
+    <w:rPr>
+      <w:rFonts w:cs="OpenSymbol"/>
+    </w:rPr>
+  </w:style>
+  <w:style w:type="character" w:styleId="ListLabel256">
+    <w:name w:val="ListLabel 256"/>
+    <w:qFormat/>
+    <w:rPr>
+      <w:rFonts w:cs="OpenSymbol"/>
+    </w:rPr>
+  </w:style>
+  <w:style w:type="character" w:styleId="ListLabel257">
+    <w:name w:val="ListLabel 257"/>
+    <w:qFormat/>
+    <w:rPr>
+      <w:rFonts w:cs="OpenSymbol"/>
+    </w:rPr>
+  </w:style>
+  <w:style w:type="character" w:styleId="ListLabel258">
+    <w:name w:val="ListLabel 258"/>
+    <w:qFormat/>
+    <w:rPr>
+      <w:rFonts w:cs="OpenSymbol"/>
+    </w:rPr>
+  </w:style>
+  <w:style w:type="character" w:styleId="ListLabel259">
+    <w:name w:val="ListLabel 259"/>
+    <w:qFormat/>
+    <w:rPr>
+      <w:rFonts w:cs="OpenSymbol"/>
+    </w:rPr>
+  </w:style>
+  <w:style w:type="character" w:styleId="ListLabel260">
+    <w:name w:val="ListLabel 260"/>
+    <w:qFormat/>
+    <w:rPr>
+      <w:rFonts w:cs="OpenSymbol"/>
+    </w:rPr>
+  </w:style>
+  <w:style w:type="character" w:styleId="ListLabel261">
+    <w:name w:val="ListLabel 261"/>
+    <w:qFormat/>
+    <w:rPr>
+      <w:rFonts w:cs="OpenSymbol"/>
+    </w:rPr>
+  </w:style>
+  <w:style w:type="character" w:styleId="ListLabel262">
+    <w:name w:val="ListLabel 262"/>
+    <w:qFormat/>
+    <w:rPr>
+      <w:rFonts w:cs="Wingdings"/>
+      <w:u w:val="none"/>
+    </w:rPr>
+  </w:style>
+  <w:style w:type="character" w:styleId="ListLabel263">
+    <w:name w:val="ListLabel 263"/>
+    <w:qFormat/>
+    <w:rPr>
+      <w:rFonts w:cs="Wingdings 2"/>
+      <w:u w:val="none"/>
+    </w:rPr>
+  </w:style>
+  <w:style w:type="character" w:styleId="ListLabel264">
+    <w:name w:val="ListLabel 264"/>
+    <w:qFormat/>
+    <w:rPr>
+      <w:rFonts w:cs="OpenSymbol"/>
+      <w:u w:val="none"/>
+    </w:rPr>
+  </w:style>
+  <w:style w:type="character" w:styleId="ListLabel265">
+    <w:name w:val="ListLabel 265"/>
+    <w:qFormat/>
+    <w:rPr>
+      <w:rFonts w:cs="Wingdings"/>
+      <w:u w:val="none"/>
+    </w:rPr>
+  </w:style>
+  <w:style w:type="character" w:styleId="ListLabel266">
+    <w:name w:val="ListLabel 266"/>
+    <w:qFormat/>
+    <w:rPr>
+      <w:rFonts w:cs="Wingdings 2"/>
+      <w:u w:val="none"/>
+    </w:rPr>
+  </w:style>
+  <w:style w:type="character" w:styleId="ListLabel267">
+    <w:name w:val="ListLabel 267"/>
+    <w:qFormat/>
+    <w:rPr>
+      <w:rFonts w:cs="OpenSymbol"/>
+      <w:u w:val="none"/>
+    </w:rPr>
+  </w:style>
+  <w:style w:type="character" w:styleId="ListLabel268">
+    <w:name w:val="ListLabel 268"/>
+    <w:qFormat/>
+    <w:rPr>
+      <w:rFonts w:cs="Wingdings"/>
+      <w:u w:val="none"/>
+    </w:rPr>
+  </w:style>
+  <w:style w:type="character" w:styleId="ListLabel269">
+    <w:name w:val="ListLabel 269"/>
+    <w:qFormat/>
+    <w:rPr>
+      <w:rFonts w:cs="Wingdings 2"/>
+      <w:u w:val="none"/>
+    </w:rPr>
+  </w:style>
+  <w:style w:type="character" w:styleId="ListLabel270">
+    <w:name w:val="ListLabel 270"/>
+    <w:qFormat/>
+    <w:rPr>
+      <w:rFonts w:cs="OpenSymbol"/>
+      <w:u w:val="none"/>
+    </w:rPr>
+  </w:style>
+  <w:style w:type="character" w:styleId="ListLabel271">
+    <w:name w:val="ListLabel 271"/>
+    <w:qFormat/>
+    <w:rPr>
+      <w:rFonts w:cs="OpenSymbol"/>
+    </w:rPr>
+  </w:style>
+  <w:style w:type="character" w:styleId="ListLabel272">
+    <w:name w:val="ListLabel 272"/>
+    <w:qFormat/>
+    <w:rPr>
+      <w:rFonts w:cs="OpenSymbol"/>
+    </w:rPr>
+  </w:style>
+  <w:style w:type="character" w:styleId="ListLabel273">
+    <w:name w:val="ListLabel 273"/>
+    <w:qFormat/>
+    <w:rPr>
+      <w:rFonts w:cs="OpenSymbol"/>
+    </w:rPr>
+  </w:style>
+  <w:style w:type="character" w:styleId="ListLabel274">
+    <w:name w:val="ListLabel 274"/>
+    <w:qFormat/>
+    <w:rPr>
+      <w:rFonts w:cs="OpenSymbol"/>
+    </w:rPr>
+  </w:style>
+  <w:style w:type="character" w:styleId="ListLabel275">
+    <w:name w:val="ListLabel 275"/>
+    <w:qFormat/>
+    <w:rPr>
+      <w:rFonts w:cs="OpenSymbol"/>
+    </w:rPr>
+  </w:style>
+  <w:style w:type="character" w:styleId="ListLabel276">
+    <w:name w:val="ListLabel 276"/>
+    <w:qFormat/>
+    <w:rPr>
+      <w:rFonts w:cs="OpenSymbol"/>
+    </w:rPr>
+  </w:style>
+  <w:style w:type="character" w:styleId="ListLabel277">
+    <w:name w:val="ListLabel 277"/>
+    <w:qFormat/>
+    <w:rPr>
+      <w:rFonts w:cs="OpenSymbol"/>
+    </w:rPr>
+  </w:style>
+  <w:style w:type="character" w:styleId="ListLabel278">
+    <w:name w:val="ListLabel 278"/>
+    <w:qFormat/>
+    <w:rPr>
+      <w:rFonts w:cs="OpenSymbol"/>
+    </w:rPr>
+  </w:style>
+  <w:style w:type="character" w:styleId="ListLabel279">
+    <w:name w:val="ListLabel 279"/>
+    <w:qFormat/>
+    <w:rPr>
+      <w:rFonts w:cs="OpenSymbol"/>
+    </w:rPr>
+  </w:style>
+  <w:style w:type="character" w:styleId="ListLabel280">
+    <w:name w:val="ListLabel 280"/>
+    <w:qFormat/>
+    <w:rPr>
+      <w:rFonts w:cs="OpenSymbol"/>
+    </w:rPr>
+  </w:style>
+  <w:style w:type="character" w:styleId="ListLabel281">
+    <w:name w:val="ListLabel 281"/>
+    <w:qFormat/>
+    <w:rPr>
+      <w:rFonts w:cs="OpenSymbol"/>
+    </w:rPr>
+  </w:style>
+  <w:style w:type="character" w:styleId="ListLabel282">
+    <w:name w:val="ListLabel 282"/>
+    <w:qFormat/>
+    <w:rPr>
+      <w:rFonts w:cs="OpenSymbol"/>
+    </w:rPr>
+  </w:style>
+  <w:style w:type="character" w:styleId="ListLabel283">
+    <w:name w:val="ListLabel 283"/>
+    <w:qFormat/>
+    <w:rPr>
+      <w:rFonts w:cs="OpenSymbol"/>
+    </w:rPr>
+  </w:style>
+  <w:style w:type="character" w:styleId="ListLabel284">
+    <w:name w:val="ListLabel 284"/>
+    <w:qFormat/>
+    <w:rPr>
+      <w:rFonts w:cs="OpenSymbol"/>
+    </w:rPr>
+  </w:style>
+  <w:style w:type="character" w:styleId="ListLabel285">
+    <w:name w:val="ListLabel 285"/>
+    <w:qFormat/>
+    <w:rPr>
+      <w:rFonts w:cs="OpenSymbol"/>
+    </w:rPr>
+  </w:style>
+  <w:style w:type="character" w:styleId="ListLabel286">
+    <w:name w:val="ListLabel 286"/>
+    <w:qFormat/>
+    <w:rPr>
+      <w:rFonts w:cs="OpenSymbol"/>
+    </w:rPr>
+  </w:style>
+  <w:style w:type="character" w:styleId="ListLabel287">
+    <w:name w:val="ListLabel 287"/>
+    <w:qFormat/>
+    <w:rPr>
+      <w:rFonts w:cs="OpenSymbol"/>
+    </w:rPr>
+  </w:style>
+  <w:style w:type="character" w:styleId="ListLabel288">
+    <w:name w:val="ListLabel 288"/>
+    <w:qFormat/>
+    <w:rPr>
+      <w:rFonts w:cs="OpenSymbol"/>
+    </w:rPr>
+  </w:style>
+  <w:style w:type="character" w:styleId="ListLabel289">
+    <w:name w:val="ListLabel 289"/>
+    <w:qFormat/>
+    <w:rPr>
+      <w:rFonts w:cs="Wingdings"/>
+      <w:u w:val="none"/>
+    </w:rPr>
+  </w:style>
+  <w:style w:type="character" w:styleId="ListLabel290">
+    <w:name w:val="ListLabel 290"/>
+    <w:qFormat/>
+    <w:rPr>
+      <w:rFonts w:cs="Wingdings 2"/>
+      <w:u w:val="none"/>
+    </w:rPr>
+  </w:style>
+  <w:style w:type="character" w:styleId="ListLabel291">
+    <w:name w:val="ListLabel 291"/>
+    <w:qFormat/>
+    <w:rPr>
+      <w:rFonts w:cs="OpenSymbol"/>
+      <w:u w:val="none"/>
+    </w:rPr>
+  </w:style>
+  <w:style w:type="character" w:styleId="ListLabel292">
+    <w:name w:val="ListLabel 292"/>
+    <w:qFormat/>
+    <w:rPr>
+      <w:rFonts w:cs="Wingdings"/>
+      <w:u w:val="none"/>
+    </w:rPr>
+  </w:style>
+  <w:style w:type="character" w:styleId="ListLabel293">
+    <w:name w:val="ListLabel 293"/>
+    <w:qFormat/>
+    <w:rPr>
+      <w:rFonts w:cs="Wingdings 2"/>
+      <w:u w:val="none"/>
+    </w:rPr>
+  </w:style>
+  <w:style w:type="character" w:styleId="ListLabel294">
+    <w:name w:val="ListLabel 294"/>
+    <w:qFormat/>
+    <w:rPr>
+      <w:rFonts w:cs="OpenSymbol"/>
+      <w:u w:val="none"/>
+    </w:rPr>
+  </w:style>
+  <w:style w:type="character" w:styleId="ListLabel295">
+    <w:name w:val="ListLabel 295"/>
+    <w:qFormat/>
+    <w:rPr>
+      <w:rFonts w:cs="Wingdings"/>
+      <w:u w:val="none"/>
+    </w:rPr>
+  </w:style>
+  <w:style w:type="character" w:styleId="ListLabel296">
+    <w:name w:val="ListLabel 296"/>
+    <w:qFormat/>
+    <w:rPr>
+      <w:rFonts w:cs="Wingdings 2"/>
+      <w:u w:val="none"/>
+    </w:rPr>
+  </w:style>
+  <w:style w:type="character" w:styleId="ListLabel297">
+    <w:name w:val="ListLabel 297"/>
+    <w:qFormat/>
+    <w:rPr>
+      <w:rFonts w:cs="OpenSymbol"/>
+      <w:u w:val="none"/>
+    </w:rPr>
+  </w:style>
+  <w:style w:type="character" w:styleId="ListLabel298">
+    <w:name w:val="ListLabel 298"/>
+    <w:qFormat/>
+    <w:rPr>
+      <w:rFonts w:cs="OpenSymbol"/>
+    </w:rPr>
+  </w:style>
+  <w:style w:type="character" w:styleId="ListLabel299">
+    <w:name w:val="ListLabel 299"/>
+    <w:qFormat/>
+    <w:rPr>
+      <w:rFonts w:cs="OpenSymbol"/>
+    </w:rPr>
+  </w:style>
+  <w:style w:type="character" w:styleId="ListLabel300">
+    <w:name w:val="ListLabel 300"/>
+    <w:qFormat/>
+    <w:rPr>
+      <w:rFonts w:cs="OpenSymbol"/>
+    </w:rPr>
+  </w:style>
+  <w:style w:type="character" w:styleId="ListLabel301">
+    <w:name w:val="ListLabel 301"/>
+    <w:qFormat/>
+    <w:rPr>
+      <w:rFonts w:cs="OpenSymbol"/>
+    </w:rPr>
+  </w:style>
+  <w:style w:type="character" w:styleId="ListLabel302">
+    <w:name w:val="ListLabel 302"/>
+    <w:qFormat/>
+    <w:rPr>
+      <w:rFonts w:cs="OpenSymbol"/>
+    </w:rPr>
+  </w:style>
+  <w:style w:type="character" w:styleId="ListLabel303">
+    <w:name w:val="ListLabel 303"/>
+    <w:qFormat/>
+    <w:rPr>
+      <w:rFonts w:cs="OpenSymbol"/>
+    </w:rPr>
+  </w:style>
+  <w:style w:type="character" w:styleId="ListLabel304">
+    <w:name w:val="ListLabel 304"/>
+    <w:qFormat/>
+    <w:rPr>
+      <w:rFonts w:cs="OpenSymbol"/>
+    </w:rPr>
+  </w:style>
+  <w:style w:type="character" w:styleId="ListLabel305">
+    <w:name w:val="ListLabel 305"/>
+    <w:qFormat/>
+    <w:rPr>
+      <w:rFonts w:cs="OpenSymbol"/>
+    </w:rPr>
+  </w:style>
+  <w:style w:type="character" w:styleId="ListLabel306">
+    <w:name w:val="ListLabel 306"/>
+    <w:qFormat/>
+    <w:rPr>
+      <w:rFonts w:cs="OpenSymbol"/>
+    </w:rPr>
+  </w:style>
+  <w:style w:type="character" w:styleId="ListLabel307">
+    <w:name w:val="ListLabel 307"/>
+    <w:qFormat/>
+    <w:rPr>
+      <w:rFonts w:cs="OpenSymbol"/>
+    </w:rPr>
+  </w:style>
+  <w:style w:type="character" w:styleId="ListLabel308">
+    <w:name w:val="ListLabel 308"/>
+    <w:qFormat/>
+    <w:rPr>
+      <w:rFonts w:cs="OpenSymbol"/>
+    </w:rPr>
+  </w:style>
+  <w:style w:type="character" w:styleId="ListLabel309">
+    <w:name w:val="ListLabel 309"/>
+    <w:qFormat/>
+    <w:rPr>
+      <w:rFonts w:cs="OpenSymbol"/>
+    </w:rPr>
+  </w:style>
+  <w:style w:type="character" w:styleId="ListLabel310">
+    <w:name w:val="ListLabel 310"/>
+    <w:qFormat/>
+    <w:rPr>
+      <w:rFonts w:cs="OpenSymbol"/>
+    </w:rPr>
+  </w:style>
+  <w:style w:type="character" w:styleId="ListLabel311">
+    <w:name w:val="ListLabel 311"/>
+    <w:qFormat/>
+    <w:rPr>
+      <w:rFonts w:cs="OpenSymbol"/>
+    </w:rPr>
+  </w:style>
+  <w:style w:type="character" w:styleId="ListLabel312">
+    <w:name w:val="ListLabel 312"/>
+    <w:qFormat/>
+    <w:rPr>
+      <w:rFonts w:cs="OpenSymbol"/>
+    </w:rPr>
+  </w:style>
+  <w:style w:type="character" w:styleId="ListLabel313">
+    <w:name w:val="ListLabel 313"/>
+    <w:qFormat/>
+    <w:rPr>
+      <w:rFonts w:cs="OpenSymbol"/>
+    </w:rPr>
+  </w:style>
+  <w:style w:type="character" w:styleId="ListLabel314">
+    <w:name w:val="ListLabel 314"/>
+    <w:qFormat/>
+    <w:rPr>
+      <w:rFonts w:cs="OpenSymbol"/>
+    </w:rPr>
+  </w:style>
+  <w:style w:type="character" w:styleId="ListLabel315">
+    <w:name w:val="ListLabel 315"/>
     <w:qFormat/>
     <w:rPr>
       <w:rFonts w:cs="OpenSymbol"/>

</xml_diff>

<commit_message>
fixed indentation error. Updated document
</commit_message>
<xml_diff>
--- a/what_are_we_doing.docx
+++ b/what_are_we_doing.docx
@@ -717,11 +717,7 @@
       </w:pPr>
       <w:r>
         <w:rPr/>
-        <w:t xml:space="preserve">loss=cross_entropy AND CropDepth mode=”random” AND batch accumulation=32 AND image depth=48 – </w:t>
-      </w:r>
-      <w:r>
-        <w:rPr/>
-        <w:t>equivalent to (5)</w:t>
+        <w:t>loss=cross_entropy AND CropDepth mode=”random” AND batch accumulation=32 AND image depth=48 – equivalent to (5)</w:t>
       </w:r>
     </w:p>
     <w:p>
@@ -849,7 +845,59 @@
       </w:pPr>
       <w:r>
         <w:rPr/>
+        <w:t>4.2 Unet with FC from bottleneck to predict classes per voxel. Possibly with 1x1 conv to compress feature maps</w:t>
+      </w:r>
+    </w:p>
+    <w:p>
+      <w:pPr>
+        <w:pStyle w:val="Normal"/>
+        <w:spacing w:lineRule="auto" w:line="360"/>
+        <w:rPr/>
+      </w:pPr>
+      <w:r>
+        <w:rPr/>
         <w:t>5. Think of something for active contours in neural networks, conditional random fields, refinement network, boundary loss term</w:t>
+      </w:r>
+    </w:p>
+    <w:p>
+      <w:pPr>
+        <w:pStyle w:val="Normal"/>
+        <w:spacing w:lineRule="auto" w:line="360"/>
+        <w:rPr/>
+      </w:pPr>
+      <w:r>
+        <w:rPr/>
+        <w:t xml:space="preserve">6. Modify elastictransform to center on random organ </w:t>
+      </w:r>
+      <w:r>
+        <w:rPr/>
+        <w:t>(also alpha / sigma calculation based on organ)</w:t>
+      </w:r>
+    </w:p>
+    <w:p>
+      <w:pPr>
+        <w:pStyle w:val="Normal"/>
+        <w:spacing w:lineRule="auto" w:line="360"/>
+        <w:rPr/>
+      </w:pPr>
+      <w:r>
+        <w:rPr/>
+        <w:t xml:space="preserve">8. Train longer </w:t>
+      </w:r>
+      <w:r>
+        <w:rPr/>
+        <w:t>(CE no elastic, FL with beta 0.25)</w:t>
+      </w:r>
+    </w:p>
+    <w:p>
+      <w:pPr>
+        <w:pStyle w:val="Normal"/>
+        <w:spacing w:lineRule="auto" w:line="360"/>
+        <w:rPr/>
+      </w:pPr>
+      <w:r>
+        <w:rPr/>
+        <w:t>9. Cross entropy with class weights based on beta</w:t>
       </w:r>
     </w:p>
     <w:p>
@@ -5091,6 +5139,204 @@
   </w:style>
   <w:style w:type="character" w:styleId="ListLabel369">
     <w:name w:val="ListLabel 369"/>
+    <w:qFormat/>
+    <w:rPr>
+      <w:rFonts w:cs="OpenSymbol"/>
+    </w:rPr>
+  </w:style>
+  <w:style w:type="character" w:styleId="ListLabel370">
+    <w:name w:val="ListLabel 370"/>
+    <w:qFormat/>
+    <w:rPr>
+      <w:rFonts w:cs="Wingdings"/>
+      <w:u w:val="none"/>
+    </w:rPr>
+  </w:style>
+  <w:style w:type="character" w:styleId="ListLabel371">
+    <w:name w:val="ListLabel 371"/>
+    <w:qFormat/>
+    <w:rPr>
+      <w:rFonts w:cs="Wingdings 2"/>
+      <w:u w:val="none"/>
+    </w:rPr>
+  </w:style>
+  <w:style w:type="character" w:styleId="ListLabel372">
+    <w:name w:val="ListLabel 372"/>
+    <w:qFormat/>
+    <w:rPr>
+      <w:rFonts w:cs="OpenSymbol"/>
+      <w:u w:val="none"/>
+    </w:rPr>
+  </w:style>
+  <w:style w:type="character" w:styleId="ListLabel373">
+    <w:name w:val="ListLabel 373"/>
+    <w:qFormat/>
+    <w:rPr>
+      <w:rFonts w:cs="Wingdings"/>
+      <w:u w:val="none"/>
+    </w:rPr>
+  </w:style>
+  <w:style w:type="character" w:styleId="ListLabel374">
+    <w:name w:val="ListLabel 374"/>
+    <w:qFormat/>
+    <w:rPr>
+      <w:rFonts w:cs="Wingdings 2"/>
+      <w:u w:val="none"/>
+    </w:rPr>
+  </w:style>
+  <w:style w:type="character" w:styleId="ListLabel375">
+    <w:name w:val="ListLabel 375"/>
+    <w:qFormat/>
+    <w:rPr>
+      <w:rFonts w:cs="OpenSymbol"/>
+      <w:u w:val="none"/>
+    </w:rPr>
+  </w:style>
+  <w:style w:type="character" w:styleId="ListLabel376">
+    <w:name w:val="ListLabel 376"/>
+    <w:qFormat/>
+    <w:rPr>
+      <w:rFonts w:cs="Wingdings"/>
+      <w:u w:val="none"/>
+    </w:rPr>
+  </w:style>
+  <w:style w:type="character" w:styleId="ListLabel377">
+    <w:name w:val="ListLabel 377"/>
+    <w:qFormat/>
+    <w:rPr>
+      <w:rFonts w:cs="Wingdings 2"/>
+      <w:u w:val="none"/>
+    </w:rPr>
+  </w:style>
+  <w:style w:type="character" w:styleId="ListLabel378">
+    <w:name w:val="ListLabel 378"/>
+    <w:qFormat/>
+    <w:rPr>
+      <w:rFonts w:cs="OpenSymbol"/>
+      <w:u w:val="none"/>
+    </w:rPr>
+  </w:style>
+  <w:style w:type="character" w:styleId="ListLabel379">
+    <w:name w:val="ListLabel 379"/>
+    <w:qFormat/>
+    <w:rPr>
+      <w:rFonts w:cs="OpenSymbol"/>
+    </w:rPr>
+  </w:style>
+  <w:style w:type="character" w:styleId="ListLabel380">
+    <w:name w:val="ListLabel 380"/>
+    <w:qFormat/>
+    <w:rPr>
+      <w:rFonts w:cs="OpenSymbol"/>
+    </w:rPr>
+  </w:style>
+  <w:style w:type="character" w:styleId="ListLabel381">
+    <w:name w:val="ListLabel 381"/>
+    <w:qFormat/>
+    <w:rPr>
+      <w:rFonts w:cs="OpenSymbol"/>
+    </w:rPr>
+  </w:style>
+  <w:style w:type="character" w:styleId="ListLabel382">
+    <w:name w:val="ListLabel 382"/>
+    <w:qFormat/>
+    <w:rPr>
+      <w:rFonts w:cs="OpenSymbol"/>
+    </w:rPr>
+  </w:style>
+  <w:style w:type="character" w:styleId="ListLabel383">
+    <w:name w:val="ListLabel 383"/>
+    <w:qFormat/>
+    <w:rPr>
+      <w:rFonts w:cs="OpenSymbol"/>
+    </w:rPr>
+  </w:style>
+  <w:style w:type="character" w:styleId="ListLabel384">
+    <w:name w:val="ListLabel 384"/>
+    <w:qFormat/>
+    <w:rPr>
+      <w:rFonts w:cs="OpenSymbol"/>
+    </w:rPr>
+  </w:style>
+  <w:style w:type="character" w:styleId="ListLabel385">
+    <w:name w:val="ListLabel 385"/>
+    <w:qFormat/>
+    <w:rPr>
+      <w:rFonts w:cs="OpenSymbol"/>
+    </w:rPr>
+  </w:style>
+  <w:style w:type="character" w:styleId="ListLabel386">
+    <w:name w:val="ListLabel 386"/>
+    <w:qFormat/>
+    <w:rPr>
+      <w:rFonts w:cs="OpenSymbol"/>
+    </w:rPr>
+  </w:style>
+  <w:style w:type="character" w:styleId="ListLabel387">
+    <w:name w:val="ListLabel 387"/>
+    <w:qFormat/>
+    <w:rPr>
+      <w:rFonts w:cs="OpenSymbol"/>
+    </w:rPr>
+  </w:style>
+  <w:style w:type="character" w:styleId="ListLabel388">
+    <w:name w:val="ListLabel 388"/>
+    <w:qFormat/>
+    <w:rPr>
+      <w:rFonts w:cs="OpenSymbol"/>
+    </w:rPr>
+  </w:style>
+  <w:style w:type="character" w:styleId="ListLabel389">
+    <w:name w:val="ListLabel 389"/>
+    <w:qFormat/>
+    <w:rPr>
+      <w:rFonts w:cs="OpenSymbol"/>
+    </w:rPr>
+  </w:style>
+  <w:style w:type="character" w:styleId="ListLabel390">
+    <w:name w:val="ListLabel 390"/>
+    <w:qFormat/>
+    <w:rPr>
+      <w:rFonts w:cs="OpenSymbol"/>
+    </w:rPr>
+  </w:style>
+  <w:style w:type="character" w:styleId="ListLabel391">
+    <w:name w:val="ListLabel 391"/>
+    <w:qFormat/>
+    <w:rPr>
+      <w:rFonts w:cs="OpenSymbol"/>
+    </w:rPr>
+  </w:style>
+  <w:style w:type="character" w:styleId="ListLabel392">
+    <w:name w:val="ListLabel 392"/>
+    <w:qFormat/>
+    <w:rPr>
+      <w:rFonts w:cs="OpenSymbol"/>
+    </w:rPr>
+  </w:style>
+  <w:style w:type="character" w:styleId="ListLabel393">
+    <w:name w:val="ListLabel 393"/>
+    <w:qFormat/>
+    <w:rPr>
+      <w:rFonts w:cs="OpenSymbol"/>
+    </w:rPr>
+  </w:style>
+  <w:style w:type="character" w:styleId="ListLabel394">
+    <w:name w:val="ListLabel 394"/>
+    <w:qFormat/>
+    <w:rPr>
+      <w:rFonts w:cs="OpenSymbol"/>
+    </w:rPr>
+  </w:style>
+  <w:style w:type="character" w:styleId="ListLabel395">
+    <w:name w:val="ListLabel 395"/>
+    <w:qFormat/>
+    <w:rPr>
+      <w:rFonts w:cs="OpenSymbol"/>
+    </w:rPr>
+  </w:style>
+  <w:style w:type="character" w:styleId="ListLabel396">
+    <w:name w:val="ListLabel 396"/>
     <w:qFormat/>
     <w:rPr>
       <w:rFonts w:cs="OpenSymbol"/>

</xml_diff>